<commit_message>
Actualizado TODO y copiados a words un par de casos de uso mas
</commit_message>
<xml_diff>
--- a/Item 5/Acceptance test.docx
+++ b/Item 5/Acceptance test.docx
@@ -4302,16 +4302,8 @@
               <w:cnfStyle w:val="000000000000" w:firstRow="0" w:lastRow="0" w:firstColumn="0" w:lastColumn="0" w:oddVBand="0" w:evenVBand="0" w:oddHBand="0" w:evenHBand="0" w:firstRowFirstColumn="0" w:firstRowLastColumn="0" w:lastRowFirstColumn="0" w:lastRowLastColumn="0"/>
             </w:pPr>
             <w:r>
-              <w:t>Se han traducido todos los elementos menos el nombre y apellido de cada animaniaco</w:t>
-            </w:r>
-            <w:proofErr w:type="gramStart"/>
-            <w:r>
-              <w:t>.</w:t>
-            </w:r>
-            <w:r>
-              <w:t>.</w:t>
-            </w:r>
-            <w:proofErr w:type="gramEnd"/>
+              <w:t>Se han traducido todos los elementos menos el nombre y apellido de cada animaniaco.</w:t>
+            </w:r>
           </w:p>
         </w:tc>
       </w:tr>
@@ -4339,7 +4331,7 @@
               <w:rPr>
                 <w:rStyle w:val="Textoennegrita"/>
               </w:rPr>
-              <w:t>Notas del diseñador</w:t>
+              <w:t>Salida obtenida</w:t>
             </w:r>
           </w:p>
         </w:tc>
@@ -4357,7 +4349,7 @@
               <w:cnfStyle w:val="000000100000" w:firstRow="0" w:lastRow="0" w:firstColumn="0" w:lastColumn="0" w:oddVBand="0" w:evenVBand="0" w:oddHBand="1" w:evenHBand="0" w:firstRowFirstColumn="0" w:firstRowLastColumn="0" w:lastRowFirstColumn="0" w:lastRowLastColumn="0"/>
             </w:pPr>
             <w:r>
-              <w:t>Si intentas acceder al perfil de la mascota, el sistema te pedirá que te autentiques. Es el comportamiento normal del sistema.</w:t>
+              <w:t>Describe qué has obtenido al realizar este test. Añade capturas de pantalla si es necesario. Por favor, asegúrate de que la descripción sea suficiente para que el desarrollador pueda repetir lo que has hecho, y así corregir el problema.</w:t>
             </w:r>
           </w:p>
         </w:tc>
@@ -4369,21 +4361,21 @@
             <w:tcW w:w="1526" w:type="dxa"/>
             <w:tcBorders>
               <w:top w:val="single" w:sz="4" w:space="0" w:color="FFFFFF" w:themeColor="background1"/>
-              <w:bottom w:val="single" w:sz="4" w:space="0" w:color="FFFFFF" w:themeColor="background1"/>
-            </w:tcBorders>
-            <w:shd w:val="clear" w:color="auto" w:fill="1F497D" w:themeFill="text2"/>
-          </w:tcPr>
-          <w:p>
-            <w:pPr>
-              <w:rPr>
-                <w:rStyle w:val="Textoennegrita"/>
-              </w:rPr>
-            </w:pPr>
-            <w:r>
-              <w:rPr>
-                <w:rStyle w:val="Textoennegrita"/>
-              </w:rPr>
-              <w:t>Salida obtenida</w:t>
+              <w:bottom w:val="nil"/>
+            </w:tcBorders>
+            <w:shd w:val="clear" w:color="auto" w:fill="1F497D" w:themeFill="text2"/>
+          </w:tcPr>
+          <w:p>
+            <w:pPr>
+              <w:rPr>
+                <w:rStyle w:val="Textoennegrita"/>
+              </w:rPr>
+            </w:pPr>
+            <w:r>
+              <w:rPr>
+                <w:rStyle w:val="Textoennegrita"/>
+              </w:rPr>
+              <w:t>Notas del tester</w:t>
             </w:r>
           </w:p>
         </w:tc>
@@ -4392,7 +4384,7 @@
             <w:tcW w:w="7716" w:type="dxa"/>
             <w:tcBorders>
               <w:top w:val="single" w:sz="4" w:space="0" w:color="FFFFFF" w:themeColor="background1"/>
-              <w:bottom w:val="single" w:sz="4" w:space="0" w:color="FFFFFF" w:themeColor="background1"/>
+              <w:bottom w:val="nil"/>
             </w:tcBorders>
           </w:tcPr>
           <w:p>
@@ -4401,7 +4393,303 @@
               <w:cnfStyle w:val="000000000000" w:firstRow="0" w:lastRow="0" w:firstColumn="0" w:lastColumn="0" w:oddVBand="0" w:evenVBand="0" w:oddHBand="0" w:evenHBand="0" w:firstRowFirstColumn="0" w:firstRowLastColumn="0" w:lastRowFirstColumn="0" w:lastRowLastColumn="0"/>
             </w:pPr>
             <w:r>
-              <w:t>Describe qué has obtenido al realizar este test. Añade capturas de pantalla si es necesario. Por favor, asegúrate de que la descripción sea suficiente para que el desarrollador pueda repetir lo que has hecho, y así corregir el problema.</w:t>
+              <w:t>Añade notas si es necesario.</w:t>
+            </w:r>
+          </w:p>
+        </w:tc>
+      </w:tr>
+    </w:tbl>
+    <w:p>
+      <w:pPr>
+        <w:pStyle w:val="Notes"/>
+        <w:rPr>
+          <w:rFonts w:asciiTheme="majorHAnsi" w:eastAsiaTheme="majorEastAsia" w:hAnsiTheme="majorHAnsi" w:cstheme="majorBidi"/>
+          <w:b/>
+          <w:bCs/>
+          <w:i w:val="0"/>
+          <w:color w:val="365F91" w:themeColor="accent1" w:themeShade="BF"/>
+          <w:sz w:val="28"/>
+          <w:szCs w:val="28"/>
+        </w:rPr>
+      </w:pPr>
+    </w:p>
+    <w:p>
+      <w:pPr>
+        <w:pStyle w:val="Notes"/>
+        <w:rPr>
+          <w:rFonts w:asciiTheme="majorHAnsi" w:eastAsiaTheme="majorEastAsia" w:hAnsiTheme="majorHAnsi" w:cstheme="majorBidi"/>
+          <w:b/>
+          <w:bCs/>
+          <w:i w:val="0"/>
+          <w:color w:val="365F91" w:themeColor="accent1" w:themeShade="BF"/>
+          <w:sz w:val="28"/>
+          <w:szCs w:val="28"/>
+        </w:rPr>
+      </w:pPr>
+      <w:r>
+        <w:rPr>
+          <w:rFonts w:asciiTheme="majorHAnsi" w:eastAsiaTheme="majorEastAsia" w:hAnsiTheme="majorHAnsi" w:cstheme="majorBidi"/>
+          <w:b/>
+          <w:bCs/>
+          <w:i w:val="0"/>
+          <w:color w:val="365F91" w:themeColor="accent1" w:themeShade="BF"/>
+          <w:sz w:val="28"/>
+          <w:szCs w:val="28"/>
+        </w:rPr>
+        <w:t xml:space="preserve">Caso de </w:t>
+      </w:r>
+      <w:proofErr w:type="gramStart"/>
+      <w:r>
+        <w:rPr>
+          <w:rFonts w:asciiTheme="majorHAnsi" w:eastAsiaTheme="majorEastAsia" w:hAnsiTheme="majorHAnsi" w:cstheme="majorBidi"/>
+          <w:b/>
+          <w:bCs/>
+          <w:i w:val="0"/>
+          <w:color w:val="365F91" w:themeColor="accent1" w:themeShade="BF"/>
+          <w:sz w:val="28"/>
+          <w:szCs w:val="28"/>
+        </w:rPr>
+        <w:t>uso</w:t>
+      </w:r>
+      <w:proofErr w:type="gramEnd"/>
+      <w:r>
+        <w:rPr>
+          <w:rFonts w:asciiTheme="majorHAnsi" w:eastAsiaTheme="majorEastAsia" w:hAnsiTheme="majorHAnsi" w:cstheme="majorBidi"/>
+          <w:b/>
+          <w:bCs/>
+          <w:i w:val="0"/>
+          <w:color w:val="365F91" w:themeColor="accent1" w:themeShade="BF"/>
+          <w:sz w:val="28"/>
+          <w:szCs w:val="28"/>
+        </w:rPr>
+        <w:t xml:space="preserve"> </w:t>
+      </w:r>
+      <w:r>
+        <w:rPr>
+          <w:rFonts w:asciiTheme="majorHAnsi" w:eastAsiaTheme="majorEastAsia" w:hAnsiTheme="majorHAnsi" w:cstheme="majorBidi"/>
+          <w:b/>
+          <w:bCs/>
+          <w:i w:val="0"/>
+          <w:color w:val="365F91" w:themeColor="accent1" w:themeShade="BF"/>
+          <w:sz w:val="28"/>
+          <w:szCs w:val="28"/>
+        </w:rPr>
+        <w:t>3</w:t>
+      </w:r>
+      <w:r>
+        <w:rPr>
+          <w:rFonts w:asciiTheme="majorHAnsi" w:eastAsiaTheme="majorEastAsia" w:hAnsiTheme="majorHAnsi" w:cstheme="majorBidi"/>
+          <w:b/>
+          <w:bCs/>
+          <w:i w:val="0"/>
+          <w:color w:val="365F91" w:themeColor="accent1" w:themeShade="BF"/>
+          <w:sz w:val="28"/>
+          <w:szCs w:val="28"/>
+        </w:rPr>
+        <w:t xml:space="preserve">: </w:t>
+      </w:r>
+      <w:r>
+        <w:rPr>
+          <w:rFonts w:asciiTheme="majorHAnsi" w:eastAsiaTheme="majorEastAsia" w:hAnsiTheme="majorHAnsi" w:cstheme="majorBidi"/>
+          <w:b/>
+          <w:bCs/>
+          <w:i w:val="0"/>
+          <w:color w:val="365F91" w:themeColor="accent1" w:themeShade="BF"/>
+          <w:sz w:val="28"/>
+          <w:szCs w:val="28"/>
+        </w:rPr>
+        <w:t>Listar veterinarios</w:t>
+      </w:r>
+    </w:p>
+    <w:p>
+      <w:pPr>
+        <w:pStyle w:val="Subttulo"/>
+      </w:pPr>
+      <w:r>
+        <w:t>Descrip</w:t>
+      </w:r>
+      <w:r>
+        <w:t>c</w:t>
+      </w:r>
+      <w:r>
+        <w:t>i</w:t>
+      </w:r>
+      <w:r>
+        <w:t>ó</w:t>
+      </w:r>
+      <w:r>
+        <w:t>n</w:t>
+      </w:r>
+    </w:p>
+    <w:p>
+      <w:pPr>
+        <w:pStyle w:val="Subttulo"/>
+        <w:rPr>
+          <w:rFonts w:ascii="Comic Sans MS" w:eastAsiaTheme="minorHAnsi" w:hAnsi="Comic Sans MS" w:cstheme="minorBidi"/>
+          <w:iCs w:val="0"/>
+          <w:color w:val="4A442A" w:themeColor="background2" w:themeShade="40"/>
+          <w:spacing w:val="0"/>
+          <w:sz w:val="20"/>
+          <w:szCs w:val="22"/>
+        </w:rPr>
+      </w:pPr>
+      <w:r>
+        <w:rPr>
+          <w:rFonts w:ascii="Comic Sans MS" w:eastAsiaTheme="minorHAnsi" w:hAnsi="Comic Sans MS" w:cstheme="minorBidi"/>
+          <w:iCs w:val="0"/>
+          <w:color w:val="4A442A" w:themeColor="background2" w:themeShade="40"/>
+          <w:spacing w:val="0"/>
+          <w:sz w:val="20"/>
+          <w:szCs w:val="22"/>
+        </w:rPr>
+        <w:t xml:space="preserve">En </w:t>
+      </w:r>
+      <w:proofErr w:type="gramStart"/>
+      <w:r>
+        <w:rPr>
+          <w:rFonts w:ascii="Comic Sans MS" w:eastAsiaTheme="minorHAnsi" w:hAnsi="Comic Sans MS" w:cstheme="minorBidi"/>
+          <w:iCs w:val="0"/>
+          <w:color w:val="4A442A" w:themeColor="background2" w:themeShade="40"/>
+          <w:spacing w:val="0"/>
+          <w:sz w:val="20"/>
+          <w:szCs w:val="22"/>
+        </w:rPr>
+        <w:t>este</w:t>
+      </w:r>
+      <w:proofErr w:type="gramEnd"/>
+      <w:r>
+        <w:rPr>
+          <w:rFonts w:ascii="Comic Sans MS" w:eastAsiaTheme="minorHAnsi" w:hAnsi="Comic Sans MS" w:cstheme="minorBidi"/>
+          <w:iCs w:val="0"/>
+          <w:color w:val="4A442A" w:themeColor="background2" w:themeShade="40"/>
+          <w:spacing w:val="0"/>
+          <w:sz w:val="20"/>
+          <w:szCs w:val="22"/>
+        </w:rPr>
+        <w:t xml:space="preserve"> caso de uso vamos a ver la lista de todos los veterinarios registrados en el sistema sin autenticar</w:t>
+      </w:r>
+      <w:r>
+        <w:rPr>
+          <w:rFonts w:ascii="Comic Sans MS" w:eastAsiaTheme="minorHAnsi" w:hAnsi="Comic Sans MS" w:cstheme="minorBidi"/>
+          <w:iCs w:val="0"/>
+          <w:color w:val="4A442A" w:themeColor="background2" w:themeShade="40"/>
+          <w:spacing w:val="0"/>
+          <w:sz w:val="20"/>
+          <w:szCs w:val="22"/>
+        </w:rPr>
+        <w:t>nos</w:t>
+      </w:r>
+      <w:r>
+        <w:rPr>
+          <w:rFonts w:ascii="Comic Sans MS" w:eastAsiaTheme="minorHAnsi" w:hAnsi="Comic Sans MS" w:cstheme="minorBidi"/>
+          <w:iCs w:val="0"/>
+          <w:color w:val="4A442A" w:themeColor="background2" w:themeShade="40"/>
+          <w:spacing w:val="0"/>
+          <w:sz w:val="20"/>
+          <w:szCs w:val="22"/>
+        </w:rPr>
+        <w:t>.</w:t>
+      </w:r>
+    </w:p>
+    <w:p>
+      <w:pPr>
+        <w:pStyle w:val="Subttulo"/>
+      </w:pPr>
+      <w:r>
+        <w:t>Acceso</w:t>
+      </w:r>
+    </w:p>
+    <w:p>
+      <w:pPr>
+        <w:pStyle w:val="Subttulo"/>
+        <w:rPr>
+          <w:rFonts w:ascii="Comic Sans MS" w:eastAsiaTheme="minorHAnsi" w:hAnsi="Comic Sans MS" w:cstheme="minorBidi"/>
+          <w:iCs w:val="0"/>
+          <w:color w:val="4A442A" w:themeColor="background2" w:themeShade="40"/>
+          <w:spacing w:val="0"/>
+          <w:sz w:val="20"/>
+          <w:szCs w:val="22"/>
+        </w:rPr>
+      </w:pPr>
+      <w:proofErr w:type="gramStart"/>
+      <w:r>
+        <w:rPr>
+          <w:rFonts w:ascii="Comic Sans MS" w:eastAsiaTheme="minorHAnsi" w:hAnsi="Comic Sans MS" w:cstheme="minorBidi"/>
+          <w:iCs w:val="0"/>
+          <w:color w:val="4A442A" w:themeColor="background2" w:themeShade="40"/>
+          <w:spacing w:val="0"/>
+          <w:sz w:val="20"/>
+          <w:szCs w:val="22"/>
+        </w:rPr>
+        <w:t>Ponemos el ratón en "Gente" en la barra de navegación horizontal y pulsamos en el desplegable que se abre sobre "Listar veterinarios".</w:t>
+      </w:r>
+      <w:proofErr w:type="gramEnd"/>
+    </w:p>
+    <w:p>
+      <w:pPr>
+        <w:pStyle w:val="Subttulo"/>
+      </w:pPr>
+      <w:r>
+        <w:t>Tests</w:t>
+      </w:r>
+      <w:r>
+        <w:t xml:space="preserve"> </w:t>
+      </w:r>
+    </w:p>
+    <w:tbl>
+      <w:tblPr>
+        <w:tblStyle w:val="Cuadrculavistosa-nfasis1"/>
+        <w:tblW w:w="0" w:type="auto"/>
+        <w:tblLook w:val="04A0" w:firstRow="1" w:lastRow="0" w:firstColumn="1" w:lastColumn="0" w:noHBand="0" w:noVBand="1"/>
+      </w:tblPr>
+      <w:tblGrid>
+        <w:gridCol w:w="1526"/>
+        <w:gridCol w:w="7716"/>
+      </w:tblGrid>
+      <w:tr>
+        <w:trPr>
+          <w:cnfStyle w:val="100000000000" w:firstRow="1" w:lastRow="0" w:firstColumn="0" w:lastColumn="0" w:oddVBand="0" w:evenVBand="0" w:oddHBand="0" w:evenHBand="0" w:firstRowFirstColumn="0" w:firstRowLastColumn="0" w:lastRowFirstColumn="0" w:lastRowLastColumn="0"/>
+        </w:trPr>
+        <w:tc>
+          <w:tcPr>
+            <w:cnfStyle w:val="001000000000" w:firstRow="0" w:lastRow="0" w:firstColumn="1" w:lastColumn="0" w:oddVBand="0" w:evenVBand="0" w:oddHBand="0" w:evenHBand="0" w:firstRowFirstColumn="0" w:firstRowLastColumn="0" w:lastRowFirstColumn="0" w:lastRowLastColumn="0"/>
+            <w:tcW w:w="9242" w:type="dxa"/>
+            <w:gridSpan w:val="2"/>
+            <w:tcBorders>
+              <w:top w:val="nil"/>
+              <w:bottom w:val="single" w:sz="4" w:space="0" w:color="FFFFFF" w:themeColor="background1"/>
+            </w:tcBorders>
+            <w:shd w:val="clear" w:color="auto" w:fill="1F497D" w:themeFill="text2"/>
+          </w:tcPr>
+          <w:p>
+            <w:pPr>
+              <w:rPr>
+                <w:rStyle w:val="Textoennegrita"/>
+              </w:rPr>
+            </w:pPr>
+            <w:r>
+              <w:rPr>
+                <w:rStyle w:val="Textoennegrita"/>
+              </w:rPr>
+              <w:t>Test</w:t>
+            </w:r>
+            <w:r>
+              <w:rPr>
+                <w:rStyle w:val="Textoennegrita"/>
+              </w:rPr>
+              <w:t xml:space="preserve"> &lt;#</w:t>
+            </w:r>
+            <w:r>
+              <w:rPr>
+                <w:rStyle w:val="Textoennegrita"/>
+              </w:rPr>
+              <w:t>1</w:t>
+            </w:r>
+            <w:r>
+              <w:rPr>
+                <w:rStyle w:val="Textoennegrita"/>
+              </w:rPr>
+              <w:t xml:space="preserve">&gt; </w:t>
             </w:r>
           </w:p>
         </w:tc>
@@ -4416,21 +4704,21 @@
             <w:tcW w:w="1526" w:type="dxa"/>
             <w:tcBorders>
               <w:top w:val="single" w:sz="4" w:space="0" w:color="FFFFFF" w:themeColor="background1"/>
-              <w:bottom w:val="nil"/>
-            </w:tcBorders>
-            <w:shd w:val="clear" w:color="auto" w:fill="1F497D" w:themeFill="text2"/>
-          </w:tcPr>
-          <w:p>
-            <w:pPr>
-              <w:rPr>
-                <w:rStyle w:val="Textoennegrita"/>
-              </w:rPr>
-            </w:pPr>
-            <w:r>
-              <w:rPr>
-                <w:rStyle w:val="Textoennegrita"/>
-              </w:rPr>
-              <w:t>Notas del tester</w:t>
+              <w:bottom w:val="single" w:sz="4" w:space="0" w:color="FFFFFF" w:themeColor="background1"/>
+            </w:tcBorders>
+            <w:shd w:val="clear" w:color="auto" w:fill="1F497D" w:themeFill="text2"/>
+          </w:tcPr>
+          <w:p>
+            <w:pPr>
+              <w:rPr>
+                <w:rStyle w:val="Textoennegrita"/>
+              </w:rPr>
+            </w:pPr>
+            <w:r>
+              <w:rPr>
+                <w:rStyle w:val="Textoennegrita"/>
+              </w:rPr>
+              <w:t>Descripción</w:t>
             </w:r>
           </w:p>
         </w:tc>
@@ -4439,8 +4727,9 @@
             <w:tcW w:w="7716" w:type="dxa"/>
             <w:tcBorders>
               <w:top w:val="single" w:sz="4" w:space="0" w:color="FFFFFF" w:themeColor="background1"/>
-              <w:bottom w:val="nil"/>
-            </w:tcBorders>
+              <w:bottom w:val="single" w:sz="4" w:space="0" w:color="FFFFFF" w:themeColor="background1"/>
+            </w:tcBorders>
+            <w:shd w:val="clear" w:color="auto" w:fill="DBE5F1" w:themeFill="accent1" w:themeFillTint="33"/>
           </w:tcPr>
           <w:p>
             <w:pPr>
@@ -4448,6 +4737,459 @@
               <w:cnfStyle w:val="000000100000" w:firstRow="0" w:lastRow="0" w:firstColumn="0" w:lastColumn="0" w:oddVBand="0" w:evenVBand="0" w:oddHBand="1" w:evenHBand="0" w:firstRowFirstColumn="0" w:firstRowLastColumn="0" w:lastRowFirstColumn="0" w:lastRowLastColumn="0"/>
             </w:pPr>
             <w:r>
+              <w:t>Comprobar que la información sobre los veterinarios que aparece en lista es la esperada.</w:t>
+            </w:r>
+          </w:p>
+        </w:tc>
+      </w:tr>
+      <w:tr>
+        <w:tc>
+          <w:tcPr>
+            <w:cnfStyle w:val="001000000000" w:firstRow="0" w:lastRow="0" w:firstColumn="1" w:lastColumn="0" w:oddVBand="0" w:evenVBand="0" w:oddHBand="0" w:evenHBand="0" w:firstRowFirstColumn="0" w:firstRowLastColumn="0" w:lastRowFirstColumn="0" w:lastRowLastColumn="0"/>
+            <w:tcW w:w="1526" w:type="dxa"/>
+            <w:tcBorders>
+              <w:top w:val="single" w:sz="4" w:space="0" w:color="FFFFFF" w:themeColor="background1"/>
+              <w:bottom w:val="single" w:sz="4" w:space="0" w:color="FFFFFF" w:themeColor="background1"/>
+            </w:tcBorders>
+            <w:shd w:val="clear" w:color="auto" w:fill="1F497D" w:themeFill="text2"/>
+          </w:tcPr>
+          <w:p>
+            <w:pPr>
+              <w:rPr>
+                <w:rStyle w:val="Textoennegrita"/>
+              </w:rPr>
+            </w:pPr>
+            <w:r>
+              <w:rPr>
+                <w:rStyle w:val="Textoennegrita"/>
+              </w:rPr>
+              <w:t>Salida esperada</w:t>
+            </w:r>
+          </w:p>
+        </w:tc>
+        <w:tc>
+          <w:tcPr>
+            <w:tcW w:w="7716" w:type="dxa"/>
+            <w:tcBorders>
+              <w:top w:val="single" w:sz="4" w:space="0" w:color="FFFFFF" w:themeColor="background1"/>
+              <w:bottom w:val="single" w:sz="4" w:space="0" w:color="FFFFFF" w:themeColor="background1"/>
+            </w:tcBorders>
+          </w:tcPr>
+          <w:p>
+            <w:pPr>
+              <w:pStyle w:val="Notes"/>
+              <w:cnfStyle w:val="000000000000" w:firstRow="0" w:lastRow="0" w:firstColumn="0" w:lastColumn="0" w:oddVBand="0" w:evenVBand="0" w:oddHBand="0" w:evenHBand="0" w:firstRowFirstColumn="0" w:firstRowLastColumn="0" w:lastRowFirstColumn="0" w:lastRowLastColumn="0"/>
+            </w:pPr>
+            <w:r>
+              <w:t>La lista de animaniacos tiene las siguientes columnas: Nombre, Apellidos, Dirección y Teléfono. Además se proporciona un enlace para ver el perfil de cada veterinario.</w:t>
+            </w:r>
+          </w:p>
+        </w:tc>
+      </w:tr>
+      <w:tr>
+        <w:trPr>
+          <w:cnfStyle w:val="000000100000" w:firstRow="0" w:lastRow="0" w:firstColumn="0" w:lastColumn="0" w:oddVBand="0" w:evenVBand="0" w:oddHBand="1" w:evenHBand="0" w:firstRowFirstColumn="0" w:firstRowLastColumn="0" w:lastRowFirstColumn="0" w:lastRowLastColumn="0"/>
+        </w:trPr>
+        <w:tc>
+          <w:tcPr>
+            <w:cnfStyle w:val="001000000000" w:firstRow="0" w:lastRow="0" w:firstColumn="1" w:lastColumn="0" w:oddVBand="0" w:evenVBand="0" w:oddHBand="0" w:evenHBand="0" w:firstRowFirstColumn="0" w:firstRowLastColumn="0" w:lastRowFirstColumn="0" w:lastRowLastColumn="0"/>
+            <w:tcW w:w="1526" w:type="dxa"/>
+            <w:tcBorders>
+              <w:top w:val="single" w:sz="4" w:space="0" w:color="FFFFFF" w:themeColor="background1"/>
+              <w:bottom w:val="single" w:sz="4" w:space="0" w:color="FFFFFF" w:themeColor="background1"/>
+            </w:tcBorders>
+            <w:shd w:val="clear" w:color="auto" w:fill="1F497D" w:themeFill="text2"/>
+          </w:tcPr>
+          <w:p>
+            <w:pPr>
+              <w:rPr>
+                <w:rStyle w:val="Textoennegrita"/>
+              </w:rPr>
+            </w:pPr>
+            <w:r>
+              <w:rPr>
+                <w:rStyle w:val="Textoennegrita"/>
+              </w:rPr>
+              <w:t>Notas del diseñador</w:t>
+            </w:r>
+          </w:p>
+        </w:tc>
+        <w:tc>
+          <w:tcPr>
+            <w:tcW w:w="7716" w:type="dxa"/>
+            <w:tcBorders>
+              <w:top w:val="single" w:sz="4" w:space="0" w:color="FFFFFF" w:themeColor="background1"/>
+              <w:bottom w:val="single" w:sz="4" w:space="0" w:color="FFFFFF" w:themeColor="background1"/>
+            </w:tcBorders>
+          </w:tcPr>
+          <w:p>
+            <w:pPr>
+              <w:pStyle w:val="Notes"/>
+              <w:cnfStyle w:val="000000100000" w:firstRow="0" w:lastRow="0" w:firstColumn="0" w:lastColumn="0" w:oddVBand="0" w:evenVBand="0" w:oddHBand="1" w:evenHBand="0" w:firstRowFirstColumn="0" w:firstRowLastColumn="0" w:lastRowFirstColumn="0" w:lastRowLastColumn="0"/>
+            </w:pPr>
+            <w:r>
+              <w:t>Si intentas acceder al perfil del animaniaco, el sistema te pedira que te autentiques. Es el comportamiento normal del sistema</w:t>
+            </w:r>
+          </w:p>
+        </w:tc>
+      </w:tr>
+      <w:tr>
+        <w:tc>
+          <w:tcPr>
+            <w:cnfStyle w:val="001000000000" w:firstRow="0" w:lastRow="0" w:firstColumn="1" w:lastColumn="0" w:oddVBand="0" w:evenVBand="0" w:oddHBand="0" w:evenHBand="0" w:firstRowFirstColumn="0" w:firstRowLastColumn="0" w:lastRowFirstColumn="0" w:lastRowLastColumn="0"/>
+            <w:tcW w:w="1526" w:type="dxa"/>
+            <w:tcBorders>
+              <w:top w:val="single" w:sz="4" w:space="0" w:color="FFFFFF" w:themeColor="background1"/>
+              <w:bottom w:val="single" w:sz="4" w:space="0" w:color="FFFFFF" w:themeColor="background1"/>
+            </w:tcBorders>
+            <w:shd w:val="clear" w:color="auto" w:fill="1F497D" w:themeFill="text2"/>
+          </w:tcPr>
+          <w:p>
+            <w:pPr>
+              <w:rPr>
+                <w:rStyle w:val="Textoennegrita"/>
+              </w:rPr>
+            </w:pPr>
+            <w:r>
+              <w:rPr>
+                <w:rStyle w:val="Textoennegrita"/>
+              </w:rPr>
+              <w:t>Salida obtenida</w:t>
+            </w:r>
+          </w:p>
+        </w:tc>
+        <w:tc>
+          <w:tcPr>
+            <w:tcW w:w="7716" w:type="dxa"/>
+            <w:tcBorders>
+              <w:top w:val="single" w:sz="4" w:space="0" w:color="FFFFFF" w:themeColor="background1"/>
+              <w:bottom w:val="single" w:sz="4" w:space="0" w:color="FFFFFF" w:themeColor="background1"/>
+            </w:tcBorders>
+          </w:tcPr>
+          <w:p>
+            <w:pPr>
+              <w:pStyle w:val="Notes"/>
+              <w:cnfStyle w:val="000000000000" w:firstRow="0" w:lastRow="0" w:firstColumn="0" w:lastColumn="0" w:oddVBand="0" w:evenVBand="0" w:oddHBand="0" w:evenHBand="0" w:firstRowFirstColumn="0" w:firstRowLastColumn="0" w:lastRowFirstColumn="0" w:lastRowLastColumn="0"/>
+            </w:pPr>
+            <w:r>
+              <w:t>Describe qué has obtenido al realizar este test. Añade capturas de pantalla si es necesario. Por favor, asegúrate de que la descripción sea suficiente para que el desarrollador pueda repetir lo que has hecho, y así corregir el problema.</w:t>
+            </w:r>
+          </w:p>
+        </w:tc>
+      </w:tr>
+      <w:tr>
+        <w:trPr>
+          <w:cnfStyle w:val="000000100000" w:firstRow="0" w:lastRow="0" w:firstColumn="0" w:lastColumn="0" w:oddVBand="0" w:evenVBand="0" w:oddHBand="1" w:evenHBand="0" w:firstRowFirstColumn="0" w:firstRowLastColumn="0" w:lastRowFirstColumn="0" w:lastRowLastColumn="0"/>
+        </w:trPr>
+        <w:tc>
+          <w:tcPr>
+            <w:cnfStyle w:val="001000000000" w:firstRow="0" w:lastRow="0" w:firstColumn="1" w:lastColumn="0" w:oddVBand="0" w:evenVBand="0" w:oddHBand="0" w:evenHBand="0" w:firstRowFirstColumn="0" w:firstRowLastColumn="0" w:lastRowFirstColumn="0" w:lastRowLastColumn="0"/>
+            <w:tcW w:w="1526" w:type="dxa"/>
+            <w:tcBorders>
+              <w:top w:val="single" w:sz="4" w:space="0" w:color="FFFFFF" w:themeColor="background1"/>
+              <w:bottom w:val="nil"/>
+            </w:tcBorders>
+            <w:shd w:val="clear" w:color="auto" w:fill="1F497D" w:themeFill="text2"/>
+          </w:tcPr>
+          <w:p>
+            <w:pPr>
+              <w:rPr>
+                <w:rStyle w:val="Textoennegrita"/>
+              </w:rPr>
+            </w:pPr>
+            <w:r>
+              <w:rPr>
+                <w:rStyle w:val="Textoennegrita"/>
+              </w:rPr>
+              <w:t>Notas del tester</w:t>
+            </w:r>
+          </w:p>
+        </w:tc>
+        <w:tc>
+          <w:tcPr>
+            <w:tcW w:w="7716" w:type="dxa"/>
+            <w:tcBorders>
+              <w:top w:val="single" w:sz="4" w:space="0" w:color="FFFFFF" w:themeColor="background1"/>
+              <w:bottom w:val="nil"/>
+            </w:tcBorders>
+          </w:tcPr>
+          <w:p>
+            <w:pPr>
+              <w:pStyle w:val="Notes"/>
+              <w:cnfStyle w:val="000000100000" w:firstRow="0" w:lastRow="0" w:firstColumn="0" w:lastColumn="0" w:oddVBand="0" w:evenVBand="0" w:oddHBand="1" w:evenHBand="0" w:firstRowFirstColumn="0" w:firstRowLastColumn="0" w:lastRowFirstColumn="0" w:lastRowLastColumn="0"/>
+            </w:pPr>
+            <w:r>
+              <w:t>Añade notas si es necesario.</w:t>
+            </w:r>
+          </w:p>
+        </w:tc>
+      </w:tr>
+    </w:tbl>
+    <w:p>
+      <w:pPr>
+        <w:pStyle w:val="Subttulo"/>
+      </w:pPr>
+    </w:p>
+    <w:p>
+      <w:pPr>
+        <w:rPr>
+          <w:rFonts w:asciiTheme="majorHAnsi" w:eastAsiaTheme="majorEastAsia" w:hAnsiTheme="majorHAnsi" w:cstheme="majorBidi"/>
+          <w:color w:val="4F81BD" w:themeColor="accent1"/>
+          <w:spacing w:val="15"/>
+          <w:sz w:val="24"/>
+          <w:szCs w:val="24"/>
+        </w:rPr>
+      </w:pPr>
+      <w:r>
+        <w:br w:type="page"/>
+      </w:r>
+    </w:p>
+    <w:tbl>
+      <w:tblPr>
+        <w:tblStyle w:val="Cuadrculavistosa-nfasis1"/>
+        <w:tblW w:w="0" w:type="auto"/>
+        <w:tblLook w:val="04A0" w:firstRow="1" w:lastRow="0" w:firstColumn="1" w:lastColumn="0" w:noHBand="0" w:noVBand="1"/>
+      </w:tblPr>
+      <w:tblGrid>
+        <w:gridCol w:w="1526"/>
+        <w:gridCol w:w="7716"/>
+      </w:tblGrid>
+      <w:tr>
+        <w:trPr>
+          <w:cnfStyle w:val="100000000000" w:firstRow="1" w:lastRow="0" w:firstColumn="0" w:lastColumn="0" w:oddVBand="0" w:evenVBand="0" w:oddHBand="0" w:evenHBand="0" w:firstRowFirstColumn="0" w:firstRowLastColumn="0" w:lastRowFirstColumn="0" w:lastRowLastColumn="0"/>
+        </w:trPr>
+        <w:tc>
+          <w:tcPr>
+            <w:cnfStyle w:val="001000000000" w:firstRow="0" w:lastRow="0" w:firstColumn="1" w:lastColumn="0" w:oddVBand="0" w:evenVBand="0" w:oddHBand="0" w:evenHBand="0" w:firstRowFirstColumn="0" w:firstRowLastColumn="0" w:lastRowFirstColumn="0" w:lastRowLastColumn="0"/>
+            <w:tcW w:w="9242" w:type="dxa"/>
+            <w:gridSpan w:val="2"/>
+            <w:tcBorders>
+              <w:top w:val="nil"/>
+              <w:bottom w:val="single" w:sz="4" w:space="0" w:color="FFFFFF" w:themeColor="background1"/>
+            </w:tcBorders>
+            <w:shd w:val="clear" w:color="auto" w:fill="1F497D" w:themeFill="text2"/>
+          </w:tcPr>
+          <w:p>
+            <w:pPr>
+              <w:rPr>
+                <w:rStyle w:val="Textoennegrita"/>
+              </w:rPr>
+            </w:pPr>
+            <w:r>
+              <w:rPr>
+                <w:rStyle w:val="Textoennegrita"/>
+              </w:rPr>
+              <w:lastRenderedPageBreak/>
+              <w:t>Test</w:t>
+            </w:r>
+            <w:r>
+              <w:rPr>
+                <w:rStyle w:val="Textoennegrita"/>
+              </w:rPr>
+              <w:t xml:space="preserve"> &lt;#</w:t>
+            </w:r>
+            <w:r>
+              <w:rPr>
+                <w:rStyle w:val="Textoennegrita"/>
+              </w:rPr>
+              <w:t>2</w:t>
+            </w:r>
+            <w:r>
+              <w:rPr>
+                <w:rStyle w:val="Textoennegrita"/>
+              </w:rPr>
+              <w:t xml:space="preserve">&gt; </w:t>
+            </w:r>
+          </w:p>
+        </w:tc>
+      </w:tr>
+      <w:tr>
+        <w:trPr>
+          <w:cnfStyle w:val="000000100000" w:firstRow="0" w:lastRow="0" w:firstColumn="0" w:lastColumn="0" w:oddVBand="0" w:evenVBand="0" w:oddHBand="1" w:evenHBand="0" w:firstRowFirstColumn="0" w:firstRowLastColumn="0" w:lastRowFirstColumn="0" w:lastRowLastColumn="0"/>
+        </w:trPr>
+        <w:tc>
+          <w:tcPr>
+            <w:cnfStyle w:val="001000000000" w:firstRow="0" w:lastRow="0" w:firstColumn="1" w:lastColumn="0" w:oddVBand="0" w:evenVBand="0" w:oddHBand="0" w:evenHBand="0" w:firstRowFirstColumn="0" w:firstRowLastColumn="0" w:lastRowFirstColumn="0" w:lastRowLastColumn="0"/>
+            <w:tcW w:w="1526" w:type="dxa"/>
+            <w:tcBorders>
+              <w:top w:val="single" w:sz="4" w:space="0" w:color="FFFFFF" w:themeColor="background1"/>
+              <w:bottom w:val="single" w:sz="4" w:space="0" w:color="FFFFFF" w:themeColor="background1"/>
+            </w:tcBorders>
+            <w:shd w:val="clear" w:color="auto" w:fill="1F497D" w:themeFill="text2"/>
+          </w:tcPr>
+          <w:p>
+            <w:pPr>
+              <w:rPr>
+                <w:rStyle w:val="Textoennegrita"/>
+              </w:rPr>
+            </w:pPr>
+            <w:r>
+              <w:rPr>
+                <w:rStyle w:val="Textoennegrita"/>
+              </w:rPr>
+              <w:t>Descripción</w:t>
+            </w:r>
+          </w:p>
+        </w:tc>
+        <w:tc>
+          <w:tcPr>
+            <w:tcW w:w="7716" w:type="dxa"/>
+            <w:tcBorders>
+              <w:top w:val="single" w:sz="4" w:space="0" w:color="FFFFFF" w:themeColor="background1"/>
+              <w:bottom w:val="single" w:sz="4" w:space="0" w:color="FFFFFF" w:themeColor="background1"/>
+            </w:tcBorders>
+            <w:shd w:val="clear" w:color="auto" w:fill="DBE5F1" w:themeFill="accent1" w:themeFillTint="33"/>
+          </w:tcPr>
+          <w:p>
+            <w:pPr>
+              <w:pStyle w:val="Notes"/>
+              <w:cnfStyle w:val="000000100000" w:firstRow="0" w:lastRow="0" w:firstColumn="0" w:lastColumn="0" w:oddVBand="0" w:evenVBand="0" w:oddHBand="1" w:evenHBand="0" w:firstRowFirstColumn="0" w:firstRowLastColumn="0" w:lastRowFirstColumn="0" w:lastRowLastColumn="0"/>
+            </w:pPr>
+            <w:r>
+              <w:t>Comprobar los enlaces de paginación.</w:t>
+            </w:r>
+          </w:p>
+        </w:tc>
+      </w:tr>
+      <w:tr>
+        <w:tc>
+          <w:tcPr>
+            <w:cnfStyle w:val="001000000000" w:firstRow="0" w:lastRow="0" w:firstColumn="1" w:lastColumn="0" w:oddVBand="0" w:evenVBand="0" w:oddHBand="0" w:evenHBand="0" w:firstRowFirstColumn="0" w:firstRowLastColumn="0" w:lastRowFirstColumn="0" w:lastRowLastColumn="0"/>
+            <w:tcW w:w="1526" w:type="dxa"/>
+            <w:tcBorders>
+              <w:top w:val="single" w:sz="4" w:space="0" w:color="FFFFFF" w:themeColor="background1"/>
+              <w:bottom w:val="single" w:sz="4" w:space="0" w:color="FFFFFF" w:themeColor="background1"/>
+            </w:tcBorders>
+            <w:shd w:val="clear" w:color="auto" w:fill="1F497D" w:themeFill="text2"/>
+          </w:tcPr>
+          <w:p>
+            <w:pPr>
+              <w:rPr>
+                <w:rStyle w:val="Textoennegrita"/>
+              </w:rPr>
+            </w:pPr>
+            <w:r>
+              <w:rPr>
+                <w:rStyle w:val="Textoennegrita"/>
+              </w:rPr>
+              <w:t>Salida esperada</w:t>
+            </w:r>
+          </w:p>
+        </w:tc>
+        <w:tc>
+          <w:tcPr>
+            <w:tcW w:w="7716" w:type="dxa"/>
+            <w:tcBorders>
+              <w:top w:val="single" w:sz="4" w:space="0" w:color="FFFFFF" w:themeColor="background1"/>
+              <w:bottom w:val="single" w:sz="4" w:space="0" w:color="FFFFFF" w:themeColor="background1"/>
+            </w:tcBorders>
+          </w:tcPr>
+          <w:p>
+            <w:pPr>
+              <w:pStyle w:val="Notes"/>
+              <w:cnfStyle w:val="000000000000" w:firstRow="0" w:lastRow="0" w:firstColumn="0" w:lastColumn="0" w:oddVBand="0" w:evenVBand="0" w:oddHBand="0" w:evenHBand="0" w:firstRowFirstColumn="0" w:firstRowLastColumn="0" w:lastRowFirstColumn="0" w:lastRowLastColumn="0"/>
+            </w:pPr>
+            <w:r>
+              <w:t xml:space="preserve">Los enlaces "2", "Siguiente" y "Último" llevan correctamente a la página </w:t>
+            </w:r>
+            <w:proofErr w:type="gramStart"/>
+            <w:r>
+              <w:t>2,</w:t>
+            </w:r>
+            <w:proofErr w:type="gramEnd"/>
+            <w:r>
+              <w:t xml:space="preserve"> mientras que los enlaces "1", "Anterior" y "Primero" llevan correctamente a la página 1.</w:t>
+            </w:r>
+          </w:p>
+        </w:tc>
+      </w:tr>
+      <w:tr>
+        <w:trPr>
+          <w:cnfStyle w:val="000000100000" w:firstRow="0" w:lastRow="0" w:firstColumn="0" w:lastColumn="0" w:oddVBand="0" w:evenVBand="0" w:oddHBand="1" w:evenHBand="0" w:firstRowFirstColumn="0" w:firstRowLastColumn="0" w:lastRowFirstColumn="0" w:lastRowLastColumn="0"/>
+        </w:trPr>
+        <w:tc>
+          <w:tcPr>
+            <w:cnfStyle w:val="001000000000" w:firstRow="0" w:lastRow="0" w:firstColumn="1" w:lastColumn="0" w:oddVBand="0" w:evenVBand="0" w:oddHBand="0" w:evenHBand="0" w:firstRowFirstColumn="0" w:firstRowLastColumn="0" w:lastRowFirstColumn="0" w:lastRowLastColumn="0"/>
+            <w:tcW w:w="1526" w:type="dxa"/>
+            <w:tcBorders>
+              <w:top w:val="single" w:sz="4" w:space="0" w:color="FFFFFF" w:themeColor="background1"/>
+              <w:bottom w:val="single" w:sz="4" w:space="0" w:color="FFFFFF" w:themeColor="background1"/>
+            </w:tcBorders>
+            <w:shd w:val="clear" w:color="auto" w:fill="1F497D" w:themeFill="text2"/>
+          </w:tcPr>
+          <w:p>
+            <w:pPr>
+              <w:rPr>
+                <w:rStyle w:val="Textoennegrita"/>
+              </w:rPr>
+            </w:pPr>
+            <w:r>
+              <w:rPr>
+                <w:rStyle w:val="Textoennegrita"/>
+              </w:rPr>
+              <w:t>Salida obtenida</w:t>
+            </w:r>
+          </w:p>
+        </w:tc>
+        <w:tc>
+          <w:tcPr>
+            <w:tcW w:w="7716" w:type="dxa"/>
+            <w:tcBorders>
+              <w:top w:val="single" w:sz="4" w:space="0" w:color="FFFFFF" w:themeColor="background1"/>
+              <w:bottom w:val="single" w:sz="4" w:space="0" w:color="FFFFFF" w:themeColor="background1"/>
+            </w:tcBorders>
+            <w:shd w:val="clear" w:color="auto" w:fill="DBE5F1" w:themeFill="accent1" w:themeFillTint="33"/>
+          </w:tcPr>
+          <w:p>
+            <w:pPr>
+              <w:pStyle w:val="Notes"/>
+              <w:cnfStyle w:val="000000100000" w:firstRow="0" w:lastRow="0" w:firstColumn="0" w:lastColumn="0" w:oddVBand="0" w:evenVBand="0" w:oddHBand="1" w:evenHBand="0" w:firstRowFirstColumn="0" w:firstRowLastColumn="0" w:lastRowFirstColumn="0" w:lastRowLastColumn="0"/>
+            </w:pPr>
+            <w:r>
+              <w:t>Describe qué has obtenido al realizar este test. Añade capturas de pantalla si es necesario. Por favor, asegúrate de que la descripción sea suficiente para que el desarrollador pueda repetir lo que has hecho, y así corregir el problema.</w:t>
+            </w:r>
+          </w:p>
+        </w:tc>
+      </w:tr>
+      <w:tr>
+        <w:tc>
+          <w:tcPr>
+            <w:cnfStyle w:val="001000000000" w:firstRow="0" w:lastRow="0" w:firstColumn="1" w:lastColumn="0" w:oddVBand="0" w:evenVBand="0" w:oddHBand="0" w:evenHBand="0" w:firstRowFirstColumn="0" w:firstRowLastColumn="0" w:lastRowFirstColumn="0" w:lastRowLastColumn="0"/>
+            <w:tcW w:w="1526" w:type="dxa"/>
+            <w:tcBorders>
+              <w:top w:val="single" w:sz="4" w:space="0" w:color="FFFFFF" w:themeColor="background1"/>
+              <w:bottom w:val="nil"/>
+            </w:tcBorders>
+            <w:shd w:val="clear" w:color="auto" w:fill="1F497D" w:themeFill="text2"/>
+          </w:tcPr>
+          <w:p>
+            <w:pPr>
+              <w:rPr>
+                <w:rStyle w:val="Textoennegrita"/>
+              </w:rPr>
+            </w:pPr>
+            <w:r>
+              <w:rPr>
+                <w:rStyle w:val="Textoennegrita"/>
+              </w:rPr>
+              <w:t>Notas del tester</w:t>
+            </w:r>
+          </w:p>
+        </w:tc>
+        <w:tc>
+          <w:tcPr>
+            <w:tcW w:w="7716" w:type="dxa"/>
+            <w:tcBorders>
+              <w:top w:val="single" w:sz="4" w:space="0" w:color="FFFFFF" w:themeColor="background1"/>
+              <w:bottom w:val="nil"/>
+            </w:tcBorders>
+          </w:tcPr>
+          <w:p>
+            <w:pPr>
+              <w:pStyle w:val="Notes"/>
+              <w:cnfStyle w:val="000000000000" w:firstRow="0" w:lastRow="0" w:firstColumn="0" w:lastColumn="0" w:oddVBand="0" w:evenVBand="0" w:oddHBand="0" w:evenHBand="0" w:firstRowFirstColumn="0" w:firstRowLastColumn="0" w:lastRowFirstColumn="0" w:lastRowLastColumn="0"/>
+            </w:pPr>
+            <w:r>
               <w:t>Añade notas si es necesario.</w:t>
             </w:r>
           </w:p>
@@ -4455,6 +5197,2953 @@
       </w:tr>
     </w:tbl>
     <w:p/>
+    <w:tbl>
+      <w:tblPr>
+        <w:tblStyle w:val="Cuadrculavistosa-nfasis1"/>
+        <w:tblW w:w="0" w:type="auto"/>
+        <w:tblLook w:val="04A0" w:firstRow="1" w:lastRow="0" w:firstColumn="1" w:lastColumn="0" w:noHBand="0" w:noVBand="1"/>
+      </w:tblPr>
+      <w:tblGrid>
+        <w:gridCol w:w="1526"/>
+        <w:gridCol w:w="7716"/>
+      </w:tblGrid>
+      <w:tr>
+        <w:trPr>
+          <w:cnfStyle w:val="100000000000" w:firstRow="1" w:lastRow="0" w:firstColumn="0" w:lastColumn="0" w:oddVBand="0" w:evenVBand="0" w:oddHBand="0" w:evenHBand="0" w:firstRowFirstColumn="0" w:firstRowLastColumn="0" w:lastRowFirstColumn="0" w:lastRowLastColumn="0"/>
+        </w:trPr>
+        <w:tc>
+          <w:tcPr>
+            <w:cnfStyle w:val="001000000000" w:firstRow="0" w:lastRow="0" w:firstColumn="1" w:lastColumn="0" w:oddVBand="0" w:evenVBand="0" w:oddHBand="0" w:evenHBand="0" w:firstRowFirstColumn="0" w:firstRowLastColumn="0" w:lastRowFirstColumn="0" w:lastRowLastColumn="0"/>
+            <w:tcW w:w="9242" w:type="dxa"/>
+            <w:gridSpan w:val="2"/>
+            <w:tcBorders>
+              <w:top w:val="nil"/>
+              <w:bottom w:val="single" w:sz="4" w:space="0" w:color="FFFFFF" w:themeColor="background1"/>
+            </w:tcBorders>
+            <w:shd w:val="clear" w:color="auto" w:fill="1F497D" w:themeFill="text2"/>
+          </w:tcPr>
+          <w:p>
+            <w:pPr>
+              <w:rPr>
+                <w:rStyle w:val="Textoennegrita"/>
+              </w:rPr>
+            </w:pPr>
+            <w:r>
+              <w:rPr>
+                <w:rStyle w:val="Textoennegrita"/>
+              </w:rPr>
+              <w:t>Test</w:t>
+            </w:r>
+            <w:r>
+              <w:rPr>
+                <w:rStyle w:val="Textoennegrita"/>
+              </w:rPr>
+              <w:t xml:space="preserve"> &lt;#</w:t>
+            </w:r>
+            <w:r>
+              <w:rPr>
+                <w:rStyle w:val="Textoennegrita"/>
+              </w:rPr>
+              <w:t>3</w:t>
+            </w:r>
+            <w:r>
+              <w:rPr>
+                <w:rStyle w:val="Textoennegrita"/>
+              </w:rPr>
+              <w:t xml:space="preserve">&gt; </w:t>
+            </w:r>
+          </w:p>
+        </w:tc>
+      </w:tr>
+      <w:tr>
+        <w:trPr>
+          <w:cnfStyle w:val="000000100000" w:firstRow="0" w:lastRow="0" w:firstColumn="0" w:lastColumn="0" w:oddVBand="0" w:evenVBand="0" w:oddHBand="1" w:evenHBand="0" w:firstRowFirstColumn="0" w:firstRowLastColumn="0" w:lastRowFirstColumn="0" w:lastRowLastColumn="0"/>
+        </w:trPr>
+        <w:tc>
+          <w:tcPr>
+            <w:cnfStyle w:val="001000000000" w:firstRow="0" w:lastRow="0" w:firstColumn="1" w:lastColumn="0" w:oddVBand="0" w:evenVBand="0" w:oddHBand="0" w:evenHBand="0" w:firstRowFirstColumn="0" w:firstRowLastColumn="0" w:lastRowFirstColumn="0" w:lastRowLastColumn="0"/>
+            <w:tcW w:w="1526" w:type="dxa"/>
+            <w:tcBorders>
+              <w:top w:val="single" w:sz="4" w:space="0" w:color="FFFFFF" w:themeColor="background1"/>
+              <w:bottom w:val="single" w:sz="4" w:space="0" w:color="FFFFFF" w:themeColor="background1"/>
+            </w:tcBorders>
+            <w:shd w:val="clear" w:color="auto" w:fill="1F497D" w:themeFill="text2"/>
+          </w:tcPr>
+          <w:p>
+            <w:pPr>
+              <w:rPr>
+                <w:rStyle w:val="Textoennegrita"/>
+              </w:rPr>
+            </w:pPr>
+            <w:r>
+              <w:rPr>
+                <w:rStyle w:val="Textoennegrita"/>
+              </w:rPr>
+              <w:t>Descripción</w:t>
+            </w:r>
+          </w:p>
+        </w:tc>
+        <w:tc>
+          <w:tcPr>
+            <w:tcW w:w="7716" w:type="dxa"/>
+            <w:tcBorders>
+              <w:top w:val="single" w:sz="4" w:space="0" w:color="FFFFFF" w:themeColor="background1"/>
+              <w:bottom w:val="single" w:sz="4" w:space="0" w:color="FFFFFF" w:themeColor="background1"/>
+            </w:tcBorders>
+            <w:shd w:val="clear" w:color="auto" w:fill="DBE5F1" w:themeFill="accent1" w:themeFillTint="33"/>
+          </w:tcPr>
+          <w:p>
+            <w:pPr>
+              <w:pStyle w:val="Notes"/>
+              <w:cnfStyle w:val="000000100000" w:firstRow="0" w:lastRow="0" w:firstColumn="0" w:lastColumn="0" w:oddVBand="0" w:evenVBand="0" w:oddHBand="1" w:evenHBand="0" w:firstRowFirstColumn="0" w:firstRowLastColumn="0" w:lastRowFirstColumn="0" w:lastRowLastColumn="0"/>
+            </w:pPr>
+            <w:r>
+              <w:t>Comprobar que la lista se ordena correctamente para cada página usando los criterios de nombre, apellidos, dirección y teléfono.</w:t>
+            </w:r>
+          </w:p>
+        </w:tc>
+      </w:tr>
+      <w:tr>
+        <w:tc>
+          <w:tcPr>
+            <w:cnfStyle w:val="001000000000" w:firstRow="0" w:lastRow="0" w:firstColumn="1" w:lastColumn="0" w:oddVBand="0" w:evenVBand="0" w:oddHBand="0" w:evenHBand="0" w:firstRowFirstColumn="0" w:firstRowLastColumn="0" w:lastRowFirstColumn="0" w:lastRowLastColumn="0"/>
+            <w:tcW w:w="1526" w:type="dxa"/>
+            <w:tcBorders>
+              <w:top w:val="single" w:sz="4" w:space="0" w:color="FFFFFF" w:themeColor="background1"/>
+              <w:bottom w:val="single" w:sz="4" w:space="0" w:color="FFFFFF" w:themeColor="background1"/>
+            </w:tcBorders>
+            <w:shd w:val="clear" w:color="auto" w:fill="1F497D" w:themeFill="text2"/>
+          </w:tcPr>
+          <w:p>
+            <w:pPr>
+              <w:rPr>
+                <w:rStyle w:val="Textoennegrita"/>
+              </w:rPr>
+            </w:pPr>
+            <w:r>
+              <w:rPr>
+                <w:rStyle w:val="Textoennegrita"/>
+              </w:rPr>
+              <w:t>Salida esperada</w:t>
+            </w:r>
+          </w:p>
+        </w:tc>
+        <w:tc>
+          <w:tcPr>
+            <w:tcW w:w="7716" w:type="dxa"/>
+            <w:tcBorders>
+              <w:top w:val="single" w:sz="4" w:space="0" w:color="FFFFFF" w:themeColor="background1"/>
+              <w:bottom w:val="single" w:sz="4" w:space="0" w:color="FFFFFF" w:themeColor="background1"/>
+            </w:tcBorders>
+          </w:tcPr>
+          <w:p>
+            <w:pPr>
+              <w:pStyle w:val="Notes"/>
+              <w:cnfStyle w:val="000000000000" w:firstRow="0" w:lastRow="0" w:firstColumn="0" w:lastColumn="0" w:oddVBand="0" w:evenVBand="0" w:oddHBand="0" w:evenHBand="0" w:firstRowFirstColumn="0" w:firstRowLastColumn="0" w:lastRowFirstColumn="0" w:lastRowLastColumn="0"/>
+            </w:pPr>
+            <w:r>
+              <w:t>Los cuatro ordenan correctamente para cada página.</w:t>
+            </w:r>
+          </w:p>
+        </w:tc>
+      </w:tr>
+      <w:tr>
+        <w:trPr>
+          <w:cnfStyle w:val="000000100000" w:firstRow="0" w:lastRow="0" w:firstColumn="0" w:lastColumn="0" w:oddVBand="0" w:evenVBand="0" w:oddHBand="1" w:evenHBand="0" w:firstRowFirstColumn="0" w:firstRowLastColumn="0" w:lastRowFirstColumn="0" w:lastRowLastColumn="0"/>
+        </w:trPr>
+        <w:tc>
+          <w:tcPr>
+            <w:cnfStyle w:val="001000000000" w:firstRow="0" w:lastRow="0" w:firstColumn="1" w:lastColumn="0" w:oddVBand="0" w:evenVBand="0" w:oddHBand="0" w:evenHBand="0" w:firstRowFirstColumn="0" w:firstRowLastColumn="0" w:lastRowFirstColumn="0" w:lastRowLastColumn="0"/>
+            <w:tcW w:w="1526" w:type="dxa"/>
+            <w:tcBorders>
+              <w:top w:val="single" w:sz="4" w:space="0" w:color="FFFFFF" w:themeColor="background1"/>
+              <w:bottom w:val="single" w:sz="4" w:space="0" w:color="FFFFFF" w:themeColor="background1"/>
+            </w:tcBorders>
+            <w:shd w:val="clear" w:color="auto" w:fill="1F497D" w:themeFill="text2"/>
+          </w:tcPr>
+          <w:p>
+            <w:pPr>
+              <w:rPr>
+                <w:rStyle w:val="Textoennegrita"/>
+              </w:rPr>
+            </w:pPr>
+            <w:r>
+              <w:rPr>
+                <w:rStyle w:val="Textoennegrita"/>
+              </w:rPr>
+              <w:t>Notas del diseñador</w:t>
+            </w:r>
+          </w:p>
+        </w:tc>
+        <w:tc>
+          <w:tcPr>
+            <w:tcW w:w="7716" w:type="dxa"/>
+            <w:tcBorders>
+              <w:top w:val="single" w:sz="4" w:space="0" w:color="FFFFFF" w:themeColor="background1"/>
+              <w:bottom w:val="single" w:sz="4" w:space="0" w:color="FFFFFF" w:themeColor="background1"/>
+            </w:tcBorders>
+          </w:tcPr>
+          <w:p>
+            <w:pPr>
+              <w:pStyle w:val="Notes"/>
+              <w:cnfStyle w:val="000000100000" w:firstRow="0" w:lastRow="0" w:firstColumn="0" w:lastColumn="0" w:oddVBand="0" w:evenVBand="0" w:oddHBand="1" w:evenHBand="0" w:firstRowFirstColumn="0" w:firstRowLastColumn="0" w:lastRowFirstColumn="0" w:lastRowLastColumn="0"/>
+            </w:pPr>
+            <w:r>
+              <w:t>El orden global no funciona con este componente, es un error conocido, compruébalo solo para cada página por separado sin tener en cuenta las demás.</w:t>
+            </w:r>
+          </w:p>
+        </w:tc>
+      </w:tr>
+      <w:tr>
+        <w:tc>
+          <w:tcPr>
+            <w:cnfStyle w:val="001000000000" w:firstRow="0" w:lastRow="0" w:firstColumn="1" w:lastColumn="0" w:oddVBand="0" w:evenVBand="0" w:oddHBand="0" w:evenHBand="0" w:firstRowFirstColumn="0" w:firstRowLastColumn="0" w:lastRowFirstColumn="0" w:lastRowLastColumn="0"/>
+            <w:tcW w:w="1526" w:type="dxa"/>
+            <w:tcBorders>
+              <w:top w:val="single" w:sz="4" w:space="0" w:color="FFFFFF" w:themeColor="background1"/>
+              <w:bottom w:val="single" w:sz="4" w:space="0" w:color="FFFFFF" w:themeColor="background1"/>
+            </w:tcBorders>
+            <w:shd w:val="clear" w:color="auto" w:fill="1F497D" w:themeFill="text2"/>
+          </w:tcPr>
+          <w:p>
+            <w:pPr>
+              <w:rPr>
+                <w:rStyle w:val="Textoennegrita"/>
+              </w:rPr>
+            </w:pPr>
+            <w:r>
+              <w:rPr>
+                <w:rStyle w:val="Textoennegrita"/>
+              </w:rPr>
+              <w:t>Salida obtenida</w:t>
+            </w:r>
+          </w:p>
+        </w:tc>
+        <w:tc>
+          <w:tcPr>
+            <w:tcW w:w="7716" w:type="dxa"/>
+            <w:tcBorders>
+              <w:top w:val="single" w:sz="4" w:space="0" w:color="FFFFFF" w:themeColor="background1"/>
+              <w:bottom w:val="single" w:sz="4" w:space="0" w:color="FFFFFF" w:themeColor="background1"/>
+            </w:tcBorders>
+          </w:tcPr>
+          <w:p>
+            <w:pPr>
+              <w:pStyle w:val="Notes"/>
+              <w:cnfStyle w:val="000000000000" w:firstRow="0" w:lastRow="0" w:firstColumn="0" w:lastColumn="0" w:oddVBand="0" w:evenVBand="0" w:oddHBand="0" w:evenHBand="0" w:firstRowFirstColumn="0" w:firstRowLastColumn="0" w:lastRowFirstColumn="0" w:lastRowLastColumn="0"/>
+            </w:pPr>
+            <w:r>
+              <w:t>Describe qué has obtenido al realizar este test. Añade capturas de pantalla si es necesario. Por favor, asegúrate de que la descripción sea suficiente para que el desarrollador pueda repetir lo que has hecho, y así corregir el problema.</w:t>
+            </w:r>
+          </w:p>
+        </w:tc>
+      </w:tr>
+      <w:tr>
+        <w:trPr>
+          <w:cnfStyle w:val="000000100000" w:firstRow="0" w:lastRow="0" w:firstColumn="0" w:lastColumn="0" w:oddVBand="0" w:evenVBand="0" w:oddHBand="1" w:evenHBand="0" w:firstRowFirstColumn="0" w:firstRowLastColumn="0" w:lastRowFirstColumn="0" w:lastRowLastColumn="0"/>
+        </w:trPr>
+        <w:tc>
+          <w:tcPr>
+            <w:cnfStyle w:val="001000000000" w:firstRow="0" w:lastRow="0" w:firstColumn="1" w:lastColumn="0" w:oddVBand="0" w:evenVBand="0" w:oddHBand="0" w:evenHBand="0" w:firstRowFirstColumn="0" w:firstRowLastColumn="0" w:lastRowFirstColumn="0" w:lastRowLastColumn="0"/>
+            <w:tcW w:w="1526" w:type="dxa"/>
+            <w:tcBorders>
+              <w:top w:val="single" w:sz="4" w:space="0" w:color="FFFFFF" w:themeColor="background1"/>
+              <w:bottom w:val="nil"/>
+            </w:tcBorders>
+            <w:shd w:val="clear" w:color="auto" w:fill="1F497D" w:themeFill="text2"/>
+          </w:tcPr>
+          <w:p>
+            <w:pPr>
+              <w:rPr>
+                <w:rStyle w:val="Textoennegrita"/>
+              </w:rPr>
+            </w:pPr>
+            <w:r>
+              <w:rPr>
+                <w:rStyle w:val="Textoennegrita"/>
+              </w:rPr>
+              <w:t>Notas del tester</w:t>
+            </w:r>
+          </w:p>
+        </w:tc>
+        <w:tc>
+          <w:tcPr>
+            <w:tcW w:w="7716" w:type="dxa"/>
+            <w:tcBorders>
+              <w:top w:val="single" w:sz="4" w:space="0" w:color="FFFFFF" w:themeColor="background1"/>
+              <w:bottom w:val="nil"/>
+            </w:tcBorders>
+          </w:tcPr>
+          <w:p>
+            <w:pPr>
+              <w:pStyle w:val="Notes"/>
+              <w:cnfStyle w:val="000000100000" w:firstRow="0" w:lastRow="0" w:firstColumn="0" w:lastColumn="0" w:oddVBand="0" w:evenVBand="0" w:oddHBand="1" w:evenHBand="0" w:firstRowFirstColumn="0" w:firstRowLastColumn="0" w:lastRowFirstColumn="0" w:lastRowLastColumn="0"/>
+            </w:pPr>
+            <w:r>
+              <w:t>Añade notas si es necesario.</w:t>
+            </w:r>
+          </w:p>
+        </w:tc>
+      </w:tr>
+    </w:tbl>
+    <w:p>
+      <w:pPr>
+        <w:pStyle w:val="Subttulo"/>
+      </w:pPr>
+      <w:r>
+        <w:t xml:space="preserve"> </w:t>
+      </w:r>
+    </w:p>
+    <w:tbl>
+      <w:tblPr>
+        <w:tblStyle w:val="Cuadrculavistosa-nfasis1"/>
+        <w:tblW w:w="0" w:type="auto"/>
+        <w:tblLook w:val="04A0" w:firstRow="1" w:lastRow="0" w:firstColumn="1" w:lastColumn="0" w:noHBand="0" w:noVBand="1"/>
+      </w:tblPr>
+      <w:tblGrid>
+        <w:gridCol w:w="1526"/>
+        <w:gridCol w:w="7716"/>
+      </w:tblGrid>
+      <w:tr>
+        <w:trPr>
+          <w:cnfStyle w:val="100000000000" w:firstRow="1" w:lastRow="0" w:firstColumn="0" w:lastColumn="0" w:oddVBand="0" w:evenVBand="0" w:oddHBand="0" w:evenHBand="0" w:firstRowFirstColumn="0" w:firstRowLastColumn="0" w:lastRowFirstColumn="0" w:lastRowLastColumn="0"/>
+        </w:trPr>
+        <w:tc>
+          <w:tcPr>
+            <w:cnfStyle w:val="001000000000" w:firstRow="0" w:lastRow="0" w:firstColumn="1" w:lastColumn="0" w:oddVBand="0" w:evenVBand="0" w:oddHBand="0" w:evenHBand="0" w:firstRowFirstColumn="0" w:firstRowLastColumn="0" w:lastRowFirstColumn="0" w:lastRowLastColumn="0"/>
+            <w:tcW w:w="9242" w:type="dxa"/>
+            <w:gridSpan w:val="2"/>
+            <w:tcBorders>
+              <w:top w:val="nil"/>
+              <w:bottom w:val="single" w:sz="4" w:space="0" w:color="FFFFFF" w:themeColor="background1"/>
+            </w:tcBorders>
+            <w:shd w:val="clear" w:color="auto" w:fill="1F497D" w:themeFill="text2"/>
+          </w:tcPr>
+          <w:p>
+            <w:pPr>
+              <w:rPr>
+                <w:rStyle w:val="Textoennegrita"/>
+              </w:rPr>
+            </w:pPr>
+            <w:r>
+              <w:rPr>
+                <w:rStyle w:val="Textoennegrita"/>
+              </w:rPr>
+              <w:t>Test</w:t>
+            </w:r>
+            <w:r>
+              <w:rPr>
+                <w:rStyle w:val="Textoennegrita"/>
+              </w:rPr>
+              <w:t xml:space="preserve"> &lt;#</w:t>
+            </w:r>
+            <w:r>
+              <w:rPr>
+                <w:rStyle w:val="Textoennegrita"/>
+              </w:rPr>
+              <w:t>4</w:t>
+            </w:r>
+            <w:r>
+              <w:rPr>
+                <w:rStyle w:val="Textoennegrita"/>
+              </w:rPr>
+              <w:t xml:space="preserve">&gt; </w:t>
+            </w:r>
+          </w:p>
+        </w:tc>
+      </w:tr>
+      <w:tr>
+        <w:trPr>
+          <w:cnfStyle w:val="000000100000" w:firstRow="0" w:lastRow="0" w:firstColumn="0" w:lastColumn="0" w:oddVBand="0" w:evenVBand="0" w:oddHBand="1" w:evenHBand="0" w:firstRowFirstColumn="0" w:firstRowLastColumn="0" w:lastRowFirstColumn="0" w:lastRowLastColumn="0"/>
+        </w:trPr>
+        <w:tc>
+          <w:tcPr>
+            <w:cnfStyle w:val="001000000000" w:firstRow="0" w:lastRow="0" w:firstColumn="1" w:lastColumn="0" w:oddVBand="0" w:evenVBand="0" w:oddHBand="0" w:evenHBand="0" w:firstRowFirstColumn="0" w:firstRowLastColumn="0" w:lastRowFirstColumn="0" w:lastRowLastColumn="0"/>
+            <w:tcW w:w="1526" w:type="dxa"/>
+            <w:tcBorders>
+              <w:top w:val="single" w:sz="4" w:space="0" w:color="FFFFFF" w:themeColor="background1"/>
+              <w:bottom w:val="single" w:sz="4" w:space="0" w:color="FFFFFF" w:themeColor="background1"/>
+            </w:tcBorders>
+            <w:shd w:val="clear" w:color="auto" w:fill="1F497D" w:themeFill="text2"/>
+          </w:tcPr>
+          <w:p>
+            <w:pPr>
+              <w:rPr>
+                <w:rStyle w:val="Textoennegrita"/>
+              </w:rPr>
+            </w:pPr>
+            <w:r>
+              <w:rPr>
+                <w:rStyle w:val="Textoennegrita"/>
+              </w:rPr>
+              <w:t>Descripción</w:t>
+            </w:r>
+          </w:p>
+        </w:tc>
+        <w:tc>
+          <w:tcPr>
+            <w:tcW w:w="7716" w:type="dxa"/>
+            <w:tcBorders>
+              <w:top w:val="single" w:sz="4" w:space="0" w:color="FFFFFF" w:themeColor="background1"/>
+              <w:bottom w:val="single" w:sz="4" w:space="0" w:color="FFFFFF" w:themeColor="background1"/>
+            </w:tcBorders>
+            <w:shd w:val="clear" w:color="auto" w:fill="DBE5F1" w:themeFill="accent1" w:themeFillTint="33"/>
+          </w:tcPr>
+          <w:p>
+            <w:pPr>
+              <w:pStyle w:val="Notes"/>
+              <w:cnfStyle w:val="000000100000" w:firstRow="0" w:lastRow="0" w:firstColumn="0" w:lastColumn="0" w:oddVBand="0" w:evenVBand="0" w:oddHBand="1" w:evenHBand="0" w:firstRowFirstColumn="0" w:firstRowLastColumn="0" w:lastRowFirstColumn="0" w:lastRowLastColumn="0"/>
+            </w:pPr>
+            <w:r>
+              <w:t>Comprobar que los enlaces de ver perfil funcionan correctamente.</w:t>
+            </w:r>
+          </w:p>
+        </w:tc>
+      </w:tr>
+      <w:tr>
+        <w:tc>
+          <w:tcPr>
+            <w:cnfStyle w:val="001000000000" w:firstRow="0" w:lastRow="0" w:firstColumn="1" w:lastColumn="0" w:oddVBand="0" w:evenVBand="0" w:oddHBand="0" w:evenHBand="0" w:firstRowFirstColumn="0" w:firstRowLastColumn="0" w:lastRowFirstColumn="0" w:lastRowLastColumn="0"/>
+            <w:tcW w:w="1526" w:type="dxa"/>
+            <w:tcBorders>
+              <w:top w:val="single" w:sz="4" w:space="0" w:color="FFFFFF" w:themeColor="background1"/>
+              <w:bottom w:val="single" w:sz="4" w:space="0" w:color="FFFFFF" w:themeColor="background1"/>
+            </w:tcBorders>
+            <w:shd w:val="clear" w:color="auto" w:fill="1F497D" w:themeFill="text2"/>
+          </w:tcPr>
+          <w:p>
+            <w:pPr>
+              <w:rPr>
+                <w:rStyle w:val="Textoennegrita"/>
+              </w:rPr>
+            </w:pPr>
+            <w:r>
+              <w:rPr>
+                <w:rStyle w:val="Textoennegrita"/>
+              </w:rPr>
+              <w:t>Salida esperada</w:t>
+            </w:r>
+          </w:p>
+        </w:tc>
+        <w:tc>
+          <w:tcPr>
+            <w:tcW w:w="7716" w:type="dxa"/>
+            <w:tcBorders>
+              <w:top w:val="single" w:sz="4" w:space="0" w:color="FFFFFF" w:themeColor="background1"/>
+              <w:bottom w:val="single" w:sz="4" w:space="0" w:color="FFFFFF" w:themeColor="background1"/>
+            </w:tcBorders>
+          </w:tcPr>
+          <w:p>
+            <w:pPr>
+              <w:pStyle w:val="Notes"/>
+              <w:cnfStyle w:val="000000000000" w:firstRow="0" w:lastRow="0" w:firstColumn="0" w:lastColumn="0" w:oddVBand="0" w:evenVBand="0" w:oddHBand="0" w:evenHBand="0" w:firstRowFirstColumn="0" w:firstRowLastColumn="0" w:lastRowFirstColumn="0" w:lastRowLastColumn="0"/>
+            </w:pPr>
+            <w:r>
+              <w:t>Todos los enlaces llevan al perfil de cada veterinario.</w:t>
+            </w:r>
+          </w:p>
+        </w:tc>
+      </w:tr>
+      <w:tr>
+        <w:trPr>
+          <w:cnfStyle w:val="000000100000" w:firstRow="0" w:lastRow="0" w:firstColumn="0" w:lastColumn="0" w:oddVBand="0" w:evenVBand="0" w:oddHBand="1" w:evenHBand="0" w:firstRowFirstColumn="0" w:firstRowLastColumn="0" w:lastRowFirstColumn="0" w:lastRowLastColumn="0"/>
+        </w:trPr>
+        <w:tc>
+          <w:tcPr>
+            <w:cnfStyle w:val="001000000000" w:firstRow="0" w:lastRow="0" w:firstColumn="1" w:lastColumn="0" w:oddVBand="0" w:evenVBand="0" w:oddHBand="0" w:evenHBand="0" w:firstRowFirstColumn="0" w:firstRowLastColumn="0" w:lastRowFirstColumn="0" w:lastRowLastColumn="0"/>
+            <w:tcW w:w="1526" w:type="dxa"/>
+            <w:tcBorders>
+              <w:top w:val="single" w:sz="4" w:space="0" w:color="FFFFFF" w:themeColor="background1"/>
+              <w:bottom w:val="single" w:sz="4" w:space="0" w:color="FFFFFF" w:themeColor="background1"/>
+            </w:tcBorders>
+            <w:shd w:val="clear" w:color="auto" w:fill="1F497D" w:themeFill="text2"/>
+          </w:tcPr>
+          <w:p>
+            <w:pPr>
+              <w:rPr>
+                <w:rStyle w:val="Textoennegrita"/>
+              </w:rPr>
+            </w:pPr>
+            <w:r>
+              <w:rPr>
+                <w:rStyle w:val="Textoennegrita"/>
+              </w:rPr>
+              <w:t>Notas del diseñador</w:t>
+            </w:r>
+          </w:p>
+        </w:tc>
+        <w:tc>
+          <w:tcPr>
+            <w:tcW w:w="7716" w:type="dxa"/>
+            <w:tcBorders>
+              <w:top w:val="single" w:sz="4" w:space="0" w:color="FFFFFF" w:themeColor="background1"/>
+              <w:bottom w:val="single" w:sz="4" w:space="0" w:color="FFFFFF" w:themeColor="background1"/>
+            </w:tcBorders>
+          </w:tcPr>
+          <w:p>
+            <w:pPr>
+              <w:pStyle w:val="Notes"/>
+              <w:cnfStyle w:val="000000100000" w:firstRow="0" w:lastRow="0" w:firstColumn="0" w:lastColumn="0" w:oddVBand="0" w:evenVBand="0" w:oddHBand="1" w:evenHBand="0" w:firstRowFirstColumn="0" w:firstRowLastColumn="0" w:lastRowFirstColumn="0" w:lastRowLastColumn="0"/>
+            </w:pPr>
+            <w:r>
+              <w:t>Para ver el perfil es necesario autenticarse. Usa los credenciales de "animaniac1".</w:t>
+            </w:r>
+          </w:p>
+        </w:tc>
+      </w:tr>
+      <w:tr>
+        <w:tc>
+          <w:tcPr>
+            <w:cnfStyle w:val="001000000000" w:firstRow="0" w:lastRow="0" w:firstColumn="1" w:lastColumn="0" w:oddVBand="0" w:evenVBand="0" w:oddHBand="0" w:evenHBand="0" w:firstRowFirstColumn="0" w:firstRowLastColumn="0" w:lastRowFirstColumn="0" w:lastRowLastColumn="0"/>
+            <w:tcW w:w="1526" w:type="dxa"/>
+            <w:tcBorders>
+              <w:top w:val="single" w:sz="4" w:space="0" w:color="FFFFFF" w:themeColor="background1"/>
+              <w:bottom w:val="single" w:sz="4" w:space="0" w:color="FFFFFF" w:themeColor="background1"/>
+            </w:tcBorders>
+            <w:shd w:val="clear" w:color="auto" w:fill="1F497D" w:themeFill="text2"/>
+          </w:tcPr>
+          <w:p>
+            <w:pPr>
+              <w:rPr>
+                <w:rStyle w:val="Textoennegrita"/>
+              </w:rPr>
+            </w:pPr>
+            <w:r>
+              <w:rPr>
+                <w:rStyle w:val="Textoennegrita"/>
+              </w:rPr>
+              <w:t>Salida obtenida</w:t>
+            </w:r>
+          </w:p>
+        </w:tc>
+        <w:tc>
+          <w:tcPr>
+            <w:tcW w:w="7716" w:type="dxa"/>
+            <w:tcBorders>
+              <w:top w:val="single" w:sz="4" w:space="0" w:color="FFFFFF" w:themeColor="background1"/>
+              <w:bottom w:val="single" w:sz="4" w:space="0" w:color="FFFFFF" w:themeColor="background1"/>
+            </w:tcBorders>
+          </w:tcPr>
+          <w:p>
+            <w:pPr>
+              <w:pStyle w:val="Notes"/>
+              <w:cnfStyle w:val="000000000000" w:firstRow="0" w:lastRow="0" w:firstColumn="0" w:lastColumn="0" w:oddVBand="0" w:evenVBand="0" w:oddHBand="0" w:evenHBand="0" w:firstRowFirstColumn="0" w:firstRowLastColumn="0" w:lastRowFirstColumn="0" w:lastRowLastColumn="0"/>
+            </w:pPr>
+            <w:r>
+              <w:t>Describe qué has obtenido al realizar este test. Añade capturas de pantalla si es necesario. Por favor, asegúrate de que la descripción sea suficiente para que el desarrollador pueda repetir lo que has hecho, y así corregir el problema.</w:t>
+            </w:r>
+          </w:p>
+        </w:tc>
+      </w:tr>
+      <w:tr>
+        <w:trPr>
+          <w:cnfStyle w:val="000000100000" w:firstRow="0" w:lastRow="0" w:firstColumn="0" w:lastColumn="0" w:oddVBand="0" w:evenVBand="0" w:oddHBand="1" w:evenHBand="0" w:firstRowFirstColumn="0" w:firstRowLastColumn="0" w:lastRowFirstColumn="0" w:lastRowLastColumn="0"/>
+        </w:trPr>
+        <w:tc>
+          <w:tcPr>
+            <w:cnfStyle w:val="001000000000" w:firstRow="0" w:lastRow="0" w:firstColumn="1" w:lastColumn="0" w:oddVBand="0" w:evenVBand="0" w:oddHBand="0" w:evenHBand="0" w:firstRowFirstColumn="0" w:firstRowLastColumn="0" w:lastRowFirstColumn="0" w:lastRowLastColumn="0"/>
+            <w:tcW w:w="1526" w:type="dxa"/>
+            <w:tcBorders>
+              <w:top w:val="single" w:sz="4" w:space="0" w:color="FFFFFF" w:themeColor="background1"/>
+              <w:bottom w:val="nil"/>
+            </w:tcBorders>
+            <w:shd w:val="clear" w:color="auto" w:fill="1F497D" w:themeFill="text2"/>
+          </w:tcPr>
+          <w:p>
+            <w:pPr>
+              <w:rPr>
+                <w:rStyle w:val="Textoennegrita"/>
+              </w:rPr>
+            </w:pPr>
+            <w:r>
+              <w:rPr>
+                <w:rStyle w:val="Textoennegrita"/>
+              </w:rPr>
+              <w:t>Notas del tester</w:t>
+            </w:r>
+          </w:p>
+        </w:tc>
+        <w:tc>
+          <w:tcPr>
+            <w:tcW w:w="7716" w:type="dxa"/>
+            <w:tcBorders>
+              <w:top w:val="single" w:sz="4" w:space="0" w:color="FFFFFF" w:themeColor="background1"/>
+              <w:bottom w:val="nil"/>
+            </w:tcBorders>
+          </w:tcPr>
+          <w:p>
+            <w:pPr>
+              <w:pStyle w:val="Notes"/>
+              <w:cnfStyle w:val="000000100000" w:firstRow="0" w:lastRow="0" w:firstColumn="0" w:lastColumn="0" w:oddVBand="0" w:evenVBand="0" w:oddHBand="1" w:evenHBand="0" w:firstRowFirstColumn="0" w:firstRowLastColumn="0" w:lastRowFirstColumn="0" w:lastRowLastColumn="0"/>
+            </w:pPr>
+            <w:r>
+              <w:t>Añade notas si es necesario.</w:t>
+            </w:r>
+          </w:p>
+        </w:tc>
+      </w:tr>
+    </w:tbl>
+    <w:p>
+      <w:r>
+        <w:tab/>
+      </w:r>
+      <w:r>
+        <w:tab/>
+      </w:r>
+      <w:r>
+        <w:tab/>
+      </w:r>
+      <w:r>
+        <w:t xml:space="preserve"> </w:t>
+      </w:r>
+    </w:p>
+    <w:tbl>
+      <w:tblPr>
+        <w:tblStyle w:val="Cuadrculavistosa-nfasis1"/>
+        <w:tblW w:w="0" w:type="auto"/>
+        <w:tblLook w:val="04A0" w:firstRow="1" w:lastRow="0" w:firstColumn="1" w:lastColumn="0" w:noHBand="0" w:noVBand="1"/>
+      </w:tblPr>
+      <w:tblGrid>
+        <w:gridCol w:w="1526"/>
+        <w:gridCol w:w="7716"/>
+      </w:tblGrid>
+      <w:tr>
+        <w:trPr>
+          <w:cnfStyle w:val="100000000000" w:firstRow="1" w:lastRow="0" w:firstColumn="0" w:lastColumn="0" w:oddVBand="0" w:evenVBand="0" w:oddHBand="0" w:evenHBand="0" w:firstRowFirstColumn="0" w:firstRowLastColumn="0" w:lastRowFirstColumn="0" w:lastRowLastColumn="0"/>
+        </w:trPr>
+        <w:tc>
+          <w:tcPr>
+            <w:cnfStyle w:val="001000000000" w:firstRow="0" w:lastRow="0" w:firstColumn="1" w:lastColumn="0" w:oddVBand="0" w:evenVBand="0" w:oddHBand="0" w:evenHBand="0" w:firstRowFirstColumn="0" w:firstRowLastColumn="0" w:lastRowFirstColumn="0" w:lastRowLastColumn="0"/>
+            <w:tcW w:w="9242" w:type="dxa"/>
+            <w:gridSpan w:val="2"/>
+            <w:tcBorders>
+              <w:top w:val="nil"/>
+              <w:bottom w:val="single" w:sz="4" w:space="0" w:color="FFFFFF" w:themeColor="background1"/>
+            </w:tcBorders>
+            <w:shd w:val="clear" w:color="auto" w:fill="1F497D" w:themeFill="text2"/>
+          </w:tcPr>
+          <w:p>
+            <w:pPr>
+              <w:rPr>
+                <w:rStyle w:val="Textoennegrita"/>
+              </w:rPr>
+            </w:pPr>
+            <w:r>
+              <w:rPr>
+                <w:rStyle w:val="Textoennegrita"/>
+              </w:rPr>
+              <w:t>Test</w:t>
+            </w:r>
+            <w:r>
+              <w:rPr>
+                <w:rStyle w:val="Textoennegrita"/>
+              </w:rPr>
+              <w:t xml:space="preserve"> &lt;#</w:t>
+            </w:r>
+            <w:r>
+              <w:rPr>
+                <w:rStyle w:val="Textoennegrita"/>
+              </w:rPr>
+              <w:t>5</w:t>
+            </w:r>
+            <w:r>
+              <w:rPr>
+                <w:rStyle w:val="Textoennegrita"/>
+              </w:rPr>
+              <w:t xml:space="preserve">&gt; </w:t>
+            </w:r>
+          </w:p>
+        </w:tc>
+      </w:tr>
+      <w:tr>
+        <w:trPr>
+          <w:cnfStyle w:val="000000100000" w:firstRow="0" w:lastRow="0" w:firstColumn="0" w:lastColumn="0" w:oddVBand="0" w:evenVBand="0" w:oddHBand="1" w:evenHBand="0" w:firstRowFirstColumn="0" w:firstRowLastColumn="0" w:lastRowFirstColumn="0" w:lastRowLastColumn="0"/>
+        </w:trPr>
+        <w:tc>
+          <w:tcPr>
+            <w:cnfStyle w:val="001000000000" w:firstRow="0" w:lastRow="0" w:firstColumn="1" w:lastColumn="0" w:oddVBand="0" w:evenVBand="0" w:oddHBand="0" w:evenHBand="0" w:firstRowFirstColumn="0" w:firstRowLastColumn="0" w:lastRowFirstColumn="0" w:lastRowLastColumn="0"/>
+            <w:tcW w:w="1526" w:type="dxa"/>
+            <w:tcBorders>
+              <w:top w:val="single" w:sz="4" w:space="0" w:color="FFFFFF" w:themeColor="background1"/>
+              <w:bottom w:val="single" w:sz="4" w:space="0" w:color="FFFFFF" w:themeColor="background1"/>
+            </w:tcBorders>
+            <w:shd w:val="clear" w:color="auto" w:fill="1F497D" w:themeFill="text2"/>
+          </w:tcPr>
+          <w:p>
+            <w:pPr>
+              <w:rPr>
+                <w:rStyle w:val="Textoennegrita"/>
+              </w:rPr>
+            </w:pPr>
+            <w:r>
+              <w:rPr>
+                <w:rStyle w:val="Textoennegrita"/>
+              </w:rPr>
+              <w:t>Descripción</w:t>
+            </w:r>
+          </w:p>
+        </w:tc>
+        <w:tc>
+          <w:tcPr>
+            <w:tcW w:w="7716" w:type="dxa"/>
+            <w:tcBorders>
+              <w:top w:val="single" w:sz="4" w:space="0" w:color="FFFFFF" w:themeColor="background1"/>
+              <w:bottom w:val="single" w:sz="4" w:space="0" w:color="FFFFFF" w:themeColor="background1"/>
+            </w:tcBorders>
+            <w:shd w:val="clear" w:color="auto" w:fill="DBE5F1" w:themeFill="accent1" w:themeFillTint="33"/>
+          </w:tcPr>
+          <w:p>
+            <w:pPr>
+              <w:pStyle w:val="Notes"/>
+              <w:cnfStyle w:val="000000100000" w:firstRow="0" w:lastRow="0" w:firstColumn="0" w:lastColumn="0" w:oddVBand="0" w:evenVBand="0" w:oddHBand="1" w:evenHBand="0" w:firstRowFirstColumn="0" w:firstRowLastColumn="0" w:lastRowFirstColumn="0" w:lastRowLastColumn="0"/>
+            </w:pPr>
+            <w:r>
+              <w:t>Comprobar el acceso. Entra como cada tipo de actor con las credenciales "animaniac1", "vetvet1", "partner1" y "admin" para verificar que todos los actores pueden entrar.</w:t>
+            </w:r>
+          </w:p>
+        </w:tc>
+      </w:tr>
+      <w:tr>
+        <w:tc>
+          <w:tcPr>
+            <w:cnfStyle w:val="001000000000" w:firstRow="0" w:lastRow="0" w:firstColumn="1" w:lastColumn="0" w:oddVBand="0" w:evenVBand="0" w:oddHBand="0" w:evenHBand="0" w:firstRowFirstColumn="0" w:firstRowLastColumn="0" w:lastRowFirstColumn="0" w:lastRowLastColumn="0"/>
+            <w:tcW w:w="1526" w:type="dxa"/>
+            <w:tcBorders>
+              <w:top w:val="single" w:sz="4" w:space="0" w:color="FFFFFF" w:themeColor="background1"/>
+              <w:bottom w:val="single" w:sz="4" w:space="0" w:color="FFFFFF" w:themeColor="background1"/>
+            </w:tcBorders>
+            <w:shd w:val="clear" w:color="auto" w:fill="1F497D" w:themeFill="text2"/>
+          </w:tcPr>
+          <w:p>
+            <w:pPr>
+              <w:rPr>
+                <w:rStyle w:val="Textoennegrita"/>
+              </w:rPr>
+            </w:pPr>
+            <w:r>
+              <w:rPr>
+                <w:rStyle w:val="Textoennegrita"/>
+              </w:rPr>
+              <w:t>Salida esperada</w:t>
+            </w:r>
+          </w:p>
+        </w:tc>
+        <w:tc>
+          <w:tcPr>
+            <w:tcW w:w="7716" w:type="dxa"/>
+            <w:tcBorders>
+              <w:top w:val="single" w:sz="4" w:space="0" w:color="FFFFFF" w:themeColor="background1"/>
+              <w:bottom w:val="single" w:sz="4" w:space="0" w:color="FFFFFF" w:themeColor="background1"/>
+            </w:tcBorders>
+          </w:tcPr>
+          <w:p>
+            <w:pPr>
+              <w:pStyle w:val="Notes"/>
+              <w:cnfStyle w:val="000000000000" w:firstRow="0" w:lastRow="0" w:firstColumn="0" w:lastColumn="0" w:oddVBand="0" w:evenVBand="0" w:oddHBand="0" w:evenHBand="0" w:firstRowFirstColumn="0" w:firstRowLastColumn="0" w:lastRowFirstColumn="0" w:lastRowLastColumn="0"/>
+            </w:pPr>
+            <w:r>
+              <w:t>Todos los actores pueden acceder.</w:t>
+            </w:r>
+          </w:p>
+        </w:tc>
+      </w:tr>
+      <w:tr>
+        <w:trPr>
+          <w:cnfStyle w:val="000000100000" w:firstRow="0" w:lastRow="0" w:firstColumn="0" w:lastColumn="0" w:oddVBand="0" w:evenVBand="0" w:oddHBand="1" w:evenHBand="0" w:firstRowFirstColumn="0" w:firstRowLastColumn="0" w:lastRowFirstColumn="0" w:lastRowLastColumn="0"/>
+        </w:trPr>
+        <w:tc>
+          <w:tcPr>
+            <w:cnfStyle w:val="001000000000" w:firstRow="0" w:lastRow="0" w:firstColumn="1" w:lastColumn="0" w:oddVBand="0" w:evenVBand="0" w:oddHBand="0" w:evenHBand="0" w:firstRowFirstColumn="0" w:firstRowLastColumn="0" w:lastRowFirstColumn="0" w:lastRowLastColumn="0"/>
+            <w:tcW w:w="1526" w:type="dxa"/>
+            <w:tcBorders>
+              <w:top w:val="single" w:sz="4" w:space="0" w:color="FFFFFF" w:themeColor="background1"/>
+              <w:bottom w:val="single" w:sz="4" w:space="0" w:color="FFFFFF" w:themeColor="background1"/>
+            </w:tcBorders>
+            <w:shd w:val="clear" w:color="auto" w:fill="1F497D" w:themeFill="text2"/>
+          </w:tcPr>
+          <w:p>
+            <w:pPr>
+              <w:rPr>
+                <w:rStyle w:val="Textoennegrita"/>
+              </w:rPr>
+            </w:pPr>
+            <w:r>
+              <w:rPr>
+                <w:rStyle w:val="Textoennegrita"/>
+              </w:rPr>
+              <w:t>Salida obtenida</w:t>
+            </w:r>
+          </w:p>
+        </w:tc>
+        <w:tc>
+          <w:tcPr>
+            <w:tcW w:w="7716" w:type="dxa"/>
+            <w:tcBorders>
+              <w:top w:val="single" w:sz="4" w:space="0" w:color="FFFFFF" w:themeColor="background1"/>
+              <w:bottom w:val="single" w:sz="4" w:space="0" w:color="FFFFFF" w:themeColor="background1"/>
+            </w:tcBorders>
+            <w:shd w:val="clear" w:color="auto" w:fill="DBE5F1" w:themeFill="accent1" w:themeFillTint="33"/>
+          </w:tcPr>
+          <w:p>
+            <w:pPr>
+              <w:pStyle w:val="Notes"/>
+              <w:cnfStyle w:val="000000100000" w:firstRow="0" w:lastRow="0" w:firstColumn="0" w:lastColumn="0" w:oddVBand="0" w:evenVBand="0" w:oddHBand="1" w:evenHBand="0" w:firstRowFirstColumn="0" w:firstRowLastColumn="0" w:lastRowFirstColumn="0" w:lastRowLastColumn="0"/>
+            </w:pPr>
+            <w:r>
+              <w:t>Describe qué has obtenido al realizar este test. Añade capturas de pantalla si es necesario. Por favor, asegúrate de que la descripción sea suficiente para que el desarrollador pueda repetir lo que has hecho, y así corregir el problema.</w:t>
+            </w:r>
+          </w:p>
+        </w:tc>
+      </w:tr>
+      <w:tr>
+        <w:tc>
+          <w:tcPr>
+            <w:cnfStyle w:val="001000000000" w:firstRow="0" w:lastRow="0" w:firstColumn="1" w:lastColumn="0" w:oddVBand="0" w:evenVBand="0" w:oddHBand="0" w:evenHBand="0" w:firstRowFirstColumn="0" w:firstRowLastColumn="0" w:lastRowFirstColumn="0" w:lastRowLastColumn="0"/>
+            <w:tcW w:w="1526" w:type="dxa"/>
+            <w:tcBorders>
+              <w:top w:val="single" w:sz="4" w:space="0" w:color="FFFFFF" w:themeColor="background1"/>
+              <w:bottom w:val="nil"/>
+            </w:tcBorders>
+            <w:shd w:val="clear" w:color="auto" w:fill="1F497D" w:themeFill="text2"/>
+          </w:tcPr>
+          <w:p>
+            <w:pPr>
+              <w:rPr>
+                <w:rStyle w:val="Textoennegrita"/>
+              </w:rPr>
+            </w:pPr>
+            <w:r>
+              <w:rPr>
+                <w:rStyle w:val="Textoennegrita"/>
+              </w:rPr>
+              <w:t>Notas del tester</w:t>
+            </w:r>
+          </w:p>
+        </w:tc>
+        <w:tc>
+          <w:tcPr>
+            <w:tcW w:w="7716" w:type="dxa"/>
+            <w:tcBorders>
+              <w:top w:val="single" w:sz="4" w:space="0" w:color="FFFFFF" w:themeColor="background1"/>
+              <w:bottom w:val="nil"/>
+            </w:tcBorders>
+          </w:tcPr>
+          <w:p>
+            <w:pPr>
+              <w:pStyle w:val="Notes"/>
+              <w:cnfStyle w:val="000000000000" w:firstRow="0" w:lastRow="0" w:firstColumn="0" w:lastColumn="0" w:oddVBand="0" w:evenVBand="0" w:oddHBand="0" w:evenHBand="0" w:firstRowFirstColumn="0" w:firstRowLastColumn="0" w:lastRowFirstColumn="0" w:lastRowLastColumn="0"/>
+            </w:pPr>
+            <w:r>
+              <w:t>Añade notas si es necesario.</w:t>
+            </w:r>
+          </w:p>
+        </w:tc>
+      </w:tr>
+      <w:tr>
+        <w:trPr>
+          <w:cnfStyle w:val="000000100000" w:firstRow="0" w:lastRow="0" w:firstColumn="0" w:lastColumn="0" w:oddVBand="0" w:evenVBand="0" w:oddHBand="1" w:evenHBand="0" w:firstRowFirstColumn="0" w:firstRowLastColumn="0" w:lastRowFirstColumn="0" w:lastRowLastColumn="0"/>
+        </w:trPr>
+        <w:tc>
+          <w:tcPr>
+            <w:cnfStyle w:val="001000000000" w:firstRow="0" w:lastRow="0" w:firstColumn="1" w:lastColumn="0" w:oddVBand="0" w:evenVBand="0" w:oddHBand="0" w:evenHBand="0" w:firstRowFirstColumn="0" w:firstRowLastColumn="0" w:lastRowFirstColumn="0" w:lastRowLastColumn="0"/>
+            <w:tcW w:w="9242" w:type="dxa"/>
+            <w:gridSpan w:val="2"/>
+            <w:tcBorders>
+              <w:top w:val="nil"/>
+              <w:bottom w:val="single" w:sz="4" w:space="0" w:color="FFFFFF" w:themeColor="background1"/>
+            </w:tcBorders>
+            <w:shd w:val="clear" w:color="auto" w:fill="1F497D" w:themeFill="text2"/>
+          </w:tcPr>
+          <w:p>
+            <w:pPr>
+              <w:rPr>
+                <w:rStyle w:val="Textoennegrita"/>
+              </w:rPr>
+            </w:pPr>
+            <w:r>
+              <w:rPr>
+                <w:rStyle w:val="Textoennegrita"/>
+              </w:rPr>
+              <w:lastRenderedPageBreak/>
+              <w:t>Test</w:t>
+            </w:r>
+            <w:r>
+              <w:rPr>
+                <w:rStyle w:val="Textoennegrita"/>
+              </w:rPr>
+              <w:t xml:space="preserve"> &lt;#</w:t>
+            </w:r>
+            <w:r>
+              <w:rPr>
+                <w:rStyle w:val="Textoennegrita"/>
+              </w:rPr>
+              <w:t>6</w:t>
+            </w:r>
+            <w:r>
+              <w:rPr>
+                <w:rStyle w:val="Textoennegrita"/>
+              </w:rPr>
+              <w:t xml:space="preserve">&gt; </w:t>
+            </w:r>
+          </w:p>
+        </w:tc>
+      </w:tr>
+      <w:tr>
+        <w:tc>
+          <w:tcPr>
+            <w:cnfStyle w:val="001000000000" w:firstRow="0" w:lastRow="0" w:firstColumn="1" w:lastColumn="0" w:oddVBand="0" w:evenVBand="0" w:oddHBand="0" w:evenHBand="0" w:firstRowFirstColumn="0" w:firstRowLastColumn="0" w:lastRowFirstColumn="0" w:lastRowLastColumn="0"/>
+            <w:tcW w:w="1526" w:type="dxa"/>
+            <w:tcBorders>
+              <w:top w:val="single" w:sz="4" w:space="0" w:color="FFFFFF" w:themeColor="background1"/>
+              <w:bottom w:val="single" w:sz="4" w:space="0" w:color="FFFFFF" w:themeColor="background1"/>
+            </w:tcBorders>
+            <w:shd w:val="clear" w:color="auto" w:fill="1F497D" w:themeFill="text2"/>
+          </w:tcPr>
+          <w:p>
+            <w:pPr>
+              <w:rPr>
+                <w:rStyle w:val="Textoennegrita"/>
+              </w:rPr>
+            </w:pPr>
+            <w:r>
+              <w:rPr>
+                <w:rStyle w:val="Textoennegrita"/>
+              </w:rPr>
+              <w:t>Descripción</w:t>
+            </w:r>
+          </w:p>
+        </w:tc>
+        <w:tc>
+          <w:tcPr>
+            <w:tcW w:w="7716" w:type="dxa"/>
+            <w:tcBorders>
+              <w:top w:val="single" w:sz="4" w:space="0" w:color="FFFFFF" w:themeColor="background1"/>
+              <w:bottom w:val="single" w:sz="4" w:space="0" w:color="FFFFFF" w:themeColor="background1"/>
+            </w:tcBorders>
+          </w:tcPr>
+          <w:p>
+            <w:pPr>
+              <w:pStyle w:val="Notes"/>
+              <w:cnfStyle w:val="000000000000" w:firstRow="0" w:lastRow="0" w:firstColumn="0" w:lastColumn="0" w:oddVBand="0" w:evenVBand="0" w:oddHBand="0" w:evenHBand="0" w:firstRowFirstColumn="0" w:firstRowLastColumn="0" w:lastRowFirstColumn="0" w:lastRowLastColumn="0"/>
+            </w:pPr>
+            <w:r>
+              <w:t>Realiza de nuevo todos los test en inglés.</w:t>
+            </w:r>
+          </w:p>
+        </w:tc>
+      </w:tr>
+      <w:tr>
+        <w:trPr>
+          <w:cnfStyle w:val="000000100000" w:firstRow="0" w:lastRow="0" w:firstColumn="0" w:lastColumn="0" w:oddVBand="0" w:evenVBand="0" w:oddHBand="1" w:evenHBand="0" w:firstRowFirstColumn="0" w:firstRowLastColumn="0" w:lastRowFirstColumn="0" w:lastRowLastColumn="0"/>
+        </w:trPr>
+        <w:tc>
+          <w:tcPr>
+            <w:cnfStyle w:val="001000000000" w:firstRow="0" w:lastRow="0" w:firstColumn="1" w:lastColumn="0" w:oddVBand="0" w:evenVBand="0" w:oddHBand="0" w:evenHBand="0" w:firstRowFirstColumn="0" w:firstRowLastColumn="0" w:lastRowFirstColumn="0" w:lastRowLastColumn="0"/>
+            <w:tcW w:w="1526" w:type="dxa"/>
+            <w:tcBorders>
+              <w:top w:val="single" w:sz="4" w:space="0" w:color="FFFFFF" w:themeColor="background1"/>
+              <w:bottom w:val="single" w:sz="4" w:space="0" w:color="FFFFFF" w:themeColor="background1"/>
+            </w:tcBorders>
+            <w:shd w:val="clear" w:color="auto" w:fill="1F497D" w:themeFill="text2"/>
+          </w:tcPr>
+          <w:p>
+            <w:pPr>
+              <w:rPr>
+                <w:rStyle w:val="Textoennegrita"/>
+              </w:rPr>
+            </w:pPr>
+            <w:r>
+              <w:rPr>
+                <w:rStyle w:val="Textoennegrita"/>
+              </w:rPr>
+              <w:t>Salida esperada</w:t>
+            </w:r>
+          </w:p>
+        </w:tc>
+        <w:tc>
+          <w:tcPr>
+            <w:tcW w:w="7716" w:type="dxa"/>
+            <w:tcBorders>
+              <w:top w:val="single" w:sz="4" w:space="0" w:color="FFFFFF" w:themeColor="background1"/>
+              <w:bottom w:val="single" w:sz="4" w:space="0" w:color="FFFFFF" w:themeColor="background1"/>
+            </w:tcBorders>
+          </w:tcPr>
+          <w:p>
+            <w:pPr>
+              <w:pStyle w:val="Notes"/>
+              <w:cnfStyle w:val="000000100000" w:firstRow="0" w:lastRow="0" w:firstColumn="0" w:lastColumn="0" w:oddVBand="0" w:evenVBand="0" w:oddHBand="1" w:evenHBand="0" w:firstRowFirstColumn="0" w:firstRowLastColumn="0" w:lastRowFirstColumn="0" w:lastRowLastColumn="0"/>
+            </w:pPr>
+            <w:r>
+              <w:t>Se han traducido todos los elementos menos el nombre, apellido, dirección y teléfono de cada veterinario.</w:t>
+            </w:r>
+          </w:p>
+        </w:tc>
+      </w:tr>
+      <w:tr>
+        <w:tc>
+          <w:tcPr>
+            <w:cnfStyle w:val="001000000000" w:firstRow="0" w:lastRow="0" w:firstColumn="1" w:lastColumn="0" w:oddVBand="0" w:evenVBand="0" w:oddHBand="0" w:evenHBand="0" w:firstRowFirstColumn="0" w:firstRowLastColumn="0" w:lastRowFirstColumn="0" w:lastRowLastColumn="0"/>
+            <w:tcW w:w="1526" w:type="dxa"/>
+            <w:tcBorders>
+              <w:top w:val="single" w:sz="4" w:space="0" w:color="FFFFFF" w:themeColor="background1"/>
+              <w:bottom w:val="single" w:sz="4" w:space="0" w:color="FFFFFF" w:themeColor="background1"/>
+            </w:tcBorders>
+            <w:shd w:val="clear" w:color="auto" w:fill="1F497D" w:themeFill="text2"/>
+          </w:tcPr>
+          <w:p>
+            <w:pPr>
+              <w:rPr>
+                <w:rStyle w:val="Textoennegrita"/>
+              </w:rPr>
+            </w:pPr>
+            <w:r>
+              <w:rPr>
+                <w:rStyle w:val="Textoennegrita"/>
+              </w:rPr>
+              <w:t>Salida obtenida</w:t>
+            </w:r>
+          </w:p>
+        </w:tc>
+        <w:tc>
+          <w:tcPr>
+            <w:tcW w:w="7716" w:type="dxa"/>
+            <w:tcBorders>
+              <w:top w:val="single" w:sz="4" w:space="0" w:color="FFFFFF" w:themeColor="background1"/>
+              <w:bottom w:val="single" w:sz="4" w:space="0" w:color="FFFFFF" w:themeColor="background1"/>
+            </w:tcBorders>
+          </w:tcPr>
+          <w:p>
+            <w:pPr>
+              <w:pStyle w:val="Notes"/>
+              <w:cnfStyle w:val="000000000000" w:firstRow="0" w:lastRow="0" w:firstColumn="0" w:lastColumn="0" w:oddVBand="0" w:evenVBand="0" w:oddHBand="0" w:evenHBand="0" w:firstRowFirstColumn="0" w:firstRowLastColumn="0" w:lastRowFirstColumn="0" w:lastRowLastColumn="0"/>
+            </w:pPr>
+            <w:r>
+              <w:t>Describe qué has obtenido al realizar este test. Añade capturas de pantalla si es necesario. Por favor, asegúrate de que la descripción sea suficiente para que el desarrollador pueda repetir lo que has hecho, y así corregir el problema.</w:t>
+            </w:r>
+          </w:p>
+        </w:tc>
+      </w:tr>
+      <w:tr>
+        <w:trPr>
+          <w:cnfStyle w:val="000000100000" w:firstRow="0" w:lastRow="0" w:firstColumn="0" w:lastColumn="0" w:oddVBand="0" w:evenVBand="0" w:oddHBand="1" w:evenHBand="0" w:firstRowFirstColumn="0" w:firstRowLastColumn="0" w:lastRowFirstColumn="0" w:lastRowLastColumn="0"/>
+        </w:trPr>
+        <w:tc>
+          <w:tcPr>
+            <w:cnfStyle w:val="001000000000" w:firstRow="0" w:lastRow="0" w:firstColumn="1" w:lastColumn="0" w:oddVBand="0" w:evenVBand="0" w:oddHBand="0" w:evenHBand="0" w:firstRowFirstColumn="0" w:firstRowLastColumn="0" w:lastRowFirstColumn="0" w:lastRowLastColumn="0"/>
+            <w:tcW w:w="1526" w:type="dxa"/>
+            <w:tcBorders>
+              <w:top w:val="single" w:sz="4" w:space="0" w:color="FFFFFF" w:themeColor="background1"/>
+              <w:bottom w:val="nil"/>
+            </w:tcBorders>
+            <w:shd w:val="clear" w:color="auto" w:fill="1F497D" w:themeFill="text2"/>
+          </w:tcPr>
+          <w:p>
+            <w:pPr>
+              <w:rPr>
+                <w:rStyle w:val="Textoennegrita"/>
+              </w:rPr>
+            </w:pPr>
+            <w:r>
+              <w:rPr>
+                <w:rStyle w:val="Textoennegrita"/>
+              </w:rPr>
+              <w:t>Notas del tester</w:t>
+            </w:r>
+          </w:p>
+        </w:tc>
+        <w:tc>
+          <w:tcPr>
+            <w:tcW w:w="7716" w:type="dxa"/>
+            <w:tcBorders>
+              <w:top w:val="single" w:sz="4" w:space="0" w:color="FFFFFF" w:themeColor="background1"/>
+              <w:bottom w:val="nil"/>
+            </w:tcBorders>
+          </w:tcPr>
+          <w:p>
+            <w:pPr>
+              <w:pStyle w:val="Notes"/>
+              <w:cnfStyle w:val="000000100000" w:firstRow="0" w:lastRow="0" w:firstColumn="0" w:lastColumn="0" w:oddVBand="0" w:evenVBand="0" w:oddHBand="1" w:evenHBand="0" w:firstRowFirstColumn="0" w:firstRowLastColumn="0" w:lastRowFirstColumn="0" w:lastRowLastColumn="0"/>
+            </w:pPr>
+            <w:r>
+              <w:t>Añade notas si es necesario.</w:t>
+            </w:r>
+          </w:p>
+        </w:tc>
+      </w:tr>
+    </w:tbl>
+    <w:p/>
+    <w:p/>
+    <w:p>
+      <w:pPr>
+        <w:pStyle w:val="Notes"/>
+        <w:rPr>
+          <w:rFonts w:asciiTheme="majorHAnsi" w:eastAsiaTheme="majorEastAsia" w:hAnsiTheme="majorHAnsi" w:cstheme="majorBidi"/>
+          <w:b/>
+          <w:bCs/>
+          <w:i w:val="0"/>
+          <w:color w:val="365F91" w:themeColor="accent1" w:themeShade="BF"/>
+          <w:sz w:val="28"/>
+          <w:szCs w:val="28"/>
+        </w:rPr>
+      </w:pPr>
+      <w:r>
+        <w:rPr>
+          <w:rFonts w:asciiTheme="majorHAnsi" w:eastAsiaTheme="majorEastAsia" w:hAnsiTheme="majorHAnsi" w:cstheme="majorBidi"/>
+          <w:b/>
+          <w:bCs/>
+          <w:i w:val="0"/>
+          <w:color w:val="365F91" w:themeColor="accent1" w:themeShade="BF"/>
+          <w:sz w:val="28"/>
+          <w:szCs w:val="28"/>
+        </w:rPr>
+        <w:t xml:space="preserve">Caso de </w:t>
+      </w:r>
+      <w:proofErr w:type="gramStart"/>
+      <w:r>
+        <w:rPr>
+          <w:rFonts w:asciiTheme="majorHAnsi" w:eastAsiaTheme="majorEastAsia" w:hAnsiTheme="majorHAnsi" w:cstheme="majorBidi"/>
+          <w:b/>
+          <w:bCs/>
+          <w:i w:val="0"/>
+          <w:color w:val="365F91" w:themeColor="accent1" w:themeShade="BF"/>
+          <w:sz w:val="28"/>
+          <w:szCs w:val="28"/>
+        </w:rPr>
+        <w:t>uso</w:t>
+      </w:r>
+      <w:proofErr w:type="gramEnd"/>
+      <w:r>
+        <w:rPr>
+          <w:rFonts w:asciiTheme="majorHAnsi" w:eastAsiaTheme="majorEastAsia" w:hAnsiTheme="majorHAnsi" w:cstheme="majorBidi"/>
+          <w:b/>
+          <w:bCs/>
+          <w:i w:val="0"/>
+          <w:color w:val="365F91" w:themeColor="accent1" w:themeShade="BF"/>
+          <w:sz w:val="28"/>
+          <w:szCs w:val="28"/>
+        </w:rPr>
+        <w:t xml:space="preserve"> </w:t>
+      </w:r>
+      <w:r>
+        <w:rPr>
+          <w:rFonts w:asciiTheme="majorHAnsi" w:eastAsiaTheme="majorEastAsia" w:hAnsiTheme="majorHAnsi" w:cstheme="majorBidi"/>
+          <w:b/>
+          <w:bCs/>
+          <w:i w:val="0"/>
+          <w:color w:val="365F91" w:themeColor="accent1" w:themeShade="BF"/>
+          <w:sz w:val="28"/>
+          <w:szCs w:val="28"/>
+        </w:rPr>
+        <w:t>4</w:t>
+      </w:r>
+      <w:r>
+        <w:rPr>
+          <w:rFonts w:asciiTheme="majorHAnsi" w:eastAsiaTheme="majorEastAsia" w:hAnsiTheme="majorHAnsi" w:cstheme="majorBidi"/>
+          <w:b/>
+          <w:bCs/>
+          <w:i w:val="0"/>
+          <w:color w:val="365F91" w:themeColor="accent1" w:themeShade="BF"/>
+          <w:sz w:val="28"/>
+          <w:szCs w:val="28"/>
+        </w:rPr>
+        <w:t xml:space="preserve">: </w:t>
+      </w:r>
+      <w:r>
+        <w:rPr>
+          <w:rFonts w:asciiTheme="majorHAnsi" w:eastAsiaTheme="majorEastAsia" w:hAnsiTheme="majorHAnsi" w:cstheme="majorBidi"/>
+          <w:b/>
+          <w:bCs/>
+          <w:i w:val="0"/>
+          <w:color w:val="365F91" w:themeColor="accent1" w:themeShade="BF"/>
+          <w:sz w:val="28"/>
+          <w:szCs w:val="28"/>
+        </w:rPr>
+        <w:t>Listar anunciantes</w:t>
+      </w:r>
+    </w:p>
+    <w:p>
+      <w:pPr>
+        <w:pStyle w:val="Subttulo"/>
+      </w:pPr>
+      <w:r>
+        <w:t>Descripción</w:t>
+      </w:r>
+    </w:p>
+    <w:p>
+      <w:pPr>
+        <w:pStyle w:val="Subttulo"/>
+        <w:rPr>
+          <w:rFonts w:ascii="Comic Sans MS" w:eastAsiaTheme="minorHAnsi" w:hAnsi="Comic Sans MS" w:cstheme="minorBidi"/>
+          <w:iCs w:val="0"/>
+          <w:color w:val="4A442A" w:themeColor="background2" w:themeShade="40"/>
+          <w:spacing w:val="0"/>
+          <w:sz w:val="20"/>
+          <w:szCs w:val="22"/>
+        </w:rPr>
+      </w:pPr>
+      <w:r>
+        <w:rPr>
+          <w:rFonts w:ascii="Comic Sans MS" w:eastAsiaTheme="minorHAnsi" w:hAnsi="Comic Sans MS" w:cstheme="minorBidi"/>
+          <w:iCs w:val="0"/>
+          <w:color w:val="4A442A" w:themeColor="background2" w:themeShade="40"/>
+          <w:spacing w:val="0"/>
+          <w:sz w:val="20"/>
+          <w:szCs w:val="22"/>
+        </w:rPr>
+        <w:t xml:space="preserve">En </w:t>
+      </w:r>
+      <w:proofErr w:type="gramStart"/>
+      <w:r>
+        <w:rPr>
+          <w:rFonts w:ascii="Comic Sans MS" w:eastAsiaTheme="minorHAnsi" w:hAnsi="Comic Sans MS" w:cstheme="minorBidi"/>
+          <w:iCs w:val="0"/>
+          <w:color w:val="4A442A" w:themeColor="background2" w:themeShade="40"/>
+          <w:spacing w:val="0"/>
+          <w:sz w:val="20"/>
+          <w:szCs w:val="22"/>
+        </w:rPr>
+        <w:t>este</w:t>
+      </w:r>
+      <w:proofErr w:type="gramEnd"/>
+      <w:r>
+        <w:rPr>
+          <w:rFonts w:ascii="Comic Sans MS" w:eastAsiaTheme="minorHAnsi" w:hAnsi="Comic Sans MS" w:cstheme="minorBidi"/>
+          <w:iCs w:val="0"/>
+          <w:color w:val="4A442A" w:themeColor="background2" w:themeShade="40"/>
+          <w:spacing w:val="0"/>
+          <w:sz w:val="20"/>
+          <w:szCs w:val="22"/>
+        </w:rPr>
+        <w:t xml:space="preserve"> caso de uso vamos a ver la lista de todos los anunciantes registrados en el sistema. Para ello es necesario que estemos autenticados </w:t>
+      </w:r>
+      <w:proofErr w:type="gramStart"/>
+      <w:r>
+        <w:rPr>
+          <w:rFonts w:ascii="Comic Sans MS" w:eastAsiaTheme="minorHAnsi" w:hAnsi="Comic Sans MS" w:cstheme="minorBidi"/>
+          <w:iCs w:val="0"/>
+          <w:color w:val="4A442A" w:themeColor="background2" w:themeShade="40"/>
+          <w:spacing w:val="0"/>
+          <w:sz w:val="20"/>
+          <w:szCs w:val="22"/>
+        </w:rPr>
+        <w:t>como</w:t>
+      </w:r>
+      <w:proofErr w:type="gramEnd"/>
+      <w:r>
+        <w:rPr>
+          <w:rFonts w:ascii="Comic Sans MS" w:eastAsiaTheme="minorHAnsi" w:hAnsi="Comic Sans MS" w:cstheme="minorBidi"/>
+          <w:iCs w:val="0"/>
+          <w:color w:val="4A442A" w:themeColor="background2" w:themeShade="40"/>
+          <w:spacing w:val="0"/>
+          <w:sz w:val="20"/>
+          <w:szCs w:val="22"/>
+        </w:rPr>
+        <w:t xml:space="preserve"> algún usuario, por ejemplo lo haremos con "animaniac1". Como los administradores pueden ver más información,</w:t>
+      </w:r>
+      <w:r>
+        <w:rPr>
+          <w:rFonts w:ascii="Comic Sans MS" w:eastAsiaTheme="minorHAnsi" w:hAnsi="Comic Sans MS" w:cstheme="minorBidi"/>
+          <w:iCs w:val="0"/>
+          <w:color w:val="4A442A" w:themeColor="background2" w:themeShade="40"/>
+          <w:spacing w:val="0"/>
+          <w:sz w:val="20"/>
+          <w:szCs w:val="22"/>
+        </w:rPr>
+        <w:t xml:space="preserve"> tambien lo haremos con "admin"</w:t>
+      </w:r>
+      <w:r>
+        <w:rPr>
+          <w:rFonts w:ascii="Comic Sans MS" w:eastAsiaTheme="minorHAnsi" w:hAnsi="Comic Sans MS" w:cstheme="minorBidi"/>
+          <w:iCs w:val="0"/>
+          <w:color w:val="4A442A" w:themeColor="background2" w:themeShade="40"/>
+          <w:spacing w:val="0"/>
+          <w:sz w:val="20"/>
+          <w:szCs w:val="22"/>
+        </w:rPr>
+        <w:t>.</w:t>
+      </w:r>
+    </w:p>
+    <w:p>
+      <w:pPr>
+        <w:pStyle w:val="Subttulo"/>
+      </w:pPr>
+      <w:r>
+        <w:t>Acceso</w:t>
+      </w:r>
+    </w:p>
+    <w:p>
+      <w:pPr>
+        <w:pStyle w:val="Subttulo"/>
+        <w:rPr>
+          <w:rFonts w:ascii="Comic Sans MS" w:eastAsiaTheme="minorHAnsi" w:hAnsi="Comic Sans MS" w:cstheme="minorBidi"/>
+          <w:iCs w:val="0"/>
+          <w:color w:val="4A442A" w:themeColor="background2" w:themeShade="40"/>
+          <w:spacing w:val="0"/>
+          <w:sz w:val="20"/>
+          <w:szCs w:val="22"/>
+          <w:u w:val="single"/>
+        </w:rPr>
+      </w:pPr>
+      <w:r>
+        <w:rPr>
+          <w:rFonts w:ascii="Comic Sans MS" w:eastAsiaTheme="minorHAnsi" w:hAnsi="Comic Sans MS" w:cstheme="minorBidi"/>
+          <w:iCs w:val="0"/>
+          <w:color w:val="4A442A" w:themeColor="background2" w:themeShade="40"/>
+          <w:spacing w:val="0"/>
+          <w:sz w:val="20"/>
+          <w:szCs w:val="22"/>
+        </w:rPr>
+        <w:t>Una vez autenticados, ponemos el ratón en "Gente" en la barra de navegación horizontal y pulsamos en el desplegable que se abre sobre "Listar anunciantes".</w:t>
+      </w:r>
+      <w:bookmarkStart w:id="2" w:name="_GoBack"/>
+      <w:bookmarkEnd w:id="2"/>
+    </w:p>
+    <w:p>
+      <w:pPr>
+        <w:pStyle w:val="Subttulo"/>
+      </w:pPr>
+      <w:r>
+        <w:t>Tests</w:t>
+      </w:r>
+      <w:r>
+        <w:t xml:space="preserve"> </w:t>
+      </w:r>
+    </w:p>
+    <w:tbl>
+      <w:tblPr>
+        <w:tblStyle w:val="Cuadrculavistosa-nfasis1"/>
+        <w:tblW w:w="0" w:type="auto"/>
+        <w:tblLook w:val="04A0" w:firstRow="1" w:lastRow="0" w:firstColumn="1" w:lastColumn="0" w:noHBand="0" w:noVBand="1"/>
+      </w:tblPr>
+      <w:tblGrid>
+        <w:gridCol w:w="1526"/>
+        <w:gridCol w:w="7716"/>
+      </w:tblGrid>
+      <w:tr>
+        <w:trPr>
+          <w:cnfStyle w:val="100000000000" w:firstRow="1" w:lastRow="0" w:firstColumn="0" w:lastColumn="0" w:oddVBand="0" w:evenVBand="0" w:oddHBand="0" w:evenHBand="0" w:firstRowFirstColumn="0" w:firstRowLastColumn="0" w:lastRowFirstColumn="0" w:lastRowLastColumn="0"/>
+        </w:trPr>
+        <w:tc>
+          <w:tcPr>
+            <w:cnfStyle w:val="001000000000" w:firstRow="0" w:lastRow="0" w:firstColumn="1" w:lastColumn="0" w:oddVBand="0" w:evenVBand="0" w:oddHBand="0" w:evenHBand="0" w:firstRowFirstColumn="0" w:firstRowLastColumn="0" w:lastRowFirstColumn="0" w:lastRowLastColumn="0"/>
+            <w:tcW w:w="9242" w:type="dxa"/>
+            <w:gridSpan w:val="2"/>
+            <w:tcBorders>
+              <w:top w:val="nil"/>
+              <w:bottom w:val="single" w:sz="4" w:space="0" w:color="FFFFFF" w:themeColor="background1"/>
+            </w:tcBorders>
+            <w:shd w:val="clear" w:color="auto" w:fill="1F497D" w:themeFill="text2"/>
+          </w:tcPr>
+          <w:p>
+            <w:pPr>
+              <w:rPr>
+                <w:rStyle w:val="Textoennegrita"/>
+              </w:rPr>
+            </w:pPr>
+            <w:r>
+              <w:rPr>
+                <w:rStyle w:val="Textoennegrita"/>
+              </w:rPr>
+              <w:t>Test</w:t>
+            </w:r>
+            <w:r>
+              <w:rPr>
+                <w:rStyle w:val="Textoennegrita"/>
+              </w:rPr>
+              <w:t xml:space="preserve"> &lt;#</w:t>
+            </w:r>
+            <w:r>
+              <w:rPr>
+                <w:rStyle w:val="Textoennegrita"/>
+              </w:rPr>
+              <w:t>1</w:t>
+            </w:r>
+            <w:r>
+              <w:rPr>
+                <w:rStyle w:val="Textoennegrita"/>
+              </w:rPr>
+              <w:t xml:space="preserve">&gt; </w:t>
+            </w:r>
+          </w:p>
+        </w:tc>
+      </w:tr>
+      <w:tr>
+        <w:trPr>
+          <w:cnfStyle w:val="000000100000" w:firstRow="0" w:lastRow="0" w:firstColumn="0" w:lastColumn="0" w:oddVBand="0" w:evenVBand="0" w:oddHBand="1" w:evenHBand="0" w:firstRowFirstColumn="0" w:firstRowLastColumn="0" w:lastRowFirstColumn="0" w:lastRowLastColumn="0"/>
+        </w:trPr>
+        <w:tc>
+          <w:tcPr>
+            <w:cnfStyle w:val="001000000000" w:firstRow="0" w:lastRow="0" w:firstColumn="1" w:lastColumn="0" w:oddVBand="0" w:evenVBand="0" w:oddHBand="0" w:evenHBand="0" w:firstRowFirstColumn="0" w:firstRowLastColumn="0" w:lastRowFirstColumn="0" w:lastRowLastColumn="0"/>
+            <w:tcW w:w="1526" w:type="dxa"/>
+            <w:tcBorders>
+              <w:top w:val="single" w:sz="4" w:space="0" w:color="FFFFFF" w:themeColor="background1"/>
+              <w:bottom w:val="single" w:sz="4" w:space="0" w:color="FFFFFF" w:themeColor="background1"/>
+            </w:tcBorders>
+            <w:shd w:val="clear" w:color="auto" w:fill="1F497D" w:themeFill="text2"/>
+          </w:tcPr>
+          <w:p>
+            <w:pPr>
+              <w:rPr>
+                <w:rStyle w:val="Textoennegrita"/>
+              </w:rPr>
+            </w:pPr>
+            <w:r>
+              <w:rPr>
+                <w:rStyle w:val="Textoennegrita"/>
+              </w:rPr>
+              <w:t>Descripción</w:t>
+            </w:r>
+          </w:p>
+        </w:tc>
+        <w:tc>
+          <w:tcPr>
+            <w:tcW w:w="7716" w:type="dxa"/>
+            <w:tcBorders>
+              <w:top w:val="single" w:sz="4" w:space="0" w:color="FFFFFF" w:themeColor="background1"/>
+              <w:bottom w:val="single" w:sz="4" w:space="0" w:color="FFFFFF" w:themeColor="background1"/>
+            </w:tcBorders>
+            <w:shd w:val="clear" w:color="auto" w:fill="DBE5F1" w:themeFill="accent1" w:themeFillTint="33"/>
+          </w:tcPr>
+          <w:p>
+            <w:pPr>
+              <w:pStyle w:val="Notes"/>
+              <w:cnfStyle w:val="000000100000" w:firstRow="0" w:lastRow="0" w:firstColumn="0" w:lastColumn="0" w:oddVBand="0" w:evenVBand="0" w:oddHBand="1" w:evenHBand="0" w:firstRowFirstColumn="0" w:firstRowLastColumn="0" w:lastRowFirstColumn="0" w:lastRowLastColumn="0"/>
+            </w:pPr>
+            <w:r>
+              <w:t>Comprobar que la información sobre los veterinarios que aparece en lista es la esperada.</w:t>
+            </w:r>
+          </w:p>
+        </w:tc>
+      </w:tr>
+      <w:tr>
+        <w:tc>
+          <w:tcPr>
+            <w:cnfStyle w:val="001000000000" w:firstRow="0" w:lastRow="0" w:firstColumn="1" w:lastColumn="0" w:oddVBand="0" w:evenVBand="0" w:oddHBand="0" w:evenHBand="0" w:firstRowFirstColumn="0" w:firstRowLastColumn="0" w:lastRowFirstColumn="0" w:lastRowLastColumn="0"/>
+            <w:tcW w:w="1526" w:type="dxa"/>
+            <w:tcBorders>
+              <w:top w:val="single" w:sz="4" w:space="0" w:color="FFFFFF" w:themeColor="background1"/>
+              <w:bottom w:val="single" w:sz="4" w:space="0" w:color="FFFFFF" w:themeColor="background1"/>
+            </w:tcBorders>
+            <w:shd w:val="clear" w:color="auto" w:fill="1F497D" w:themeFill="text2"/>
+          </w:tcPr>
+          <w:p>
+            <w:pPr>
+              <w:rPr>
+                <w:rStyle w:val="Textoennegrita"/>
+              </w:rPr>
+            </w:pPr>
+            <w:r>
+              <w:rPr>
+                <w:rStyle w:val="Textoennegrita"/>
+              </w:rPr>
+              <w:t>Salida esperada</w:t>
+            </w:r>
+          </w:p>
+        </w:tc>
+        <w:tc>
+          <w:tcPr>
+            <w:tcW w:w="7716" w:type="dxa"/>
+            <w:tcBorders>
+              <w:top w:val="single" w:sz="4" w:space="0" w:color="FFFFFF" w:themeColor="background1"/>
+              <w:bottom w:val="single" w:sz="4" w:space="0" w:color="FFFFFF" w:themeColor="background1"/>
+            </w:tcBorders>
+          </w:tcPr>
+          <w:p>
+            <w:pPr>
+              <w:pStyle w:val="Notes"/>
+              <w:cnfStyle w:val="000000000000" w:firstRow="0" w:lastRow="0" w:firstColumn="0" w:lastColumn="0" w:oddVBand="0" w:evenVBand="0" w:oddHBand="0" w:evenHBand="0" w:firstRowFirstColumn="0" w:firstRowLastColumn="0" w:lastRowFirstColumn="0" w:lastRowLastColumn="0"/>
+            </w:pPr>
+            <w:r>
+              <w:t>La lista de animaniacos tiene las siguientes columnas: Nombre, Apellidos, Dirección y Teléfono. Además se proporciona un enlace para ver el perfil de cada veterinario.</w:t>
+            </w:r>
+          </w:p>
+        </w:tc>
+      </w:tr>
+      <w:tr>
+        <w:trPr>
+          <w:cnfStyle w:val="000000100000" w:firstRow="0" w:lastRow="0" w:firstColumn="0" w:lastColumn="0" w:oddVBand="0" w:evenVBand="0" w:oddHBand="1" w:evenHBand="0" w:firstRowFirstColumn="0" w:firstRowLastColumn="0" w:lastRowFirstColumn="0" w:lastRowLastColumn="0"/>
+        </w:trPr>
+        <w:tc>
+          <w:tcPr>
+            <w:cnfStyle w:val="001000000000" w:firstRow="0" w:lastRow="0" w:firstColumn="1" w:lastColumn="0" w:oddVBand="0" w:evenVBand="0" w:oddHBand="0" w:evenHBand="0" w:firstRowFirstColumn="0" w:firstRowLastColumn="0" w:lastRowFirstColumn="0" w:lastRowLastColumn="0"/>
+            <w:tcW w:w="1526" w:type="dxa"/>
+            <w:tcBorders>
+              <w:top w:val="single" w:sz="4" w:space="0" w:color="FFFFFF" w:themeColor="background1"/>
+              <w:bottom w:val="single" w:sz="4" w:space="0" w:color="FFFFFF" w:themeColor="background1"/>
+            </w:tcBorders>
+            <w:shd w:val="clear" w:color="auto" w:fill="1F497D" w:themeFill="text2"/>
+          </w:tcPr>
+          <w:p>
+            <w:pPr>
+              <w:rPr>
+                <w:rStyle w:val="Textoennegrita"/>
+              </w:rPr>
+            </w:pPr>
+            <w:r>
+              <w:rPr>
+                <w:rStyle w:val="Textoennegrita"/>
+              </w:rPr>
+              <w:t>Notas del diseñador</w:t>
+            </w:r>
+          </w:p>
+        </w:tc>
+        <w:tc>
+          <w:tcPr>
+            <w:tcW w:w="7716" w:type="dxa"/>
+            <w:tcBorders>
+              <w:top w:val="single" w:sz="4" w:space="0" w:color="FFFFFF" w:themeColor="background1"/>
+              <w:bottom w:val="single" w:sz="4" w:space="0" w:color="FFFFFF" w:themeColor="background1"/>
+            </w:tcBorders>
+          </w:tcPr>
+          <w:p>
+            <w:pPr>
+              <w:pStyle w:val="Notes"/>
+              <w:cnfStyle w:val="000000100000" w:firstRow="0" w:lastRow="0" w:firstColumn="0" w:lastColumn="0" w:oddVBand="0" w:evenVBand="0" w:oddHBand="1" w:evenHBand="0" w:firstRowFirstColumn="0" w:firstRowLastColumn="0" w:lastRowFirstColumn="0" w:lastRowLastColumn="0"/>
+            </w:pPr>
+            <w:r>
+              <w:t>Si intentas acceder al perfil del animaniaco, el sistema te pedira que te autentiques. Es el comportamiento normal del sistema</w:t>
+            </w:r>
+          </w:p>
+        </w:tc>
+      </w:tr>
+      <w:tr>
+        <w:tc>
+          <w:tcPr>
+            <w:cnfStyle w:val="001000000000" w:firstRow="0" w:lastRow="0" w:firstColumn="1" w:lastColumn="0" w:oddVBand="0" w:evenVBand="0" w:oddHBand="0" w:evenHBand="0" w:firstRowFirstColumn="0" w:firstRowLastColumn="0" w:lastRowFirstColumn="0" w:lastRowLastColumn="0"/>
+            <w:tcW w:w="1526" w:type="dxa"/>
+            <w:tcBorders>
+              <w:top w:val="single" w:sz="4" w:space="0" w:color="FFFFFF" w:themeColor="background1"/>
+              <w:bottom w:val="single" w:sz="4" w:space="0" w:color="FFFFFF" w:themeColor="background1"/>
+            </w:tcBorders>
+            <w:shd w:val="clear" w:color="auto" w:fill="1F497D" w:themeFill="text2"/>
+          </w:tcPr>
+          <w:p>
+            <w:pPr>
+              <w:rPr>
+                <w:rStyle w:val="Textoennegrita"/>
+              </w:rPr>
+            </w:pPr>
+            <w:r>
+              <w:rPr>
+                <w:rStyle w:val="Textoennegrita"/>
+              </w:rPr>
+              <w:t>Salida obtenida</w:t>
+            </w:r>
+          </w:p>
+        </w:tc>
+        <w:tc>
+          <w:tcPr>
+            <w:tcW w:w="7716" w:type="dxa"/>
+            <w:tcBorders>
+              <w:top w:val="single" w:sz="4" w:space="0" w:color="FFFFFF" w:themeColor="background1"/>
+              <w:bottom w:val="single" w:sz="4" w:space="0" w:color="FFFFFF" w:themeColor="background1"/>
+            </w:tcBorders>
+          </w:tcPr>
+          <w:p>
+            <w:pPr>
+              <w:pStyle w:val="Notes"/>
+              <w:cnfStyle w:val="000000000000" w:firstRow="0" w:lastRow="0" w:firstColumn="0" w:lastColumn="0" w:oddVBand="0" w:evenVBand="0" w:oddHBand="0" w:evenHBand="0" w:firstRowFirstColumn="0" w:firstRowLastColumn="0" w:lastRowFirstColumn="0" w:lastRowLastColumn="0"/>
+            </w:pPr>
+            <w:r>
+              <w:t>Describe qué has obtenido al realizar este test. Añade capturas de pantalla si es necesario. Por favor, asegúrate de que la descripción sea suficiente para que el desarrollador pueda repetir lo que has hecho, y así corregir el problema.</w:t>
+            </w:r>
+          </w:p>
+        </w:tc>
+      </w:tr>
+      <w:tr>
+        <w:trPr>
+          <w:cnfStyle w:val="000000100000" w:firstRow="0" w:lastRow="0" w:firstColumn="0" w:lastColumn="0" w:oddVBand="0" w:evenVBand="0" w:oddHBand="1" w:evenHBand="0" w:firstRowFirstColumn="0" w:firstRowLastColumn="0" w:lastRowFirstColumn="0" w:lastRowLastColumn="0"/>
+        </w:trPr>
+        <w:tc>
+          <w:tcPr>
+            <w:cnfStyle w:val="001000000000" w:firstRow="0" w:lastRow="0" w:firstColumn="1" w:lastColumn="0" w:oddVBand="0" w:evenVBand="0" w:oddHBand="0" w:evenHBand="0" w:firstRowFirstColumn="0" w:firstRowLastColumn="0" w:lastRowFirstColumn="0" w:lastRowLastColumn="0"/>
+            <w:tcW w:w="1526" w:type="dxa"/>
+            <w:tcBorders>
+              <w:top w:val="single" w:sz="4" w:space="0" w:color="FFFFFF" w:themeColor="background1"/>
+              <w:bottom w:val="nil"/>
+            </w:tcBorders>
+            <w:shd w:val="clear" w:color="auto" w:fill="1F497D" w:themeFill="text2"/>
+          </w:tcPr>
+          <w:p>
+            <w:pPr>
+              <w:rPr>
+                <w:rStyle w:val="Textoennegrita"/>
+              </w:rPr>
+            </w:pPr>
+            <w:r>
+              <w:rPr>
+                <w:rStyle w:val="Textoennegrita"/>
+              </w:rPr>
+              <w:t>Notas del tester</w:t>
+            </w:r>
+          </w:p>
+        </w:tc>
+        <w:tc>
+          <w:tcPr>
+            <w:tcW w:w="7716" w:type="dxa"/>
+            <w:tcBorders>
+              <w:top w:val="single" w:sz="4" w:space="0" w:color="FFFFFF" w:themeColor="background1"/>
+              <w:bottom w:val="nil"/>
+            </w:tcBorders>
+          </w:tcPr>
+          <w:p>
+            <w:pPr>
+              <w:pStyle w:val="Notes"/>
+              <w:cnfStyle w:val="000000100000" w:firstRow="0" w:lastRow="0" w:firstColumn="0" w:lastColumn="0" w:oddVBand="0" w:evenVBand="0" w:oddHBand="1" w:evenHBand="0" w:firstRowFirstColumn="0" w:firstRowLastColumn="0" w:lastRowFirstColumn="0" w:lastRowLastColumn="0"/>
+            </w:pPr>
+            <w:r>
+              <w:t>Añade notas si es necesario.</w:t>
+            </w:r>
+          </w:p>
+        </w:tc>
+      </w:tr>
+    </w:tbl>
+    <w:p>
+      <w:pPr>
+        <w:pStyle w:val="Subttulo"/>
+      </w:pPr>
+    </w:p>
+    <w:p>
+      <w:pPr>
+        <w:rPr>
+          <w:rFonts w:asciiTheme="majorHAnsi" w:eastAsiaTheme="majorEastAsia" w:hAnsiTheme="majorHAnsi" w:cstheme="majorBidi"/>
+          <w:color w:val="4F81BD" w:themeColor="accent1"/>
+          <w:spacing w:val="15"/>
+          <w:sz w:val="24"/>
+          <w:szCs w:val="24"/>
+        </w:rPr>
+      </w:pPr>
+      <w:r>
+        <w:br w:type="page"/>
+      </w:r>
+    </w:p>
+    <w:tbl>
+      <w:tblPr>
+        <w:tblStyle w:val="Cuadrculavistosa-nfasis1"/>
+        <w:tblW w:w="0" w:type="auto"/>
+        <w:tblLook w:val="04A0" w:firstRow="1" w:lastRow="0" w:firstColumn="1" w:lastColumn="0" w:noHBand="0" w:noVBand="1"/>
+      </w:tblPr>
+      <w:tblGrid>
+        <w:gridCol w:w="1526"/>
+        <w:gridCol w:w="7716"/>
+      </w:tblGrid>
+      <w:tr>
+        <w:trPr>
+          <w:cnfStyle w:val="100000000000" w:firstRow="1" w:lastRow="0" w:firstColumn="0" w:lastColumn="0" w:oddVBand="0" w:evenVBand="0" w:oddHBand="0" w:evenHBand="0" w:firstRowFirstColumn="0" w:firstRowLastColumn="0" w:lastRowFirstColumn="0" w:lastRowLastColumn="0"/>
+        </w:trPr>
+        <w:tc>
+          <w:tcPr>
+            <w:cnfStyle w:val="001000000000" w:firstRow="0" w:lastRow="0" w:firstColumn="1" w:lastColumn="0" w:oddVBand="0" w:evenVBand="0" w:oddHBand="0" w:evenHBand="0" w:firstRowFirstColumn="0" w:firstRowLastColumn="0" w:lastRowFirstColumn="0" w:lastRowLastColumn="0"/>
+            <w:tcW w:w="9242" w:type="dxa"/>
+            <w:gridSpan w:val="2"/>
+            <w:tcBorders>
+              <w:top w:val="nil"/>
+              <w:bottom w:val="single" w:sz="4" w:space="0" w:color="FFFFFF" w:themeColor="background1"/>
+            </w:tcBorders>
+            <w:shd w:val="clear" w:color="auto" w:fill="1F497D" w:themeFill="text2"/>
+          </w:tcPr>
+          <w:p>
+            <w:pPr>
+              <w:rPr>
+                <w:rStyle w:val="Textoennegrita"/>
+              </w:rPr>
+            </w:pPr>
+            <w:r>
+              <w:rPr>
+                <w:rStyle w:val="Textoennegrita"/>
+              </w:rPr>
+              <w:lastRenderedPageBreak/>
+              <w:t>Test</w:t>
+            </w:r>
+            <w:r>
+              <w:rPr>
+                <w:rStyle w:val="Textoennegrita"/>
+              </w:rPr>
+              <w:t xml:space="preserve"> &lt;#</w:t>
+            </w:r>
+            <w:r>
+              <w:rPr>
+                <w:rStyle w:val="Textoennegrita"/>
+              </w:rPr>
+              <w:t>2</w:t>
+            </w:r>
+            <w:r>
+              <w:rPr>
+                <w:rStyle w:val="Textoennegrita"/>
+              </w:rPr>
+              <w:t xml:space="preserve">&gt; </w:t>
+            </w:r>
+          </w:p>
+        </w:tc>
+      </w:tr>
+      <w:tr>
+        <w:trPr>
+          <w:cnfStyle w:val="000000100000" w:firstRow="0" w:lastRow="0" w:firstColumn="0" w:lastColumn="0" w:oddVBand="0" w:evenVBand="0" w:oddHBand="1" w:evenHBand="0" w:firstRowFirstColumn="0" w:firstRowLastColumn="0" w:lastRowFirstColumn="0" w:lastRowLastColumn="0"/>
+        </w:trPr>
+        <w:tc>
+          <w:tcPr>
+            <w:cnfStyle w:val="001000000000" w:firstRow="0" w:lastRow="0" w:firstColumn="1" w:lastColumn="0" w:oddVBand="0" w:evenVBand="0" w:oddHBand="0" w:evenHBand="0" w:firstRowFirstColumn="0" w:firstRowLastColumn="0" w:lastRowFirstColumn="0" w:lastRowLastColumn="0"/>
+            <w:tcW w:w="1526" w:type="dxa"/>
+            <w:tcBorders>
+              <w:top w:val="single" w:sz="4" w:space="0" w:color="FFFFFF" w:themeColor="background1"/>
+              <w:bottom w:val="single" w:sz="4" w:space="0" w:color="FFFFFF" w:themeColor="background1"/>
+            </w:tcBorders>
+            <w:shd w:val="clear" w:color="auto" w:fill="1F497D" w:themeFill="text2"/>
+          </w:tcPr>
+          <w:p>
+            <w:pPr>
+              <w:rPr>
+                <w:rStyle w:val="Textoennegrita"/>
+              </w:rPr>
+            </w:pPr>
+            <w:r>
+              <w:rPr>
+                <w:rStyle w:val="Textoennegrita"/>
+              </w:rPr>
+              <w:t>Descripción</w:t>
+            </w:r>
+          </w:p>
+        </w:tc>
+        <w:tc>
+          <w:tcPr>
+            <w:tcW w:w="7716" w:type="dxa"/>
+            <w:tcBorders>
+              <w:top w:val="single" w:sz="4" w:space="0" w:color="FFFFFF" w:themeColor="background1"/>
+              <w:bottom w:val="single" w:sz="4" w:space="0" w:color="FFFFFF" w:themeColor="background1"/>
+            </w:tcBorders>
+            <w:shd w:val="clear" w:color="auto" w:fill="DBE5F1" w:themeFill="accent1" w:themeFillTint="33"/>
+          </w:tcPr>
+          <w:p>
+            <w:pPr>
+              <w:pStyle w:val="Notes"/>
+              <w:cnfStyle w:val="000000100000" w:firstRow="0" w:lastRow="0" w:firstColumn="0" w:lastColumn="0" w:oddVBand="0" w:evenVBand="0" w:oddHBand="1" w:evenHBand="0" w:firstRowFirstColumn="0" w:firstRowLastColumn="0" w:lastRowFirstColumn="0" w:lastRowLastColumn="0"/>
+            </w:pPr>
+            <w:r>
+              <w:t>Comprobar los enlaces de paginación.</w:t>
+            </w:r>
+          </w:p>
+        </w:tc>
+      </w:tr>
+      <w:tr>
+        <w:tc>
+          <w:tcPr>
+            <w:cnfStyle w:val="001000000000" w:firstRow="0" w:lastRow="0" w:firstColumn="1" w:lastColumn="0" w:oddVBand="0" w:evenVBand="0" w:oddHBand="0" w:evenHBand="0" w:firstRowFirstColumn="0" w:firstRowLastColumn="0" w:lastRowFirstColumn="0" w:lastRowLastColumn="0"/>
+            <w:tcW w:w="1526" w:type="dxa"/>
+            <w:tcBorders>
+              <w:top w:val="single" w:sz="4" w:space="0" w:color="FFFFFF" w:themeColor="background1"/>
+              <w:bottom w:val="single" w:sz="4" w:space="0" w:color="FFFFFF" w:themeColor="background1"/>
+            </w:tcBorders>
+            <w:shd w:val="clear" w:color="auto" w:fill="1F497D" w:themeFill="text2"/>
+          </w:tcPr>
+          <w:p>
+            <w:pPr>
+              <w:rPr>
+                <w:rStyle w:val="Textoennegrita"/>
+              </w:rPr>
+            </w:pPr>
+            <w:r>
+              <w:rPr>
+                <w:rStyle w:val="Textoennegrita"/>
+              </w:rPr>
+              <w:t>Salida esperada</w:t>
+            </w:r>
+          </w:p>
+        </w:tc>
+        <w:tc>
+          <w:tcPr>
+            <w:tcW w:w="7716" w:type="dxa"/>
+            <w:tcBorders>
+              <w:top w:val="single" w:sz="4" w:space="0" w:color="FFFFFF" w:themeColor="background1"/>
+              <w:bottom w:val="single" w:sz="4" w:space="0" w:color="FFFFFF" w:themeColor="background1"/>
+            </w:tcBorders>
+          </w:tcPr>
+          <w:p>
+            <w:pPr>
+              <w:pStyle w:val="Notes"/>
+              <w:cnfStyle w:val="000000000000" w:firstRow="0" w:lastRow="0" w:firstColumn="0" w:lastColumn="0" w:oddVBand="0" w:evenVBand="0" w:oddHBand="0" w:evenHBand="0" w:firstRowFirstColumn="0" w:firstRowLastColumn="0" w:lastRowFirstColumn="0" w:lastRowLastColumn="0"/>
+            </w:pPr>
+            <w:r>
+              <w:t xml:space="preserve">Los enlaces "2", "Siguiente" y "Último" llevan correctamente a la página </w:t>
+            </w:r>
+            <w:proofErr w:type="gramStart"/>
+            <w:r>
+              <w:t>2,</w:t>
+            </w:r>
+            <w:proofErr w:type="gramEnd"/>
+            <w:r>
+              <w:t xml:space="preserve"> mientras que los enlaces "1", "Anterior" y "Primero" llevan correctamente a la página 1.</w:t>
+            </w:r>
+          </w:p>
+        </w:tc>
+      </w:tr>
+      <w:tr>
+        <w:trPr>
+          <w:cnfStyle w:val="000000100000" w:firstRow="0" w:lastRow="0" w:firstColumn="0" w:lastColumn="0" w:oddVBand="0" w:evenVBand="0" w:oddHBand="1" w:evenHBand="0" w:firstRowFirstColumn="0" w:firstRowLastColumn="0" w:lastRowFirstColumn="0" w:lastRowLastColumn="0"/>
+        </w:trPr>
+        <w:tc>
+          <w:tcPr>
+            <w:cnfStyle w:val="001000000000" w:firstRow="0" w:lastRow="0" w:firstColumn="1" w:lastColumn="0" w:oddVBand="0" w:evenVBand="0" w:oddHBand="0" w:evenHBand="0" w:firstRowFirstColumn="0" w:firstRowLastColumn="0" w:lastRowFirstColumn="0" w:lastRowLastColumn="0"/>
+            <w:tcW w:w="1526" w:type="dxa"/>
+            <w:tcBorders>
+              <w:top w:val="single" w:sz="4" w:space="0" w:color="FFFFFF" w:themeColor="background1"/>
+              <w:bottom w:val="single" w:sz="4" w:space="0" w:color="FFFFFF" w:themeColor="background1"/>
+            </w:tcBorders>
+            <w:shd w:val="clear" w:color="auto" w:fill="1F497D" w:themeFill="text2"/>
+          </w:tcPr>
+          <w:p>
+            <w:pPr>
+              <w:rPr>
+                <w:rStyle w:val="Textoennegrita"/>
+              </w:rPr>
+            </w:pPr>
+            <w:r>
+              <w:rPr>
+                <w:rStyle w:val="Textoennegrita"/>
+              </w:rPr>
+              <w:t>Salida obtenida</w:t>
+            </w:r>
+          </w:p>
+        </w:tc>
+        <w:tc>
+          <w:tcPr>
+            <w:tcW w:w="7716" w:type="dxa"/>
+            <w:tcBorders>
+              <w:top w:val="single" w:sz="4" w:space="0" w:color="FFFFFF" w:themeColor="background1"/>
+              <w:bottom w:val="single" w:sz="4" w:space="0" w:color="FFFFFF" w:themeColor="background1"/>
+            </w:tcBorders>
+            <w:shd w:val="clear" w:color="auto" w:fill="DBE5F1" w:themeFill="accent1" w:themeFillTint="33"/>
+          </w:tcPr>
+          <w:p>
+            <w:pPr>
+              <w:pStyle w:val="Notes"/>
+              <w:cnfStyle w:val="000000100000" w:firstRow="0" w:lastRow="0" w:firstColumn="0" w:lastColumn="0" w:oddVBand="0" w:evenVBand="0" w:oddHBand="1" w:evenHBand="0" w:firstRowFirstColumn="0" w:firstRowLastColumn="0" w:lastRowFirstColumn="0" w:lastRowLastColumn="0"/>
+            </w:pPr>
+            <w:r>
+              <w:t>Describe qué has obtenido al realizar este test. Añade capturas de pantalla si es necesario. Por favor, asegúrate de que la descripción sea suficiente para que el desarrollador pueda repetir lo que has hecho, y así corregir el problema.</w:t>
+            </w:r>
+          </w:p>
+        </w:tc>
+      </w:tr>
+      <w:tr>
+        <w:tc>
+          <w:tcPr>
+            <w:cnfStyle w:val="001000000000" w:firstRow="0" w:lastRow="0" w:firstColumn="1" w:lastColumn="0" w:oddVBand="0" w:evenVBand="0" w:oddHBand="0" w:evenHBand="0" w:firstRowFirstColumn="0" w:firstRowLastColumn="0" w:lastRowFirstColumn="0" w:lastRowLastColumn="0"/>
+            <w:tcW w:w="1526" w:type="dxa"/>
+            <w:tcBorders>
+              <w:top w:val="single" w:sz="4" w:space="0" w:color="FFFFFF" w:themeColor="background1"/>
+              <w:bottom w:val="nil"/>
+            </w:tcBorders>
+            <w:shd w:val="clear" w:color="auto" w:fill="1F497D" w:themeFill="text2"/>
+          </w:tcPr>
+          <w:p>
+            <w:pPr>
+              <w:rPr>
+                <w:rStyle w:val="Textoennegrita"/>
+              </w:rPr>
+            </w:pPr>
+            <w:r>
+              <w:rPr>
+                <w:rStyle w:val="Textoennegrita"/>
+              </w:rPr>
+              <w:t>Notas del tester</w:t>
+            </w:r>
+          </w:p>
+        </w:tc>
+        <w:tc>
+          <w:tcPr>
+            <w:tcW w:w="7716" w:type="dxa"/>
+            <w:tcBorders>
+              <w:top w:val="single" w:sz="4" w:space="0" w:color="FFFFFF" w:themeColor="background1"/>
+              <w:bottom w:val="nil"/>
+            </w:tcBorders>
+          </w:tcPr>
+          <w:p>
+            <w:pPr>
+              <w:pStyle w:val="Notes"/>
+              <w:cnfStyle w:val="000000000000" w:firstRow="0" w:lastRow="0" w:firstColumn="0" w:lastColumn="0" w:oddVBand="0" w:evenVBand="0" w:oddHBand="0" w:evenHBand="0" w:firstRowFirstColumn="0" w:firstRowLastColumn="0" w:lastRowFirstColumn="0" w:lastRowLastColumn="0"/>
+            </w:pPr>
+            <w:r>
+              <w:t>Añade notas si es necesario.</w:t>
+            </w:r>
+          </w:p>
+        </w:tc>
+      </w:tr>
+    </w:tbl>
+    <w:p/>
+    <w:tbl>
+      <w:tblPr>
+        <w:tblStyle w:val="Cuadrculavistosa-nfasis1"/>
+        <w:tblW w:w="0" w:type="auto"/>
+        <w:tblLook w:val="04A0" w:firstRow="1" w:lastRow="0" w:firstColumn="1" w:lastColumn="0" w:noHBand="0" w:noVBand="1"/>
+      </w:tblPr>
+      <w:tblGrid>
+        <w:gridCol w:w="1526"/>
+        <w:gridCol w:w="7716"/>
+      </w:tblGrid>
+      <w:tr>
+        <w:trPr>
+          <w:cnfStyle w:val="100000000000" w:firstRow="1" w:lastRow="0" w:firstColumn="0" w:lastColumn="0" w:oddVBand="0" w:evenVBand="0" w:oddHBand="0" w:evenHBand="0" w:firstRowFirstColumn="0" w:firstRowLastColumn="0" w:lastRowFirstColumn="0" w:lastRowLastColumn="0"/>
+        </w:trPr>
+        <w:tc>
+          <w:tcPr>
+            <w:cnfStyle w:val="001000000000" w:firstRow="0" w:lastRow="0" w:firstColumn="1" w:lastColumn="0" w:oddVBand="0" w:evenVBand="0" w:oddHBand="0" w:evenHBand="0" w:firstRowFirstColumn="0" w:firstRowLastColumn="0" w:lastRowFirstColumn="0" w:lastRowLastColumn="0"/>
+            <w:tcW w:w="9242" w:type="dxa"/>
+            <w:gridSpan w:val="2"/>
+            <w:tcBorders>
+              <w:top w:val="nil"/>
+              <w:bottom w:val="single" w:sz="4" w:space="0" w:color="FFFFFF" w:themeColor="background1"/>
+            </w:tcBorders>
+            <w:shd w:val="clear" w:color="auto" w:fill="1F497D" w:themeFill="text2"/>
+          </w:tcPr>
+          <w:p>
+            <w:pPr>
+              <w:rPr>
+                <w:rStyle w:val="Textoennegrita"/>
+              </w:rPr>
+            </w:pPr>
+            <w:r>
+              <w:rPr>
+                <w:rStyle w:val="Textoennegrita"/>
+              </w:rPr>
+              <w:t>Test</w:t>
+            </w:r>
+            <w:r>
+              <w:rPr>
+                <w:rStyle w:val="Textoennegrita"/>
+              </w:rPr>
+              <w:t xml:space="preserve"> &lt;#</w:t>
+            </w:r>
+            <w:r>
+              <w:rPr>
+                <w:rStyle w:val="Textoennegrita"/>
+              </w:rPr>
+              <w:t>3</w:t>
+            </w:r>
+            <w:r>
+              <w:rPr>
+                <w:rStyle w:val="Textoennegrita"/>
+              </w:rPr>
+              <w:t xml:space="preserve">&gt; </w:t>
+            </w:r>
+          </w:p>
+        </w:tc>
+      </w:tr>
+      <w:tr>
+        <w:trPr>
+          <w:cnfStyle w:val="000000100000" w:firstRow="0" w:lastRow="0" w:firstColumn="0" w:lastColumn="0" w:oddVBand="0" w:evenVBand="0" w:oddHBand="1" w:evenHBand="0" w:firstRowFirstColumn="0" w:firstRowLastColumn="0" w:lastRowFirstColumn="0" w:lastRowLastColumn="0"/>
+        </w:trPr>
+        <w:tc>
+          <w:tcPr>
+            <w:cnfStyle w:val="001000000000" w:firstRow="0" w:lastRow="0" w:firstColumn="1" w:lastColumn="0" w:oddVBand="0" w:evenVBand="0" w:oddHBand="0" w:evenHBand="0" w:firstRowFirstColumn="0" w:firstRowLastColumn="0" w:lastRowFirstColumn="0" w:lastRowLastColumn="0"/>
+            <w:tcW w:w="1526" w:type="dxa"/>
+            <w:tcBorders>
+              <w:top w:val="single" w:sz="4" w:space="0" w:color="FFFFFF" w:themeColor="background1"/>
+              <w:bottom w:val="single" w:sz="4" w:space="0" w:color="FFFFFF" w:themeColor="background1"/>
+            </w:tcBorders>
+            <w:shd w:val="clear" w:color="auto" w:fill="1F497D" w:themeFill="text2"/>
+          </w:tcPr>
+          <w:p>
+            <w:pPr>
+              <w:rPr>
+                <w:rStyle w:val="Textoennegrita"/>
+              </w:rPr>
+            </w:pPr>
+            <w:r>
+              <w:rPr>
+                <w:rStyle w:val="Textoennegrita"/>
+              </w:rPr>
+              <w:t>Descripción</w:t>
+            </w:r>
+          </w:p>
+        </w:tc>
+        <w:tc>
+          <w:tcPr>
+            <w:tcW w:w="7716" w:type="dxa"/>
+            <w:tcBorders>
+              <w:top w:val="single" w:sz="4" w:space="0" w:color="FFFFFF" w:themeColor="background1"/>
+              <w:bottom w:val="single" w:sz="4" w:space="0" w:color="FFFFFF" w:themeColor="background1"/>
+            </w:tcBorders>
+            <w:shd w:val="clear" w:color="auto" w:fill="DBE5F1" w:themeFill="accent1" w:themeFillTint="33"/>
+          </w:tcPr>
+          <w:p>
+            <w:pPr>
+              <w:pStyle w:val="Notes"/>
+              <w:cnfStyle w:val="000000100000" w:firstRow="0" w:lastRow="0" w:firstColumn="0" w:lastColumn="0" w:oddVBand="0" w:evenVBand="0" w:oddHBand="1" w:evenHBand="0" w:firstRowFirstColumn="0" w:firstRowLastColumn="0" w:lastRowFirstColumn="0" w:lastRowLastColumn="0"/>
+            </w:pPr>
+            <w:r>
+              <w:t>Comprobar que la lista se ordena correctamente para cada página usando los criterios de nombre, apellidos, dirección y teléfono.</w:t>
+            </w:r>
+          </w:p>
+        </w:tc>
+      </w:tr>
+      <w:tr>
+        <w:tc>
+          <w:tcPr>
+            <w:cnfStyle w:val="001000000000" w:firstRow="0" w:lastRow="0" w:firstColumn="1" w:lastColumn="0" w:oddVBand="0" w:evenVBand="0" w:oddHBand="0" w:evenHBand="0" w:firstRowFirstColumn="0" w:firstRowLastColumn="0" w:lastRowFirstColumn="0" w:lastRowLastColumn="0"/>
+            <w:tcW w:w="1526" w:type="dxa"/>
+            <w:tcBorders>
+              <w:top w:val="single" w:sz="4" w:space="0" w:color="FFFFFF" w:themeColor="background1"/>
+              <w:bottom w:val="single" w:sz="4" w:space="0" w:color="FFFFFF" w:themeColor="background1"/>
+            </w:tcBorders>
+            <w:shd w:val="clear" w:color="auto" w:fill="1F497D" w:themeFill="text2"/>
+          </w:tcPr>
+          <w:p>
+            <w:pPr>
+              <w:rPr>
+                <w:rStyle w:val="Textoennegrita"/>
+              </w:rPr>
+            </w:pPr>
+            <w:r>
+              <w:rPr>
+                <w:rStyle w:val="Textoennegrita"/>
+              </w:rPr>
+              <w:t>Salida esperada</w:t>
+            </w:r>
+          </w:p>
+        </w:tc>
+        <w:tc>
+          <w:tcPr>
+            <w:tcW w:w="7716" w:type="dxa"/>
+            <w:tcBorders>
+              <w:top w:val="single" w:sz="4" w:space="0" w:color="FFFFFF" w:themeColor="background1"/>
+              <w:bottom w:val="single" w:sz="4" w:space="0" w:color="FFFFFF" w:themeColor="background1"/>
+            </w:tcBorders>
+          </w:tcPr>
+          <w:p>
+            <w:pPr>
+              <w:pStyle w:val="Notes"/>
+              <w:cnfStyle w:val="000000000000" w:firstRow="0" w:lastRow="0" w:firstColumn="0" w:lastColumn="0" w:oddVBand="0" w:evenVBand="0" w:oddHBand="0" w:evenHBand="0" w:firstRowFirstColumn="0" w:firstRowLastColumn="0" w:lastRowFirstColumn="0" w:lastRowLastColumn="0"/>
+            </w:pPr>
+            <w:r>
+              <w:t>Los cuatro ordenan correctamente para cada página.</w:t>
+            </w:r>
+          </w:p>
+        </w:tc>
+      </w:tr>
+      <w:tr>
+        <w:trPr>
+          <w:cnfStyle w:val="000000100000" w:firstRow="0" w:lastRow="0" w:firstColumn="0" w:lastColumn="0" w:oddVBand="0" w:evenVBand="0" w:oddHBand="1" w:evenHBand="0" w:firstRowFirstColumn="0" w:firstRowLastColumn="0" w:lastRowFirstColumn="0" w:lastRowLastColumn="0"/>
+        </w:trPr>
+        <w:tc>
+          <w:tcPr>
+            <w:cnfStyle w:val="001000000000" w:firstRow="0" w:lastRow="0" w:firstColumn="1" w:lastColumn="0" w:oddVBand="0" w:evenVBand="0" w:oddHBand="0" w:evenHBand="0" w:firstRowFirstColumn="0" w:firstRowLastColumn="0" w:lastRowFirstColumn="0" w:lastRowLastColumn="0"/>
+            <w:tcW w:w="1526" w:type="dxa"/>
+            <w:tcBorders>
+              <w:top w:val="single" w:sz="4" w:space="0" w:color="FFFFFF" w:themeColor="background1"/>
+              <w:bottom w:val="single" w:sz="4" w:space="0" w:color="FFFFFF" w:themeColor="background1"/>
+            </w:tcBorders>
+            <w:shd w:val="clear" w:color="auto" w:fill="1F497D" w:themeFill="text2"/>
+          </w:tcPr>
+          <w:p>
+            <w:pPr>
+              <w:rPr>
+                <w:rStyle w:val="Textoennegrita"/>
+              </w:rPr>
+            </w:pPr>
+            <w:r>
+              <w:rPr>
+                <w:rStyle w:val="Textoennegrita"/>
+              </w:rPr>
+              <w:t>Notas del diseñador</w:t>
+            </w:r>
+          </w:p>
+        </w:tc>
+        <w:tc>
+          <w:tcPr>
+            <w:tcW w:w="7716" w:type="dxa"/>
+            <w:tcBorders>
+              <w:top w:val="single" w:sz="4" w:space="0" w:color="FFFFFF" w:themeColor="background1"/>
+              <w:bottom w:val="single" w:sz="4" w:space="0" w:color="FFFFFF" w:themeColor="background1"/>
+            </w:tcBorders>
+          </w:tcPr>
+          <w:p>
+            <w:pPr>
+              <w:pStyle w:val="Notes"/>
+              <w:cnfStyle w:val="000000100000" w:firstRow="0" w:lastRow="0" w:firstColumn="0" w:lastColumn="0" w:oddVBand="0" w:evenVBand="0" w:oddHBand="1" w:evenHBand="0" w:firstRowFirstColumn="0" w:firstRowLastColumn="0" w:lastRowFirstColumn="0" w:lastRowLastColumn="0"/>
+            </w:pPr>
+            <w:r>
+              <w:t>El orden global no funciona con este componente, es un error conocido, compruébalo solo para cada página por separado sin tener en cuenta las demás.</w:t>
+            </w:r>
+          </w:p>
+        </w:tc>
+      </w:tr>
+      <w:tr>
+        <w:tc>
+          <w:tcPr>
+            <w:cnfStyle w:val="001000000000" w:firstRow="0" w:lastRow="0" w:firstColumn="1" w:lastColumn="0" w:oddVBand="0" w:evenVBand="0" w:oddHBand="0" w:evenHBand="0" w:firstRowFirstColumn="0" w:firstRowLastColumn="0" w:lastRowFirstColumn="0" w:lastRowLastColumn="0"/>
+            <w:tcW w:w="1526" w:type="dxa"/>
+            <w:tcBorders>
+              <w:top w:val="single" w:sz="4" w:space="0" w:color="FFFFFF" w:themeColor="background1"/>
+              <w:bottom w:val="single" w:sz="4" w:space="0" w:color="FFFFFF" w:themeColor="background1"/>
+            </w:tcBorders>
+            <w:shd w:val="clear" w:color="auto" w:fill="1F497D" w:themeFill="text2"/>
+          </w:tcPr>
+          <w:p>
+            <w:pPr>
+              <w:rPr>
+                <w:rStyle w:val="Textoennegrita"/>
+              </w:rPr>
+            </w:pPr>
+            <w:r>
+              <w:rPr>
+                <w:rStyle w:val="Textoennegrita"/>
+              </w:rPr>
+              <w:t>Salida obtenida</w:t>
+            </w:r>
+          </w:p>
+        </w:tc>
+        <w:tc>
+          <w:tcPr>
+            <w:tcW w:w="7716" w:type="dxa"/>
+            <w:tcBorders>
+              <w:top w:val="single" w:sz="4" w:space="0" w:color="FFFFFF" w:themeColor="background1"/>
+              <w:bottom w:val="single" w:sz="4" w:space="0" w:color="FFFFFF" w:themeColor="background1"/>
+            </w:tcBorders>
+          </w:tcPr>
+          <w:p>
+            <w:pPr>
+              <w:pStyle w:val="Notes"/>
+              <w:cnfStyle w:val="000000000000" w:firstRow="0" w:lastRow="0" w:firstColumn="0" w:lastColumn="0" w:oddVBand="0" w:evenVBand="0" w:oddHBand="0" w:evenHBand="0" w:firstRowFirstColumn="0" w:firstRowLastColumn="0" w:lastRowFirstColumn="0" w:lastRowLastColumn="0"/>
+            </w:pPr>
+            <w:r>
+              <w:t>Describe qué has obtenido al realizar este test. Añade capturas de pantalla si es necesario. Por favor, asegúrate de que la descripción sea suficiente para que el desarrollador pueda repetir lo que has hecho, y así corregir el problema.</w:t>
+            </w:r>
+          </w:p>
+        </w:tc>
+      </w:tr>
+      <w:tr>
+        <w:trPr>
+          <w:cnfStyle w:val="000000100000" w:firstRow="0" w:lastRow="0" w:firstColumn="0" w:lastColumn="0" w:oddVBand="0" w:evenVBand="0" w:oddHBand="1" w:evenHBand="0" w:firstRowFirstColumn="0" w:firstRowLastColumn="0" w:lastRowFirstColumn="0" w:lastRowLastColumn="0"/>
+        </w:trPr>
+        <w:tc>
+          <w:tcPr>
+            <w:cnfStyle w:val="001000000000" w:firstRow="0" w:lastRow="0" w:firstColumn="1" w:lastColumn="0" w:oddVBand="0" w:evenVBand="0" w:oddHBand="0" w:evenHBand="0" w:firstRowFirstColumn="0" w:firstRowLastColumn="0" w:lastRowFirstColumn="0" w:lastRowLastColumn="0"/>
+            <w:tcW w:w="1526" w:type="dxa"/>
+            <w:tcBorders>
+              <w:top w:val="single" w:sz="4" w:space="0" w:color="FFFFFF" w:themeColor="background1"/>
+              <w:bottom w:val="nil"/>
+            </w:tcBorders>
+            <w:shd w:val="clear" w:color="auto" w:fill="1F497D" w:themeFill="text2"/>
+          </w:tcPr>
+          <w:p>
+            <w:pPr>
+              <w:rPr>
+                <w:rStyle w:val="Textoennegrita"/>
+              </w:rPr>
+            </w:pPr>
+            <w:r>
+              <w:rPr>
+                <w:rStyle w:val="Textoennegrita"/>
+              </w:rPr>
+              <w:t>Notas del tester</w:t>
+            </w:r>
+          </w:p>
+        </w:tc>
+        <w:tc>
+          <w:tcPr>
+            <w:tcW w:w="7716" w:type="dxa"/>
+            <w:tcBorders>
+              <w:top w:val="single" w:sz="4" w:space="0" w:color="FFFFFF" w:themeColor="background1"/>
+              <w:bottom w:val="nil"/>
+            </w:tcBorders>
+          </w:tcPr>
+          <w:p>
+            <w:pPr>
+              <w:pStyle w:val="Notes"/>
+              <w:cnfStyle w:val="000000100000" w:firstRow="0" w:lastRow="0" w:firstColumn="0" w:lastColumn="0" w:oddVBand="0" w:evenVBand="0" w:oddHBand="1" w:evenHBand="0" w:firstRowFirstColumn="0" w:firstRowLastColumn="0" w:lastRowFirstColumn="0" w:lastRowLastColumn="0"/>
+            </w:pPr>
+            <w:r>
+              <w:t>Añade notas si es necesario.</w:t>
+            </w:r>
+          </w:p>
+        </w:tc>
+      </w:tr>
+    </w:tbl>
+    <w:p>
+      <w:pPr>
+        <w:pStyle w:val="Subttulo"/>
+      </w:pPr>
+      <w:r>
+        <w:t xml:space="preserve"> </w:t>
+      </w:r>
+    </w:p>
+    <w:tbl>
+      <w:tblPr>
+        <w:tblStyle w:val="Cuadrculavistosa-nfasis1"/>
+        <w:tblW w:w="0" w:type="auto"/>
+        <w:tblLook w:val="04A0" w:firstRow="1" w:lastRow="0" w:firstColumn="1" w:lastColumn="0" w:noHBand="0" w:noVBand="1"/>
+      </w:tblPr>
+      <w:tblGrid>
+        <w:gridCol w:w="1526"/>
+        <w:gridCol w:w="7716"/>
+      </w:tblGrid>
+      <w:tr>
+        <w:trPr>
+          <w:cnfStyle w:val="100000000000" w:firstRow="1" w:lastRow="0" w:firstColumn="0" w:lastColumn="0" w:oddVBand="0" w:evenVBand="0" w:oddHBand="0" w:evenHBand="0" w:firstRowFirstColumn="0" w:firstRowLastColumn="0" w:lastRowFirstColumn="0" w:lastRowLastColumn="0"/>
+        </w:trPr>
+        <w:tc>
+          <w:tcPr>
+            <w:cnfStyle w:val="001000000000" w:firstRow="0" w:lastRow="0" w:firstColumn="1" w:lastColumn="0" w:oddVBand="0" w:evenVBand="0" w:oddHBand="0" w:evenHBand="0" w:firstRowFirstColumn="0" w:firstRowLastColumn="0" w:lastRowFirstColumn="0" w:lastRowLastColumn="0"/>
+            <w:tcW w:w="9242" w:type="dxa"/>
+            <w:gridSpan w:val="2"/>
+            <w:tcBorders>
+              <w:top w:val="nil"/>
+              <w:bottom w:val="single" w:sz="4" w:space="0" w:color="FFFFFF" w:themeColor="background1"/>
+            </w:tcBorders>
+            <w:shd w:val="clear" w:color="auto" w:fill="1F497D" w:themeFill="text2"/>
+          </w:tcPr>
+          <w:p>
+            <w:pPr>
+              <w:rPr>
+                <w:rStyle w:val="Textoennegrita"/>
+              </w:rPr>
+            </w:pPr>
+            <w:r>
+              <w:rPr>
+                <w:rStyle w:val="Textoennegrita"/>
+              </w:rPr>
+              <w:t>Test</w:t>
+            </w:r>
+            <w:r>
+              <w:rPr>
+                <w:rStyle w:val="Textoennegrita"/>
+              </w:rPr>
+              <w:t xml:space="preserve"> &lt;#</w:t>
+            </w:r>
+            <w:r>
+              <w:rPr>
+                <w:rStyle w:val="Textoennegrita"/>
+              </w:rPr>
+              <w:t>4</w:t>
+            </w:r>
+            <w:r>
+              <w:rPr>
+                <w:rStyle w:val="Textoennegrita"/>
+              </w:rPr>
+              <w:t xml:space="preserve">&gt; </w:t>
+            </w:r>
+          </w:p>
+        </w:tc>
+      </w:tr>
+      <w:tr>
+        <w:trPr>
+          <w:cnfStyle w:val="000000100000" w:firstRow="0" w:lastRow="0" w:firstColumn="0" w:lastColumn="0" w:oddVBand="0" w:evenVBand="0" w:oddHBand="1" w:evenHBand="0" w:firstRowFirstColumn="0" w:firstRowLastColumn="0" w:lastRowFirstColumn="0" w:lastRowLastColumn="0"/>
+        </w:trPr>
+        <w:tc>
+          <w:tcPr>
+            <w:cnfStyle w:val="001000000000" w:firstRow="0" w:lastRow="0" w:firstColumn="1" w:lastColumn="0" w:oddVBand="0" w:evenVBand="0" w:oddHBand="0" w:evenHBand="0" w:firstRowFirstColumn="0" w:firstRowLastColumn="0" w:lastRowFirstColumn="0" w:lastRowLastColumn="0"/>
+            <w:tcW w:w="1526" w:type="dxa"/>
+            <w:tcBorders>
+              <w:top w:val="single" w:sz="4" w:space="0" w:color="FFFFFF" w:themeColor="background1"/>
+              <w:bottom w:val="single" w:sz="4" w:space="0" w:color="FFFFFF" w:themeColor="background1"/>
+            </w:tcBorders>
+            <w:shd w:val="clear" w:color="auto" w:fill="1F497D" w:themeFill="text2"/>
+          </w:tcPr>
+          <w:p>
+            <w:pPr>
+              <w:rPr>
+                <w:rStyle w:val="Textoennegrita"/>
+              </w:rPr>
+            </w:pPr>
+            <w:r>
+              <w:rPr>
+                <w:rStyle w:val="Textoennegrita"/>
+              </w:rPr>
+              <w:t>Descripción</w:t>
+            </w:r>
+          </w:p>
+        </w:tc>
+        <w:tc>
+          <w:tcPr>
+            <w:tcW w:w="7716" w:type="dxa"/>
+            <w:tcBorders>
+              <w:top w:val="single" w:sz="4" w:space="0" w:color="FFFFFF" w:themeColor="background1"/>
+              <w:bottom w:val="single" w:sz="4" w:space="0" w:color="FFFFFF" w:themeColor="background1"/>
+            </w:tcBorders>
+            <w:shd w:val="clear" w:color="auto" w:fill="DBE5F1" w:themeFill="accent1" w:themeFillTint="33"/>
+          </w:tcPr>
+          <w:p>
+            <w:pPr>
+              <w:pStyle w:val="Notes"/>
+              <w:cnfStyle w:val="000000100000" w:firstRow="0" w:lastRow="0" w:firstColumn="0" w:lastColumn="0" w:oddVBand="0" w:evenVBand="0" w:oddHBand="1" w:evenHBand="0" w:firstRowFirstColumn="0" w:firstRowLastColumn="0" w:lastRowFirstColumn="0" w:lastRowLastColumn="0"/>
+            </w:pPr>
+            <w:r>
+              <w:t>Comprobar que los enlaces de ver perfil funcionan correctamente.</w:t>
+            </w:r>
+          </w:p>
+        </w:tc>
+      </w:tr>
+      <w:tr>
+        <w:tc>
+          <w:tcPr>
+            <w:cnfStyle w:val="001000000000" w:firstRow="0" w:lastRow="0" w:firstColumn="1" w:lastColumn="0" w:oddVBand="0" w:evenVBand="0" w:oddHBand="0" w:evenHBand="0" w:firstRowFirstColumn="0" w:firstRowLastColumn="0" w:lastRowFirstColumn="0" w:lastRowLastColumn="0"/>
+            <w:tcW w:w="1526" w:type="dxa"/>
+            <w:tcBorders>
+              <w:top w:val="single" w:sz="4" w:space="0" w:color="FFFFFF" w:themeColor="background1"/>
+              <w:bottom w:val="single" w:sz="4" w:space="0" w:color="FFFFFF" w:themeColor="background1"/>
+            </w:tcBorders>
+            <w:shd w:val="clear" w:color="auto" w:fill="1F497D" w:themeFill="text2"/>
+          </w:tcPr>
+          <w:p>
+            <w:pPr>
+              <w:rPr>
+                <w:rStyle w:val="Textoennegrita"/>
+              </w:rPr>
+            </w:pPr>
+            <w:r>
+              <w:rPr>
+                <w:rStyle w:val="Textoennegrita"/>
+              </w:rPr>
+              <w:t>Salida esperada</w:t>
+            </w:r>
+          </w:p>
+        </w:tc>
+        <w:tc>
+          <w:tcPr>
+            <w:tcW w:w="7716" w:type="dxa"/>
+            <w:tcBorders>
+              <w:top w:val="single" w:sz="4" w:space="0" w:color="FFFFFF" w:themeColor="background1"/>
+              <w:bottom w:val="single" w:sz="4" w:space="0" w:color="FFFFFF" w:themeColor="background1"/>
+            </w:tcBorders>
+          </w:tcPr>
+          <w:p>
+            <w:pPr>
+              <w:pStyle w:val="Notes"/>
+              <w:cnfStyle w:val="000000000000" w:firstRow="0" w:lastRow="0" w:firstColumn="0" w:lastColumn="0" w:oddVBand="0" w:evenVBand="0" w:oddHBand="0" w:evenHBand="0" w:firstRowFirstColumn="0" w:firstRowLastColumn="0" w:lastRowFirstColumn="0" w:lastRowLastColumn="0"/>
+            </w:pPr>
+            <w:r>
+              <w:t>Todos los enlaces llevan al perfil de cada veterinario.</w:t>
+            </w:r>
+          </w:p>
+        </w:tc>
+      </w:tr>
+      <w:tr>
+        <w:trPr>
+          <w:cnfStyle w:val="000000100000" w:firstRow="0" w:lastRow="0" w:firstColumn="0" w:lastColumn="0" w:oddVBand="0" w:evenVBand="0" w:oddHBand="1" w:evenHBand="0" w:firstRowFirstColumn="0" w:firstRowLastColumn="0" w:lastRowFirstColumn="0" w:lastRowLastColumn="0"/>
+        </w:trPr>
+        <w:tc>
+          <w:tcPr>
+            <w:cnfStyle w:val="001000000000" w:firstRow="0" w:lastRow="0" w:firstColumn="1" w:lastColumn="0" w:oddVBand="0" w:evenVBand="0" w:oddHBand="0" w:evenHBand="0" w:firstRowFirstColumn="0" w:firstRowLastColumn="0" w:lastRowFirstColumn="0" w:lastRowLastColumn="0"/>
+            <w:tcW w:w="1526" w:type="dxa"/>
+            <w:tcBorders>
+              <w:top w:val="single" w:sz="4" w:space="0" w:color="FFFFFF" w:themeColor="background1"/>
+              <w:bottom w:val="single" w:sz="4" w:space="0" w:color="FFFFFF" w:themeColor="background1"/>
+            </w:tcBorders>
+            <w:shd w:val="clear" w:color="auto" w:fill="1F497D" w:themeFill="text2"/>
+          </w:tcPr>
+          <w:p>
+            <w:pPr>
+              <w:rPr>
+                <w:rStyle w:val="Textoennegrita"/>
+              </w:rPr>
+            </w:pPr>
+            <w:r>
+              <w:rPr>
+                <w:rStyle w:val="Textoennegrita"/>
+              </w:rPr>
+              <w:t>Notas del diseñador</w:t>
+            </w:r>
+          </w:p>
+        </w:tc>
+        <w:tc>
+          <w:tcPr>
+            <w:tcW w:w="7716" w:type="dxa"/>
+            <w:tcBorders>
+              <w:top w:val="single" w:sz="4" w:space="0" w:color="FFFFFF" w:themeColor="background1"/>
+              <w:bottom w:val="single" w:sz="4" w:space="0" w:color="FFFFFF" w:themeColor="background1"/>
+            </w:tcBorders>
+          </w:tcPr>
+          <w:p>
+            <w:pPr>
+              <w:pStyle w:val="Notes"/>
+              <w:cnfStyle w:val="000000100000" w:firstRow="0" w:lastRow="0" w:firstColumn="0" w:lastColumn="0" w:oddVBand="0" w:evenVBand="0" w:oddHBand="1" w:evenHBand="0" w:firstRowFirstColumn="0" w:firstRowLastColumn="0" w:lastRowFirstColumn="0" w:lastRowLastColumn="0"/>
+            </w:pPr>
+            <w:r>
+              <w:t>Para ver el perfil es necesario autenticarse. Usa los credenciales de "animaniac1".</w:t>
+            </w:r>
+          </w:p>
+        </w:tc>
+      </w:tr>
+      <w:tr>
+        <w:tc>
+          <w:tcPr>
+            <w:cnfStyle w:val="001000000000" w:firstRow="0" w:lastRow="0" w:firstColumn="1" w:lastColumn="0" w:oddVBand="0" w:evenVBand="0" w:oddHBand="0" w:evenHBand="0" w:firstRowFirstColumn="0" w:firstRowLastColumn="0" w:lastRowFirstColumn="0" w:lastRowLastColumn="0"/>
+            <w:tcW w:w="1526" w:type="dxa"/>
+            <w:tcBorders>
+              <w:top w:val="single" w:sz="4" w:space="0" w:color="FFFFFF" w:themeColor="background1"/>
+              <w:bottom w:val="single" w:sz="4" w:space="0" w:color="FFFFFF" w:themeColor="background1"/>
+            </w:tcBorders>
+            <w:shd w:val="clear" w:color="auto" w:fill="1F497D" w:themeFill="text2"/>
+          </w:tcPr>
+          <w:p>
+            <w:pPr>
+              <w:rPr>
+                <w:rStyle w:val="Textoennegrita"/>
+              </w:rPr>
+            </w:pPr>
+            <w:r>
+              <w:rPr>
+                <w:rStyle w:val="Textoennegrita"/>
+              </w:rPr>
+              <w:t>Salida obtenida</w:t>
+            </w:r>
+          </w:p>
+        </w:tc>
+        <w:tc>
+          <w:tcPr>
+            <w:tcW w:w="7716" w:type="dxa"/>
+            <w:tcBorders>
+              <w:top w:val="single" w:sz="4" w:space="0" w:color="FFFFFF" w:themeColor="background1"/>
+              <w:bottom w:val="single" w:sz="4" w:space="0" w:color="FFFFFF" w:themeColor="background1"/>
+            </w:tcBorders>
+          </w:tcPr>
+          <w:p>
+            <w:pPr>
+              <w:pStyle w:val="Notes"/>
+              <w:cnfStyle w:val="000000000000" w:firstRow="0" w:lastRow="0" w:firstColumn="0" w:lastColumn="0" w:oddVBand="0" w:evenVBand="0" w:oddHBand="0" w:evenHBand="0" w:firstRowFirstColumn="0" w:firstRowLastColumn="0" w:lastRowFirstColumn="0" w:lastRowLastColumn="0"/>
+            </w:pPr>
+            <w:r>
+              <w:t>Describe qué has obtenido al realizar este test. Añade capturas de pantalla si es necesario. Por favor, asegúrate de que la descripción sea suficiente para que el desarrollador pueda repetir lo que has hecho, y así corregir el problema.</w:t>
+            </w:r>
+          </w:p>
+        </w:tc>
+      </w:tr>
+      <w:tr>
+        <w:trPr>
+          <w:cnfStyle w:val="000000100000" w:firstRow="0" w:lastRow="0" w:firstColumn="0" w:lastColumn="0" w:oddVBand="0" w:evenVBand="0" w:oddHBand="1" w:evenHBand="0" w:firstRowFirstColumn="0" w:firstRowLastColumn="0" w:lastRowFirstColumn="0" w:lastRowLastColumn="0"/>
+        </w:trPr>
+        <w:tc>
+          <w:tcPr>
+            <w:cnfStyle w:val="001000000000" w:firstRow="0" w:lastRow="0" w:firstColumn="1" w:lastColumn="0" w:oddVBand="0" w:evenVBand="0" w:oddHBand="0" w:evenHBand="0" w:firstRowFirstColumn="0" w:firstRowLastColumn="0" w:lastRowFirstColumn="0" w:lastRowLastColumn="0"/>
+            <w:tcW w:w="1526" w:type="dxa"/>
+            <w:tcBorders>
+              <w:top w:val="single" w:sz="4" w:space="0" w:color="FFFFFF" w:themeColor="background1"/>
+              <w:bottom w:val="nil"/>
+            </w:tcBorders>
+            <w:shd w:val="clear" w:color="auto" w:fill="1F497D" w:themeFill="text2"/>
+          </w:tcPr>
+          <w:p>
+            <w:pPr>
+              <w:rPr>
+                <w:rStyle w:val="Textoennegrita"/>
+              </w:rPr>
+            </w:pPr>
+            <w:r>
+              <w:rPr>
+                <w:rStyle w:val="Textoennegrita"/>
+              </w:rPr>
+              <w:t>Notas del tester</w:t>
+            </w:r>
+          </w:p>
+        </w:tc>
+        <w:tc>
+          <w:tcPr>
+            <w:tcW w:w="7716" w:type="dxa"/>
+            <w:tcBorders>
+              <w:top w:val="single" w:sz="4" w:space="0" w:color="FFFFFF" w:themeColor="background1"/>
+              <w:bottom w:val="nil"/>
+            </w:tcBorders>
+          </w:tcPr>
+          <w:p>
+            <w:pPr>
+              <w:pStyle w:val="Notes"/>
+              <w:cnfStyle w:val="000000100000" w:firstRow="0" w:lastRow="0" w:firstColumn="0" w:lastColumn="0" w:oddVBand="0" w:evenVBand="0" w:oddHBand="1" w:evenHBand="0" w:firstRowFirstColumn="0" w:firstRowLastColumn="0" w:lastRowFirstColumn="0" w:lastRowLastColumn="0"/>
+            </w:pPr>
+            <w:r>
+              <w:t>Añade notas si es necesario.</w:t>
+            </w:r>
+          </w:p>
+        </w:tc>
+      </w:tr>
+    </w:tbl>
+    <w:p>
+      <w:r>
+        <w:tab/>
+      </w:r>
+      <w:r>
+        <w:tab/>
+      </w:r>
+      <w:r>
+        <w:tab/>
+      </w:r>
+      <w:r>
+        <w:t xml:space="preserve"> </w:t>
+      </w:r>
+    </w:p>
+    <w:tbl>
+      <w:tblPr>
+        <w:tblStyle w:val="Cuadrculavistosa-nfasis1"/>
+        <w:tblW w:w="0" w:type="auto"/>
+        <w:tblLook w:val="04A0" w:firstRow="1" w:lastRow="0" w:firstColumn="1" w:lastColumn="0" w:noHBand="0" w:noVBand="1"/>
+      </w:tblPr>
+      <w:tblGrid>
+        <w:gridCol w:w="1526"/>
+        <w:gridCol w:w="7716"/>
+      </w:tblGrid>
+      <w:tr>
+        <w:trPr>
+          <w:cnfStyle w:val="100000000000" w:firstRow="1" w:lastRow="0" w:firstColumn="0" w:lastColumn="0" w:oddVBand="0" w:evenVBand="0" w:oddHBand="0" w:evenHBand="0" w:firstRowFirstColumn="0" w:firstRowLastColumn="0" w:lastRowFirstColumn="0" w:lastRowLastColumn="0"/>
+        </w:trPr>
+        <w:tc>
+          <w:tcPr>
+            <w:cnfStyle w:val="001000000000" w:firstRow="0" w:lastRow="0" w:firstColumn="1" w:lastColumn="0" w:oddVBand="0" w:evenVBand="0" w:oddHBand="0" w:evenHBand="0" w:firstRowFirstColumn="0" w:firstRowLastColumn="0" w:lastRowFirstColumn="0" w:lastRowLastColumn="0"/>
+            <w:tcW w:w="9242" w:type="dxa"/>
+            <w:gridSpan w:val="2"/>
+            <w:tcBorders>
+              <w:top w:val="nil"/>
+              <w:bottom w:val="single" w:sz="4" w:space="0" w:color="FFFFFF" w:themeColor="background1"/>
+            </w:tcBorders>
+            <w:shd w:val="clear" w:color="auto" w:fill="1F497D" w:themeFill="text2"/>
+          </w:tcPr>
+          <w:p>
+            <w:pPr>
+              <w:rPr>
+                <w:rStyle w:val="Textoennegrita"/>
+              </w:rPr>
+            </w:pPr>
+            <w:r>
+              <w:rPr>
+                <w:rStyle w:val="Textoennegrita"/>
+              </w:rPr>
+              <w:t>Test</w:t>
+            </w:r>
+            <w:r>
+              <w:rPr>
+                <w:rStyle w:val="Textoennegrita"/>
+              </w:rPr>
+              <w:t xml:space="preserve"> &lt;#</w:t>
+            </w:r>
+            <w:r>
+              <w:rPr>
+                <w:rStyle w:val="Textoennegrita"/>
+              </w:rPr>
+              <w:t>5</w:t>
+            </w:r>
+            <w:r>
+              <w:rPr>
+                <w:rStyle w:val="Textoennegrita"/>
+              </w:rPr>
+              <w:t xml:space="preserve">&gt; </w:t>
+            </w:r>
+          </w:p>
+        </w:tc>
+      </w:tr>
+      <w:tr>
+        <w:trPr>
+          <w:cnfStyle w:val="000000100000" w:firstRow="0" w:lastRow="0" w:firstColumn="0" w:lastColumn="0" w:oddVBand="0" w:evenVBand="0" w:oddHBand="1" w:evenHBand="0" w:firstRowFirstColumn="0" w:firstRowLastColumn="0" w:lastRowFirstColumn="0" w:lastRowLastColumn="0"/>
+        </w:trPr>
+        <w:tc>
+          <w:tcPr>
+            <w:cnfStyle w:val="001000000000" w:firstRow="0" w:lastRow="0" w:firstColumn="1" w:lastColumn="0" w:oddVBand="0" w:evenVBand="0" w:oddHBand="0" w:evenHBand="0" w:firstRowFirstColumn="0" w:firstRowLastColumn="0" w:lastRowFirstColumn="0" w:lastRowLastColumn="0"/>
+            <w:tcW w:w="1526" w:type="dxa"/>
+            <w:tcBorders>
+              <w:top w:val="single" w:sz="4" w:space="0" w:color="FFFFFF" w:themeColor="background1"/>
+              <w:bottom w:val="single" w:sz="4" w:space="0" w:color="FFFFFF" w:themeColor="background1"/>
+            </w:tcBorders>
+            <w:shd w:val="clear" w:color="auto" w:fill="1F497D" w:themeFill="text2"/>
+          </w:tcPr>
+          <w:p>
+            <w:pPr>
+              <w:rPr>
+                <w:rStyle w:val="Textoennegrita"/>
+              </w:rPr>
+            </w:pPr>
+            <w:r>
+              <w:rPr>
+                <w:rStyle w:val="Textoennegrita"/>
+              </w:rPr>
+              <w:t>Descripción</w:t>
+            </w:r>
+          </w:p>
+        </w:tc>
+        <w:tc>
+          <w:tcPr>
+            <w:tcW w:w="7716" w:type="dxa"/>
+            <w:tcBorders>
+              <w:top w:val="single" w:sz="4" w:space="0" w:color="FFFFFF" w:themeColor="background1"/>
+              <w:bottom w:val="single" w:sz="4" w:space="0" w:color="FFFFFF" w:themeColor="background1"/>
+            </w:tcBorders>
+            <w:shd w:val="clear" w:color="auto" w:fill="DBE5F1" w:themeFill="accent1" w:themeFillTint="33"/>
+          </w:tcPr>
+          <w:p>
+            <w:pPr>
+              <w:pStyle w:val="Notes"/>
+              <w:cnfStyle w:val="000000100000" w:firstRow="0" w:lastRow="0" w:firstColumn="0" w:lastColumn="0" w:oddVBand="0" w:evenVBand="0" w:oddHBand="1" w:evenHBand="0" w:firstRowFirstColumn="0" w:firstRowLastColumn="0" w:lastRowFirstColumn="0" w:lastRowLastColumn="0"/>
+            </w:pPr>
+            <w:r>
+              <w:t>Comprobar el acceso. Entra como cada tipo de actor con las credenciales "animaniac1", "vetvet1", "partner1" y "admin" para verificar que todos los actores pueden entrar.</w:t>
+            </w:r>
+          </w:p>
+        </w:tc>
+      </w:tr>
+      <w:tr>
+        <w:tc>
+          <w:tcPr>
+            <w:cnfStyle w:val="001000000000" w:firstRow="0" w:lastRow="0" w:firstColumn="1" w:lastColumn="0" w:oddVBand="0" w:evenVBand="0" w:oddHBand="0" w:evenHBand="0" w:firstRowFirstColumn="0" w:firstRowLastColumn="0" w:lastRowFirstColumn="0" w:lastRowLastColumn="0"/>
+            <w:tcW w:w="1526" w:type="dxa"/>
+            <w:tcBorders>
+              <w:top w:val="single" w:sz="4" w:space="0" w:color="FFFFFF" w:themeColor="background1"/>
+              <w:bottom w:val="single" w:sz="4" w:space="0" w:color="FFFFFF" w:themeColor="background1"/>
+            </w:tcBorders>
+            <w:shd w:val="clear" w:color="auto" w:fill="1F497D" w:themeFill="text2"/>
+          </w:tcPr>
+          <w:p>
+            <w:pPr>
+              <w:rPr>
+                <w:rStyle w:val="Textoennegrita"/>
+              </w:rPr>
+            </w:pPr>
+            <w:r>
+              <w:rPr>
+                <w:rStyle w:val="Textoennegrita"/>
+              </w:rPr>
+              <w:t>Salida esperada</w:t>
+            </w:r>
+          </w:p>
+        </w:tc>
+        <w:tc>
+          <w:tcPr>
+            <w:tcW w:w="7716" w:type="dxa"/>
+            <w:tcBorders>
+              <w:top w:val="single" w:sz="4" w:space="0" w:color="FFFFFF" w:themeColor="background1"/>
+              <w:bottom w:val="single" w:sz="4" w:space="0" w:color="FFFFFF" w:themeColor="background1"/>
+            </w:tcBorders>
+          </w:tcPr>
+          <w:p>
+            <w:pPr>
+              <w:pStyle w:val="Notes"/>
+              <w:cnfStyle w:val="000000000000" w:firstRow="0" w:lastRow="0" w:firstColumn="0" w:lastColumn="0" w:oddVBand="0" w:evenVBand="0" w:oddHBand="0" w:evenHBand="0" w:firstRowFirstColumn="0" w:firstRowLastColumn="0" w:lastRowFirstColumn="0" w:lastRowLastColumn="0"/>
+            </w:pPr>
+            <w:r>
+              <w:t>Todos los actores pueden acceder.</w:t>
+            </w:r>
+          </w:p>
+        </w:tc>
+      </w:tr>
+      <w:tr>
+        <w:trPr>
+          <w:cnfStyle w:val="000000100000" w:firstRow="0" w:lastRow="0" w:firstColumn="0" w:lastColumn="0" w:oddVBand="0" w:evenVBand="0" w:oddHBand="1" w:evenHBand="0" w:firstRowFirstColumn="0" w:firstRowLastColumn="0" w:lastRowFirstColumn="0" w:lastRowLastColumn="0"/>
+        </w:trPr>
+        <w:tc>
+          <w:tcPr>
+            <w:cnfStyle w:val="001000000000" w:firstRow="0" w:lastRow="0" w:firstColumn="1" w:lastColumn="0" w:oddVBand="0" w:evenVBand="0" w:oddHBand="0" w:evenHBand="0" w:firstRowFirstColumn="0" w:firstRowLastColumn="0" w:lastRowFirstColumn="0" w:lastRowLastColumn="0"/>
+            <w:tcW w:w="1526" w:type="dxa"/>
+            <w:tcBorders>
+              <w:top w:val="single" w:sz="4" w:space="0" w:color="FFFFFF" w:themeColor="background1"/>
+              <w:bottom w:val="single" w:sz="4" w:space="0" w:color="FFFFFF" w:themeColor="background1"/>
+            </w:tcBorders>
+            <w:shd w:val="clear" w:color="auto" w:fill="1F497D" w:themeFill="text2"/>
+          </w:tcPr>
+          <w:p>
+            <w:pPr>
+              <w:rPr>
+                <w:rStyle w:val="Textoennegrita"/>
+              </w:rPr>
+            </w:pPr>
+            <w:r>
+              <w:rPr>
+                <w:rStyle w:val="Textoennegrita"/>
+              </w:rPr>
+              <w:t>Salida obtenida</w:t>
+            </w:r>
+          </w:p>
+        </w:tc>
+        <w:tc>
+          <w:tcPr>
+            <w:tcW w:w="7716" w:type="dxa"/>
+            <w:tcBorders>
+              <w:top w:val="single" w:sz="4" w:space="0" w:color="FFFFFF" w:themeColor="background1"/>
+              <w:bottom w:val="single" w:sz="4" w:space="0" w:color="FFFFFF" w:themeColor="background1"/>
+            </w:tcBorders>
+            <w:shd w:val="clear" w:color="auto" w:fill="DBE5F1" w:themeFill="accent1" w:themeFillTint="33"/>
+          </w:tcPr>
+          <w:p>
+            <w:pPr>
+              <w:pStyle w:val="Notes"/>
+              <w:cnfStyle w:val="000000100000" w:firstRow="0" w:lastRow="0" w:firstColumn="0" w:lastColumn="0" w:oddVBand="0" w:evenVBand="0" w:oddHBand="1" w:evenHBand="0" w:firstRowFirstColumn="0" w:firstRowLastColumn="0" w:lastRowFirstColumn="0" w:lastRowLastColumn="0"/>
+            </w:pPr>
+            <w:r>
+              <w:t>Describe qué has obtenido al realizar este test. Añade capturas de pantalla si es necesario. Por favor, asegúrate de que la descripción sea suficiente para que el desarrollador pueda repetir lo que has hecho, y así corregir el problema.</w:t>
+            </w:r>
+          </w:p>
+        </w:tc>
+      </w:tr>
+      <w:tr>
+        <w:tc>
+          <w:tcPr>
+            <w:cnfStyle w:val="001000000000" w:firstRow="0" w:lastRow="0" w:firstColumn="1" w:lastColumn="0" w:oddVBand="0" w:evenVBand="0" w:oddHBand="0" w:evenHBand="0" w:firstRowFirstColumn="0" w:firstRowLastColumn="0" w:lastRowFirstColumn="0" w:lastRowLastColumn="0"/>
+            <w:tcW w:w="1526" w:type="dxa"/>
+            <w:tcBorders>
+              <w:top w:val="single" w:sz="4" w:space="0" w:color="FFFFFF" w:themeColor="background1"/>
+              <w:bottom w:val="nil"/>
+            </w:tcBorders>
+            <w:shd w:val="clear" w:color="auto" w:fill="1F497D" w:themeFill="text2"/>
+          </w:tcPr>
+          <w:p>
+            <w:pPr>
+              <w:rPr>
+                <w:rStyle w:val="Textoennegrita"/>
+              </w:rPr>
+            </w:pPr>
+            <w:r>
+              <w:rPr>
+                <w:rStyle w:val="Textoennegrita"/>
+              </w:rPr>
+              <w:t>Notas del tester</w:t>
+            </w:r>
+          </w:p>
+        </w:tc>
+        <w:tc>
+          <w:tcPr>
+            <w:tcW w:w="7716" w:type="dxa"/>
+            <w:tcBorders>
+              <w:top w:val="single" w:sz="4" w:space="0" w:color="FFFFFF" w:themeColor="background1"/>
+              <w:bottom w:val="nil"/>
+            </w:tcBorders>
+          </w:tcPr>
+          <w:p>
+            <w:pPr>
+              <w:pStyle w:val="Notes"/>
+              <w:cnfStyle w:val="000000000000" w:firstRow="0" w:lastRow="0" w:firstColumn="0" w:lastColumn="0" w:oddVBand="0" w:evenVBand="0" w:oddHBand="0" w:evenHBand="0" w:firstRowFirstColumn="0" w:firstRowLastColumn="0" w:lastRowFirstColumn="0" w:lastRowLastColumn="0"/>
+            </w:pPr>
+            <w:r>
+              <w:t>Añade notas si es necesario.</w:t>
+            </w:r>
+          </w:p>
+        </w:tc>
+      </w:tr>
+      <w:tr>
+        <w:trPr>
+          <w:cnfStyle w:val="000000100000" w:firstRow="0" w:lastRow="0" w:firstColumn="0" w:lastColumn="0" w:oddVBand="0" w:evenVBand="0" w:oddHBand="1" w:evenHBand="0" w:firstRowFirstColumn="0" w:firstRowLastColumn="0" w:lastRowFirstColumn="0" w:lastRowLastColumn="0"/>
+        </w:trPr>
+        <w:tc>
+          <w:tcPr>
+            <w:cnfStyle w:val="001000000000" w:firstRow="0" w:lastRow="0" w:firstColumn="1" w:lastColumn="0" w:oddVBand="0" w:evenVBand="0" w:oddHBand="0" w:evenHBand="0" w:firstRowFirstColumn="0" w:firstRowLastColumn="0" w:lastRowFirstColumn="0" w:lastRowLastColumn="0"/>
+            <w:tcW w:w="9242" w:type="dxa"/>
+            <w:gridSpan w:val="2"/>
+            <w:tcBorders>
+              <w:top w:val="nil"/>
+              <w:bottom w:val="single" w:sz="4" w:space="0" w:color="FFFFFF" w:themeColor="background1"/>
+            </w:tcBorders>
+            <w:shd w:val="clear" w:color="auto" w:fill="1F497D" w:themeFill="text2"/>
+          </w:tcPr>
+          <w:p>
+            <w:pPr>
+              <w:rPr>
+                <w:rStyle w:val="Textoennegrita"/>
+              </w:rPr>
+            </w:pPr>
+            <w:r>
+              <w:rPr>
+                <w:rStyle w:val="Textoennegrita"/>
+              </w:rPr>
+              <w:lastRenderedPageBreak/>
+              <w:t>Test</w:t>
+            </w:r>
+            <w:r>
+              <w:rPr>
+                <w:rStyle w:val="Textoennegrita"/>
+              </w:rPr>
+              <w:t xml:space="preserve"> &lt;#</w:t>
+            </w:r>
+            <w:r>
+              <w:rPr>
+                <w:rStyle w:val="Textoennegrita"/>
+              </w:rPr>
+              <w:t>6</w:t>
+            </w:r>
+            <w:r>
+              <w:rPr>
+                <w:rStyle w:val="Textoennegrita"/>
+              </w:rPr>
+              <w:t xml:space="preserve">&gt; </w:t>
+            </w:r>
+          </w:p>
+        </w:tc>
+      </w:tr>
+      <w:tr>
+        <w:tc>
+          <w:tcPr>
+            <w:cnfStyle w:val="001000000000" w:firstRow="0" w:lastRow="0" w:firstColumn="1" w:lastColumn="0" w:oddVBand="0" w:evenVBand="0" w:oddHBand="0" w:evenHBand="0" w:firstRowFirstColumn="0" w:firstRowLastColumn="0" w:lastRowFirstColumn="0" w:lastRowLastColumn="0"/>
+            <w:tcW w:w="1526" w:type="dxa"/>
+            <w:tcBorders>
+              <w:top w:val="single" w:sz="4" w:space="0" w:color="FFFFFF" w:themeColor="background1"/>
+              <w:bottom w:val="single" w:sz="4" w:space="0" w:color="FFFFFF" w:themeColor="background1"/>
+            </w:tcBorders>
+            <w:shd w:val="clear" w:color="auto" w:fill="1F497D" w:themeFill="text2"/>
+          </w:tcPr>
+          <w:p>
+            <w:pPr>
+              <w:rPr>
+                <w:rStyle w:val="Textoennegrita"/>
+              </w:rPr>
+            </w:pPr>
+            <w:r>
+              <w:rPr>
+                <w:rStyle w:val="Textoennegrita"/>
+              </w:rPr>
+              <w:t>Descripción</w:t>
+            </w:r>
+          </w:p>
+        </w:tc>
+        <w:tc>
+          <w:tcPr>
+            <w:tcW w:w="7716" w:type="dxa"/>
+            <w:tcBorders>
+              <w:top w:val="single" w:sz="4" w:space="0" w:color="FFFFFF" w:themeColor="background1"/>
+              <w:bottom w:val="single" w:sz="4" w:space="0" w:color="FFFFFF" w:themeColor="background1"/>
+            </w:tcBorders>
+          </w:tcPr>
+          <w:p>
+            <w:pPr>
+              <w:pStyle w:val="Notes"/>
+              <w:cnfStyle w:val="000000000000" w:firstRow="0" w:lastRow="0" w:firstColumn="0" w:lastColumn="0" w:oddVBand="0" w:evenVBand="0" w:oddHBand="0" w:evenHBand="0" w:firstRowFirstColumn="0" w:firstRowLastColumn="0" w:lastRowFirstColumn="0" w:lastRowLastColumn="0"/>
+            </w:pPr>
+            <w:r>
+              <w:t>Realiza de nuevo todos los test en inglés.</w:t>
+            </w:r>
+          </w:p>
+        </w:tc>
+      </w:tr>
+      <w:tr>
+        <w:trPr>
+          <w:cnfStyle w:val="000000100000" w:firstRow="0" w:lastRow="0" w:firstColumn="0" w:lastColumn="0" w:oddVBand="0" w:evenVBand="0" w:oddHBand="1" w:evenHBand="0" w:firstRowFirstColumn="0" w:firstRowLastColumn="0" w:lastRowFirstColumn="0" w:lastRowLastColumn="0"/>
+        </w:trPr>
+        <w:tc>
+          <w:tcPr>
+            <w:cnfStyle w:val="001000000000" w:firstRow="0" w:lastRow="0" w:firstColumn="1" w:lastColumn="0" w:oddVBand="0" w:evenVBand="0" w:oddHBand="0" w:evenHBand="0" w:firstRowFirstColumn="0" w:firstRowLastColumn="0" w:lastRowFirstColumn="0" w:lastRowLastColumn="0"/>
+            <w:tcW w:w="1526" w:type="dxa"/>
+            <w:tcBorders>
+              <w:top w:val="single" w:sz="4" w:space="0" w:color="FFFFFF" w:themeColor="background1"/>
+              <w:bottom w:val="single" w:sz="4" w:space="0" w:color="FFFFFF" w:themeColor="background1"/>
+            </w:tcBorders>
+            <w:shd w:val="clear" w:color="auto" w:fill="1F497D" w:themeFill="text2"/>
+          </w:tcPr>
+          <w:p>
+            <w:pPr>
+              <w:rPr>
+                <w:rStyle w:val="Textoennegrita"/>
+              </w:rPr>
+            </w:pPr>
+            <w:r>
+              <w:rPr>
+                <w:rStyle w:val="Textoennegrita"/>
+              </w:rPr>
+              <w:t>Salida esperada</w:t>
+            </w:r>
+          </w:p>
+        </w:tc>
+        <w:tc>
+          <w:tcPr>
+            <w:tcW w:w="7716" w:type="dxa"/>
+            <w:tcBorders>
+              <w:top w:val="single" w:sz="4" w:space="0" w:color="FFFFFF" w:themeColor="background1"/>
+              <w:bottom w:val="single" w:sz="4" w:space="0" w:color="FFFFFF" w:themeColor="background1"/>
+            </w:tcBorders>
+          </w:tcPr>
+          <w:p>
+            <w:pPr>
+              <w:pStyle w:val="Notes"/>
+              <w:cnfStyle w:val="000000100000" w:firstRow="0" w:lastRow="0" w:firstColumn="0" w:lastColumn="0" w:oddVBand="0" w:evenVBand="0" w:oddHBand="1" w:evenHBand="0" w:firstRowFirstColumn="0" w:firstRowLastColumn="0" w:lastRowFirstColumn="0" w:lastRowLastColumn="0"/>
+            </w:pPr>
+            <w:r>
+              <w:t>Se han traducido todos los elementos menos el nombre, apellido, dirección y teléfono de cada veterinario.</w:t>
+            </w:r>
+          </w:p>
+        </w:tc>
+      </w:tr>
+      <w:tr>
+        <w:tc>
+          <w:tcPr>
+            <w:cnfStyle w:val="001000000000" w:firstRow="0" w:lastRow="0" w:firstColumn="1" w:lastColumn="0" w:oddVBand="0" w:evenVBand="0" w:oddHBand="0" w:evenHBand="0" w:firstRowFirstColumn="0" w:firstRowLastColumn="0" w:lastRowFirstColumn="0" w:lastRowLastColumn="0"/>
+            <w:tcW w:w="1526" w:type="dxa"/>
+            <w:tcBorders>
+              <w:top w:val="single" w:sz="4" w:space="0" w:color="FFFFFF" w:themeColor="background1"/>
+              <w:bottom w:val="single" w:sz="4" w:space="0" w:color="FFFFFF" w:themeColor="background1"/>
+            </w:tcBorders>
+            <w:shd w:val="clear" w:color="auto" w:fill="1F497D" w:themeFill="text2"/>
+          </w:tcPr>
+          <w:p>
+            <w:pPr>
+              <w:rPr>
+                <w:rStyle w:val="Textoennegrita"/>
+              </w:rPr>
+            </w:pPr>
+            <w:r>
+              <w:rPr>
+                <w:rStyle w:val="Textoennegrita"/>
+              </w:rPr>
+              <w:t>Salida obtenida</w:t>
+            </w:r>
+          </w:p>
+        </w:tc>
+        <w:tc>
+          <w:tcPr>
+            <w:tcW w:w="7716" w:type="dxa"/>
+            <w:tcBorders>
+              <w:top w:val="single" w:sz="4" w:space="0" w:color="FFFFFF" w:themeColor="background1"/>
+              <w:bottom w:val="single" w:sz="4" w:space="0" w:color="FFFFFF" w:themeColor="background1"/>
+            </w:tcBorders>
+          </w:tcPr>
+          <w:p>
+            <w:pPr>
+              <w:pStyle w:val="Notes"/>
+              <w:cnfStyle w:val="000000000000" w:firstRow="0" w:lastRow="0" w:firstColumn="0" w:lastColumn="0" w:oddVBand="0" w:evenVBand="0" w:oddHBand="0" w:evenHBand="0" w:firstRowFirstColumn="0" w:firstRowLastColumn="0" w:lastRowFirstColumn="0" w:lastRowLastColumn="0"/>
+            </w:pPr>
+            <w:r>
+              <w:t>Describe qué has obtenido al realizar este test. Añade capturas de pantalla si es necesario. Por favor, asegúrate de que la descripción sea suficiente para que el desarrollador pueda repetir lo que has hecho, y así corregir el problema.</w:t>
+            </w:r>
+          </w:p>
+        </w:tc>
+      </w:tr>
+      <w:tr>
+        <w:trPr>
+          <w:cnfStyle w:val="000000100000" w:firstRow="0" w:lastRow="0" w:firstColumn="0" w:lastColumn="0" w:oddVBand="0" w:evenVBand="0" w:oddHBand="1" w:evenHBand="0" w:firstRowFirstColumn="0" w:firstRowLastColumn="0" w:lastRowFirstColumn="0" w:lastRowLastColumn="0"/>
+        </w:trPr>
+        <w:tc>
+          <w:tcPr>
+            <w:cnfStyle w:val="001000000000" w:firstRow="0" w:lastRow="0" w:firstColumn="1" w:lastColumn="0" w:oddVBand="0" w:evenVBand="0" w:oddHBand="0" w:evenHBand="0" w:firstRowFirstColumn="0" w:firstRowLastColumn="0" w:lastRowFirstColumn="0" w:lastRowLastColumn="0"/>
+            <w:tcW w:w="1526" w:type="dxa"/>
+            <w:tcBorders>
+              <w:top w:val="single" w:sz="4" w:space="0" w:color="FFFFFF" w:themeColor="background1"/>
+              <w:bottom w:val="nil"/>
+            </w:tcBorders>
+            <w:shd w:val="clear" w:color="auto" w:fill="1F497D" w:themeFill="text2"/>
+          </w:tcPr>
+          <w:p>
+            <w:pPr>
+              <w:rPr>
+                <w:rStyle w:val="Textoennegrita"/>
+              </w:rPr>
+            </w:pPr>
+            <w:r>
+              <w:rPr>
+                <w:rStyle w:val="Textoennegrita"/>
+              </w:rPr>
+              <w:t>Notas del tester</w:t>
+            </w:r>
+          </w:p>
+        </w:tc>
+        <w:tc>
+          <w:tcPr>
+            <w:tcW w:w="7716" w:type="dxa"/>
+            <w:tcBorders>
+              <w:top w:val="single" w:sz="4" w:space="0" w:color="FFFFFF" w:themeColor="background1"/>
+              <w:bottom w:val="nil"/>
+            </w:tcBorders>
+          </w:tcPr>
+          <w:p>
+            <w:pPr>
+              <w:pStyle w:val="Notes"/>
+              <w:cnfStyle w:val="000000100000" w:firstRow="0" w:lastRow="0" w:firstColumn="0" w:lastColumn="0" w:oddVBand="0" w:evenVBand="0" w:oddHBand="1" w:evenHBand="0" w:firstRowFirstColumn="0" w:firstRowLastColumn="0" w:lastRowFirstColumn="0" w:lastRowLastColumn="0"/>
+            </w:pPr>
+            <w:r>
+              <w:t>Añade notas si es necesario.</w:t>
+            </w:r>
+          </w:p>
+        </w:tc>
+      </w:tr>
+    </w:tbl>
     <w:p/>
     <w:p>
       <w:pPr>
@@ -4475,8 +8164,6 @@
       <w:pPr>
         <w:pStyle w:val="Ttulo1"/>
       </w:pPr>
-      <w:bookmarkStart w:id="2" w:name="_GoBack"/>
-      <w:bookmarkEnd w:id="2"/>
       <w:r>
         <w:lastRenderedPageBreak/>
         <w:t xml:space="preserve">Additional </w:t>
@@ -5009,6 +8696,7 @@
   <w:style w:type="character" w:default="1" w:styleId="Fuentedeprrafopredeter">
     <w:name w:val="Default Paragraph Font"/>
     <w:uiPriority w:val="1"/>
+    <w:semiHidden/>
     <w:unhideWhenUsed/>
   </w:style>
   <w:style w:type="table" w:default="1" w:styleId="Tablanormal">
@@ -6649,6 +10337,7 @@
   <w:style w:type="character" w:default="1" w:styleId="Fuentedeprrafopredeter">
     <w:name w:val="Default Paragraph Font"/>
     <w:uiPriority w:val="1"/>
+    <w:semiHidden/>
     <w:unhideWhenUsed/>
   </w:style>
   <w:style w:type="table" w:default="1" w:styleId="Tablanormal">
@@ -8343,7 +12032,7 @@
 </file>
 
 <file path=customXml/itemProps1.xml><?xml version="1.0" encoding="utf-8"?>
-<ds:datastoreItem xmlns:ds="http://schemas.openxmlformats.org/officeDocument/2006/customXml" ds:itemID="{6482D458-3692-4A51-8E0F-29912B2E095D}">
+<ds:datastoreItem xmlns:ds="http://schemas.openxmlformats.org/officeDocument/2006/customXml" ds:itemID="{C26E3550-A4B0-4E41-BEA2-C43107F993E6}">
   <ds:schemaRefs>
     <ds:schemaRef ds:uri="http://schemas.openxmlformats.org/officeDocument/2006/bibliography"/>
   </ds:schemaRefs>

</xml_diff>